<commit_message>
add example of used features
</commit_message>
<xml_diff>
--- a/introduction.docx
+++ b/introduction.docx
@@ -84,25 +84,7 @@
           <w:sz w:val="28"/>
           <w:szCs w:val="28"/>
         </w:rPr>
-        <w:t xml:space="preserve"> </w:t>
-      </w:r>
-      <w:r>
-        <w:rPr>
-          <w:b/>
-          <w:bCs/>
-          <w:sz w:val="28"/>
-          <w:szCs w:val="28"/>
-        </w:rPr>
-        <w:t>Hence</w:t>
-      </w:r>
-      <w:r>
-        <w:rPr>
-          <w:b/>
-          <w:bCs/>
-          <w:sz w:val="28"/>
-          <w:szCs w:val="28"/>
-        </w:rPr>
-        <w:t>, it is important to find a model to predict the severity of accident and the relationship with surrounding condition. So, The Government and other related service</w:t>
+        <w:t xml:space="preserve"> Hence, it is important to find a model to predict the severity of accident and the relationship with surrounding condition. So, The Government and other related service</w:t>
       </w:r>
       <w:r>
         <w:rPr>
@@ -182,8 +164,6 @@
         </w:rPr>
         <w:t>multi-</w:t>
       </w:r>
-      <w:bookmarkStart w:id="0" w:name="_GoBack"/>
-      <w:bookmarkEnd w:id="0"/>
       <w:r>
         <w:rPr>
           <w:b/>
@@ -346,16 +326,6 @@
           <w:szCs w:val="28"/>
           <w:lang w:bidi="ar-SY"/>
         </w:rPr>
-        <w:t>Location,</w:t>
-      </w:r>
-      <w:r>
-        <w:rPr>
-          <w:b/>
-          <w:bCs/>
-          <w:sz w:val="28"/>
-          <w:szCs w:val="28"/>
-          <w:lang w:bidi="ar-SY"/>
-        </w:rPr>
         <w:t xml:space="preserve"> </w:t>
       </w:r>
       <w:r>
@@ -662,27 +632,7 @@
           <w:szCs w:val="28"/>
           <w:lang w:bidi="ar-SY"/>
         </w:rPr>
-        <w:t xml:space="preserve"> count of persons, </w:t>
-      </w:r>
-      <w:r>
-        <w:rPr>
-          <w:b/>
-          <w:bCs/>
-          <w:sz w:val="28"/>
-          <w:szCs w:val="28"/>
-          <w:lang w:bidi="ar-SY"/>
-        </w:rPr>
-        <w:t>pedestrian</w:t>
-      </w:r>
-      <w:r>
-        <w:rPr>
-          <w:b/>
-          <w:bCs/>
-          <w:sz w:val="28"/>
-          <w:szCs w:val="28"/>
-          <w:lang w:bidi="ar-SY"/>
-        </w:rPr>
-        <w:t xml:space="preserve">s, vehicle, and </w:t>
+        <w:t xml:space="preserve"> count of persons, pedestrians, vehicle, and </w:t>
       </w:r>
       <w:r>
         <w:rPr>
@@ -724,6 +674,18 @@
         </w:rPr>
         <w:t xml:space="preserve">. </w:t>
       </w:r>
+    </w:p>
+    <w:p>
+      <w:pPr>
+        <w:ind w:left="360"/>
+        <w:rPr>
+          <w:b/>
+          <w:bCs/>
+          <w:sz w:val="28"/>
+          <w:szCs w:val="28"/>
+          <w:lang w:bidi="ar-SY"/>
+        </w:rPr>
+      </w:pPr>
       <w:r>
         <w:rPr>
           <w:b/>
@@ -783,6 +745,1315 @@
         </w:rPr>
         <w:t xml:space="preserve"> </w:t>
       </w:r>
+      <w:r>
+        <w:rPr>
+          <w:b/>
+          <w:bCs/>
+          <w:sz w:val="28"/>
+          <w:szCs w:val="28"/>
+        </w:rPr>
+        <w:t>Here I will describe some examples how some features related to severity with charts:</w:t>
+      </w:r>
+    </w:p>
+    <w:p>
+      <w:pPr>
+        <w:rPr>
+          <w:b/>
+          <w:bCs/>
+          <w:sz w:val="28"/>
+          <w:szCs w:val="28"/>
+        </w:rPr>
+      </w:pPr>
+    </w:p>
+    <w:p>
+      <w:pPr>
+        <w:rPr>
+          <w:b/>
+          <w:bCs/>
+          <w:sz w:val="28"/>
+          <w:szCs w:val="28"/>
+          <w:u w:val="single"/>
+        </w:rPr>
+      </w:pPr>
+      <w:r>
+        <w:rPr>
+          <w:b/>
+          <w:bCs/>
+          <w:sz w:val="28"/>
+          <w:szCs w:val="28"/>
+          <w:u w:val="single"/>
+        </w:rPr>
+        <w:lastRenderedPageBreak/>
+        <w:t xml:space="preserve">Address type </w:t>
+      </w:r>
+      <w:r>
+        <w:rPr>
+          <w:b/>
+          <w:bCs/>
+          <w:sz w:val="28"/>
+          <w:szCs w:val="28"/>
+          <w:u w:val="single"/>
+        </w:rPr>
+        <w:t>&amp; junction type</w:t>
+      </w:r>
+      <w:r>
+        <w:rPr>
+          <w:b/>
+          <w:bCs/>
+          <w:sz w:val="28"/>
+          <w:szCs w:val="28"/>
+          <w:u w:val="single"/>
+        </w:rPr>
+        <w:t>:</w:t>
+      </w:r>
+    </w:p>
+    <w:p>
+      <w:pPr>
+        <w:rPr>
+          <w:b/>
+          <w:bCs/>
+          <w:sz w:val="28"/>
+          <w:szCs w:val="28"/>
+        </w:rPr>
+      </w:pPr>
+      <w:r>
+        <w:rPr>
+          <w:noProof/>
+        </w:rPr>
+        <w:drawing>
+          <wp:inline distT="0" distB="0" distL="0" distR="0" wp14:anchorId="3586D7BF" wp14:editId="1A85EB79">
+            <wp:extent cx="3276600" cy="2705100"/>
+            <wp:effectExtent l="0" t="0" r="0" b="0"/>
+            <wp:docPr id="1" name="صورة 1"/>
+            <wp:cNvGraphicFramePr>
+              <a:graphicFrameLocks xmlns:a="http://schemas.openxmlformats.org/drawingml/2006/main" noChangeAspect="1"/>
+            </wp:cNvGraphicFramePr>
+            <a:graphic xmlns:a="http://schemas.openxmlformats.org/drawingml/2006/main">
+              <a:graphicData uri="http://schemas.openxmlformats.org/drawingml/2006/picture">
+                <pic:pic xmlns:pic="http://schemas.openxmlformats.org/drawingml/2006/picture">
+                  <pic:nvPicPr>
+                    <pic:cNvPr id="1" name=""/>
+                    <pic:cNvPicPr/>
+                  </pic:nvPicPr>
+                  <pic:blipFill>
+                    <a:blip r:embed="rId5"/>
+                    <a:stretch>
+                      <a:fillRect/>
+                    </a:stretch>
+                  </pic:blipFill>
+                  <pic:spPr>
+                    <a:xfrm>
+                      <a:off x="0" y="0"/>
+                      <a:ext cx="3276600" cy="2705100"/>
+                    </a:xfrm>
+                    <a:prstGeom prst="rect">
+                      <a:avLst/>
+                    </a:prstGeom>
+                  </pic:spPr>
+                </pic:pic>
+              </a:graphicData>
+            </a:graphic>
+          </wp:inline>
+        </w:drawing>
+      </w:r>
+      <w:r>
+        <w:rPr>
+          <w:noProof/>
+        </w:rPr>
+        <w:drawing>
+          <wp:inline distT="0" distB="0" distL="0" distR="0" wp14:anchorId="5BCADAC8" wp14:editId="21568F70">
+            <wp:extent cx="3552825" cy="4133850"/>
+            <wp:effectExtent l="0" t="0" r="9525" b="0"/>
+            <wp:docPr id="3" name="صورة 3"/>
+            <wp:cNvGraphicFramePr>
+              <a:graphicFrameLocks xmlns:a="http://schemas.openxmlformats.org/drawingml/2006/main" noChangeAspect="1"/>
+            </wp:cNvGraphicFramePr>
+            <a:graphic xmlns:a="http://schemas.openxmlformats.org/drawingml/2006/main">
+              <a:graphicData uri="http://schemas.openxmlformats.org/drawingml/2006/picture">
+                <pic:pic xmlns:pic="http://schemas.openxmlformats.org/drawingml/2006/picture">
+                  <pic:nvPicPr>
+                    <pic:cNvPr id="1" name=""/>
+                    <pic:cNvPicPr/>
+                  </pic:nvPicPr>
+                  <pic:blipFill>
+                    <a:blip r:embed="rId6"/>
+                    <a:stretch>
+                      <a:fillRect/>
+                    </a:stretch>
+                  </pic:blipFill>
+                  <pic:spPr>
+                    <a:xfrm>
+                      <a:off x="0" y="0"/>
+                      <a:ext cx="3552825" cy="4133850"/>
+                    </a:xfrm>
+                    <a:prstGeom prst="rect">
+                      <a:avLst/>
+                    </a:prstGeom>
+                  </pic:spPr>
+                </pic:pic>
+              </a:graphicData>
+            </a:graphic>
+          </wp:inline>
+        </w:drawing>
+      </w:r>
+    </w:p>
+    <w:p>
+      <w:pPr>
+        <w:rPr>
+          <w:b/>
+          <w:bCs/>
+          <w:sz w:val="28"/>
+          <w:szCs w:val="28"/>
+        </w:rPr>
+      </w:pPr>
+      <w:r>
+        <w:rPr>
+          <w:b/>
+          <w:bCs/>
+          <w:sz w:val="28"/>
+          <w:szCs w:val="28"/>
+        </w:rPr>
+        <w:t>We notice that intersections</w:t>
+      </w:r>
+      <w:r>
+        <w:rPr>
+          <w:b/>
+          <w:bCs/>
+          <w:sz w:val="28"/>
+          <w:szCs w:val="28"/>
+        </w:rPr>
+        <w:t xml:space="preserve"> and related to them</w:t>
+      </w:r>
+      <w:r>
+        <w:rPr>
+          <w:b/>
+          <w:bCs/>
+          <w:sz w:val="28"/>
+          <w:szCs w:val="28"/>
+        </w:rPr>
+        <w:t xml:space="preserve"> have more sever accidents</w:t>
+      </w:r>
+    </w:p>
+    <w:p>
+      <w:pPr>
+        <w:rPr>
+          <w:b/>
+          <w:bCs/>
+          <w:sz w:val="28"/>
+          <w:szCs w:val="28"/>
+        </w:rPr>
+      </w:pPr>
+    </w:p>
+    <w:p>
+      <w:pPr>
+        <w:rPr>
+          <w:b/>
+          <w:bCs/>
+          <w:sz w:val="28"/>
+          <w:szCs w:val="28"/>
+          <w:u w:val="single"/>
+        </w:rPr>
+      </w:pPr>
+      <w:r>
+        <w:rPr>
+          <w:b/>
+          <w:bCs/>
+          <w:sz w:val="28"/>
+          <w:szCs w:val="28"/>
+          <w:u w:val="single"/>
+        </w:rPr>
+        <w:lastRenderedPageBreak/>
+        <w:t>Collision Type:</w:t>
+      </w:r>
+    </w:p>
+    <w:p>
+      <w:pPr>
+        <w:rPr>
+          <w:b/>
+          <w:bCs/>
+          <w:sz w:val="28"/>
+          <w:szCs w:val="28"/>
+        </w:rPr>
+      </w:pPr>
+      <w:r>
+        <w:rPr>
+          <w:noProof/>
+        </w:rPr>
+        <w:drawing>
+          <wp:inline distT="0" distB="0" distL="0" distR="0" wp14:anchorId="419C8D45" wp14:editId="5502FE51">
+            <wp:extent cx="3362325" cy="2676525"/>
+            <wp:effectExtent l="0" t="0" r="9525" b="9525"/>
+            <wp:docPr id="2" name="صورة 2"/>
+            <wp:cNvGraphicFramePr>
+              <a:graphicFrameLocks xmlns:a="http://schemas.openxmlformats.org/drawingml/2006/main" noChangeAspect="1"/>
+            </wp:cNvGraphicFramePr>
+            <a:graphic xmlns:a="http://schemas.openxmlformats.org/drawingml/2006/main">
+              <a:graphicData uri="http://schemas.openxmlformats.org/drawingml/2006/picture">
+                <pic:pic xmlns:pic="http://schemas.openxmlformats.org/drawingml/2006/picture">
+                  <pic:nvPicPr>
+                    <pic:cNvPr id="1" name=""/>
+                    <pic:cNvPicPr/>
+                  </pic:nvPicPr>
+                  <pic:blipFill>
+                    <a:blip r:embed="rId7"/>
+                    <a:stretch>
+                      <a:fillRect/>
+                    </a:stretch>
+                  </pic:blipFill>
+                  <pic:spPr>
+                    <a:xfrm>
+                      <a:off x="0" y="0"/>
+                      <a:ext cx="3362325" cy="2676525"/>
+                    </a:xfrm>
+                    <a:prstGeom prst="rect">
+                      <a:avLst/>
+                    </a:prstGeom>
+                  </pic:spPr>
+                </pic:pic>
+              </a:graphicData>
+            </a:graphic>
+          </wp:inline>
+        </w:drawing>
+      </w:r>
+    </w:p>
+    <w:p>
+      <w:pPr>
+        <w:rPr>
+          <w:b/>
+          <w:bCs/>
+          <w:sz w:val="28"/>
+          <w:szCs w:val="28"/>
+        </w:rPr>
+      </w:pPr>
+      <w:r>
+        <w:rPr>
+          <w:b/>
+          <w:bCs/>
+          <w:sz w:val="28"/>
+          <w:szCs w:val="28"/>
+        </w:rPr>
+        <w:t xml:space="preserve">Angels, </w:t>
+      </w:r>
+      <w:proofErr w:type="gramStart"/>
+      <w:r>
+        <w:rPr>
+          <w:b/>
+          <w:bCs/>
+          <w:sz w:val="28"/>
+          <w:szCs w:val="28"/>
+        </w:rPr>
+        <w:t>Cycles ,Head</w:t>
+      </w:r>
+      <w:proofErr w:type="gramEnd"/>
+      <w:r>
+        <w:rPr>
+          <w:b/>
+          <w:bCs/>
+          <w:sz w:val="28"/>
+          <w:szCs w:val="28"/>
+        </w:rPr>
+        <w:t xml:space="preserve"> On ,Left turn ,</w:t>
+      </w:r>
+      <w:proofErr w:type="spellStart"/>
+      <w:r>
+        <w:rPr>
+          <w:b/>
+          <w:bCs/>
+          <w:sz w:val="28"/>
+          <w:szCs w:val="28"/>
+        </w:rPr>
+        <w:t>Pedestrain</w:t>
+      </w:r>
+      <w:proofErr w:type="spellEnd"/>
+      <w:r>
+        <w:rPr>
+          <w:b/>
+          <w:bCs/>
+          <w:sz w:val="28"/>
+          <w:szCs w:val="28"/>
+        </w:rPr>
+        <w:t xml:space="preserve">, Rear ended </w:t>
+      </w:r>
+      <w:r>
+        <w:rPr>
+          <w:b/>
+          <w:bCs/>
+          <w:sz w:val="28"/>
+          <w:szCs w:val="28"/>
+        </w:rPr>
+        <w:t>have more severity</w:t>
+      </w:r>
+    </w:p>
+    <w:p>
+      <w:pPr>
+        <w:rPr>
+          <w:b/>
+          <w:bCs/>
+          <w:sz w:val="28"/>
+          <w:szCs w:val="28"/>
+        </w:rPr>
+      </w:pPr>
+    </w:p>
+    <w:p>
+      <w:pPr>
+        <w:rPr>
+          <w:b/>
+          <w:bCs/>
+          <w:sz w:val="28"/>
+          <w:szCs w:val="28"/>
+          <w:u w:val="single"/>
+        </w:rPr>
+      </w:pPr>
+      <w:r>
+        <w:rPr>
+          <w:b/>
+          <w:bCs/>
+          <w:sz w:val="28"/>
+          <w:szCs w:val="28"/>
+          <w:u w:val="single"/>
+        </w:rPr>
+        <w:t>Inattention, Drugs, and alcoholism:</w:t>
+      </w:r>
+    </w:p>
+    <w:p>
+      <w:pPr>
+        <w:rPr>
+          <w:b/>
+          <w:bCs/>
+          <w:sz w:val="28"/>
+          <w:szCs w:val="28"/>
+        </w:rPr>
+      </w:pPr>
+      <w:r>
+        <w:rPr>
+          <w:noProof/>
+        </w:rPr>
+        <w:drawing>
+          <wp:inline distT="0" distB="0" distL="0" distR="0" wp14:anchorId="14022E85" wp14:editId="067948C2">
+            <wp:extent cx="3629025" cy="2257425"/>
+            <wp:effectExtent l="0" t="0" r="9525" b="9525"/>
+            <wp:docPr id="4" name="صورة 4"/>
+            <wp:cNvGraphicFramePr>
+              <a:graphicFrameLocks xmlns:a="http://schemas.openxmlformats.org/drawingml/2006/main" noChangeAspect="1"/>
+            </wp:cNvGraphicFramePr>
+            <a:graphic xmlns:a="http://schemas.openxmlformats.org/drawingml/2006/main">
+              <a:graphicData uri="http://schemas.openxmlformats.org/drawingml/2006/picture">
+                <pic:pic xmlns:pic="http://schemas.openxmlformats.org/drawingml/2006/picture">
+                  <pic:nvPicPr>
+                    <pic:cNvPr id="1" name=""/>
+                    <pic:cNvPicPr/>
+                  </pic:nvPicPr>
+                  <pic:blipFill>
+                    <a:blip r:embed="rId8"/>
+                    <a:stretch>
+                      <a:fillRect/>
+                    </a:stretch>
+                  </pic:blipFill>
+                  <pic:spPr>
+                    <a:xfrm>
+                      <a:off x="0" y="0"/>
+                      <a:ext cx="3629025" cy="2257425"/>
+                    </a:xfrm>
+                    <a:prstGeom prst="rect">
+                      <a:avLst/>
+                    </a:prstGeom>
+                  </pic:spPr>
+                </pic:pic>
+              </a:graphicData>
+            </a:graphic>
+          </wp:inline>
+        </w:drawing>
+      </w:r>
+    </w:p>
+    <w:p>
+      <w:pPr>
+        <w:rPr>
+          <w:b/>
+          <w:bCs/>
+          <w:sz w:val="28"/>
+          <w:szCs w:val="28"/>
+        </w:rPr>
+      </w:pPr>
+      <w:r>
+        <w:rPr>
+          <w:noProof/>
+        </w:rPr>
+        <w:lastRenderedPageBreak/>
+        <w:drawing>
+          <wp:inline distT="0" distB="0" distL="0" distR="0" wp14:anchorId="56C1AC05" wp14:editId="4BF1202E">
+            <wp:extent cx="3771900" cy="2181225"/>
+            <wp:effectExtent l="0" t="0" r="0" b="9525"/>
+            <wp:docPr id="5" name="صورة 5"/>
+            <wp:cNvGraphicFramePr>
+              <a:graphicFrameLocks xmlns:a="http://schemas.openxmlformats.org/drawingml/2006/main" noChangeAspect="1"/>
+            </wp:cNvGraphicFramePr>
+            <a:graphic xmlns:a="http://schemas.openxmlformats.org/drawingml/2006/main">
+              <a:graphicData uri="http://schemas.openxmlformats.org/drawingml/2006/picture">
+                <pic:pic xmlns:pic="http://schemas.openxmlformats.org/drawingml/2006/picture">
+                  <pic:nvPicPr>
+                    <pic:cNvPr id="1" name=""/>
+                    <pic:cNvPicPr/>
+                  </pic:nvPicPr>
+                  <pic:blipFill>
+                    <a:blip r:embed="rId9"/>
+                    <a:stretch>
+                      <a:fillRect/>
+                    </a:stretch>
+                  </pic:blipFill>
+                  <pic:spPr>
+                    <a:xfrm>
+                      <a:off x="0" y="0"/>
+                      <a:ext cx="3771900" cy="2181225"/>
+                    </a:xfrm>
+                    <a:prstGeom prst="rect">
+                      <a:avLst/>
+                    </a:prstGeom>
+                  </pic:spPr>
+                </pic:pic>
+              </a:graphicData>
+            </a:graphic>
+          </wp:inline>
+        </w:drawing>
+      </w:r>
+    </w:p>
+    <w:p>
+      <w:pPr>
+        <w:rPr>
+          <w:b/>
+          <w:bCs/>
+          <w:sz w:val="28"/>
+          <w:szCs w:val="28"/>
+        </w:rPr>
+      </w:pPr>
+      <w:r>
+        <w:rPr>
+          <w:b/>
+          <w:bCs/>
+          <w:sz w:val="28"/>
+          <w:szCs w:val="28"/>
+        </w:rPr>
+        <w:t>Also, they are combined with more sever accidents</w:t>
+      </w:r>
+    </w:p>
+    <w:p>
+      <w:pPr>
+        <w:rPr>
+          <w:b/>
+          <w:bCs/>
+          <w:sz w:val="28"/>
+          <w:szCs w:val="28"/>
+        </w:rPr>
+      </w:pPr>
+    </w:p>
+    <w:p>
+      <w:pPr>
+        <w:rPr>
+          <w:b/>
+          <w:bCs/>
+          <w:sz w:val="28"/>
+          <w:szCs w:val="28"/>
+          <w:u w:val="single"/>
+        </w:rPr>
+      </w:pPr>
+      <w:r>
+        <w:rPr>
+          <w:b/>
+          <w:bCs/>
+          <w:sz w:val="28"/>
+          <w:szCs w:val="28"/>
+          <w:u w:val="single"/>
+        </w:rPr>
+        <w:t>Weather:</w:t>
+      </w:r>
+    </w:p>
+    <w:p>
+      <w:pPr>
+        <w:rPr>
+          <w:b/>
+          <w:bCs/>
+          <w:sz w:val="28"/>
+          <w:szCs w:val="28"/>
+        </w:rPr>
+      </w:pPr>
+      <w:r>
+        <w:rPr>
+          <w:b/>
+          <w:bCs/>
+          <w:sz w:val="28"/>
+          <w:szCs w:val="28"/>
+        </w:rPr>
+        <w:t xml:space="preserve">Bad weather conditions (such as </w:t>
+      </w:r>
+      <w:proofErr w:type="spellStart"/>
+      <w:proofErr w:type="gramStart"/>
+      <w:r>
+        <w:rPr>
+          <w:b/>
+          <w:bCs/>
+          <w:sz w:val="28"/>
+          <w:szCs w:val="28"/>
+        </w:rPr>
+        <w:t>fog,wind</w:t>
+      </w:r>
+      <w:proofErr w:type="gramEnd"/>
+      <w:r>
+        <w:rPr>
+          <w:b/>
+          <w:bCs/>
+          <w:sz w:val="28"/>
+          <w:szCs w:val="28"/>
+        </w:rPr>
+        <w:t>,cloud,rain</w:t>
+      </w:r>
+      <w:proofErr w:type="spellEnd"/>
+      <w:r>
+        <w:rPr>
+          <w:b/>
+          <w:bCs/>
+          <w:sz w:val="28"/>
+          <w:szCs w:val="28"/>
+        </w:rPr>
+        <w:t xml:space="preserve">.. </w:t>
+      </w:r>
+      <w:proofErr w:type="spellStart"/>
+      <w:r>
+        <w:rPr>
+          <w:b/>
+          <w:bCs/>
+          <w:sz w:val="28"/>
+          <w:szCs w:val="28"/>
+        </w:rPr>
+        <w:t>etc</w:t>
+      </w:r>
+      <w:proofErr w:type="spellEnd"/>
+      <w:r>
+        <w:rPr>
+          <w:b/>
+          <w:bCs/>
+          <w:sz w:val="28"/>
+          <w:szCs w:val="28"/>
+        </w:rPr>
+        <w:t xml:space="preserve">) lead to more sever accidents. </w:t>
+      </w:r>
+    </w:p>
+    <w:p>
+      <w:pPr>
+        <w:rPr>
+          <w:b/>
+          <w:bCs/>
+          <w:sz w:val="28"/>
+          <w:szCs w:val="28"/>
+        </w:rPr>
+      </w:pPr>
+      <w:r>
+        <w:rPr>
+          <w:noProof/>
+        </w:rPr>
+        <w:drawing>
+          <wp:inline distT="0" distB="0" distL="0" distR="0" wp14:anchorId="6E368EA7" wp14:editId="63F7719E">
+            <wp:extent cx="3590925" cy="3200400"/>
+            <wp:effectExtent l="0" t="0" r="9525" b="0"/>
+            <wp:docPr id="6" name="صورة 6"/>
+            <wp:cNvGraphicFramePr>
+              <a:graphicFrameLocks xmlns:a="http://schemas.openxmlformats.org/drawingml/2006/main" noChangeAspect="1"/>
+            </wp:cNvGraphicFramePr>
+            <a:graphic xmlns:a="http://schemas.openxmlformats.org/drawingml/2006/main">
+              <a:graphicData uri="http://schemas.openxmlformats.org/drawingml/2006/picture">
+                <pic:pic xmlns:pic="http://schemas.openxmlformats.org/drawingml/2006/picture">
+                  <pic:nvPicPr>
+                    <pic:cNvPr id="1" name=""/>
+                    <pic:cNvPicPr/>
+                  </pic:nvPicPr>
+                  <pic:blipFill>
+                    <a:blip r:embed="rId10"/>
+                    <a:stretch>
+                      <a:fillRect/>
+                    </a:stretch>
+                  </pic:blipFill>
+                  <pic:spPr>
+                    <a:xfrm>
+                      <a:off x="0" y="0"/>
+                      <a:ext cx="3590925" cy="3200400"/>
+                    </a:xfrm>
+                    <a:prstGeom prst="rect">
+                      <a:avLst/>
+                    </a:prstGeom>
+                  </pic:spPr>
+                </pic:pic>
+              </a:graphicData>
+            </a:graphic>
+          </wp:inline>
+        </w:drawing>
+      </w:r>
+    </w:p>
+    <w:p>
+      <w:pPr>
+        <w:rPr>
+          <w:b/>
+          <w:bCs/>
+          <w:sz w:val="28"/>
+          <w:szCs w:val="28"/>
+          <w:u w:val="single"/>
+        </w:rPr>
+      </w:pPr>
+    </w:p>
+    <w:p>
+      <w:pPr>
+        <w:rPr>
+          <w:b/>
+          <w:bCs/>
+          <w:sz w:val="28"/>
+          <w:szCs w:val="28"/>
+          <w:u w:val="single"/>
+        </w:rPr>
+      </w:pPr>
+    </w:p>
+    <w:p>
+      <w:pPr>
+        <w:rPr>
+          <w:b/>
+          <w:bCs/>
+          <w:sz w:val="28"/>
+          <w:szCs w:val="28"/>
+          <w:u w:val="single"/>
+        </w:rPr>
+      </w:pPr>
+    </w:p>
+    <w:p>
+      <w:pPr>
+        <w:rPr>
+          <w:b/>
+          <w:bCs/>
+          <w:sz w:val="28"/>
+          <w:szCs w:val="28"/>
+          <w:u w:val="single"/>
+        </w:rPr>
+      </w:pPr>
+      <w:r>
+        <w:rPr>
+          <w:b/>
+          <w:bCs/>
+          <w:sz w:val="28"/>
+          <w:szCs w:val="28"/>
+          <w:u w:val="single"/>
+        </w:rPr>
+        <w:lastRenderedPageBreak/>
+        <w:t>Road condition:</w:t>
+      </w:r>
+    </w:p>
+    <w:p>
+      <w:pPr>
+        <w:rPr>
+          <w:b/>
+          <w:bCs/>
+          <w:sz w:val="28"/>
+          <w:szCs w:val="28"/>
+        </w:rPr>
+      </w:pPr>
+      <w:r>
+        <w:rPr>
+          <w:noProof/>
+        </w:rPr>
+        <w:drawing>
+          <wp:inline distT="0" distB="0" distL="0" distR="0" wp14:anchorId="568984CF" wp14:editId="3E204012">
+            <wp:extent cx="3695700" cy="2809875"/>
+            <wp:effectExtent l="0" t="0" r="0" b="9525"/>
+            <wp:docPr id="7" name="صورة 7"/>
+            <wp:cNvGraphicFramePr>
+              <a:graphicFrameLocks xmlns:a="http://schemas.openxmlformats.org/drawingml/2006/main" noChangeAspect="1"/>
+            </wp:cNvGraphicFramePr>
+            <a:graphic xmlns:a="http://schemas.openxmlformats.org/drawingml/2006/main">
+              <a:graphicData uri="http://schemas.openxmlformats.org/drawingml/2006/picture">
+                <pic:pic xmlns:pic="http://schemas.openxmlformats.org/drawingml/2006/picture">
+                  <pic:nvPicPr>
+                    <pic:cNvPr id="1" name=""/>
+                    <pic:cNvPicPr/>
+                  </pic:nvPicPr>
+                  <pic:blipFill>
+                    <a:blip r:embed="rId11"/>
+                    <a:stretch>
+                      <a:fillRect/>
+                    </a:stretch>
+                  </pic:blipFill>
+                  <pic:spPr>
+                    <a:xfrm>
+                      <a:off x="0" y="0"/>
+                      <a:ext cx="3695700" cy="2809875"/>
+                    </a:xfrm>
+                    <a:prstGeom prst="rect">
+                      <a:avLst/>
+                    </a:prstGeom>
+                  </pic:spPr>
+                </pic:pic>
+              </a:graphicData>
+            </a:graphic>
+          </wp:inline>
+        </w:drawing>
+      </w:r>
+    </w:p>
+    <w:p>
+      <w:pPr>
+        <w:rPr>
+          <w:b/>
+          <w:bCs/>
+          <w:sz w:val="28"/>
+          <w:szCs w:val="28"/>
+        </w:rPr>
+      </w:pPr>
+      <w:r>
+        <w:rPr>
+          <w:b/>
+          <w:bCs/>
+          <w:sz w:val="28"/>
+          <w:szCs w:val="28"/>
+        </w:rPr>
+        <w:t>We notice that there is an increase in severity related to wet, oil, and dry&gt;</w:t>
+      </w:r>
+    </w:p>
+    <w:p>
+      <w:pPr>
+        <w:rPr>
+          <w:b/>
+          <w:bCs/>
+          <w:sz w:val="28"/>
+          <w:szCs w:val="28"/>
+        </w:rPr>
+      </w:pPr>
+      <w:r>
+        <w:rPr>
+          <w:b/>
+          <w:bCs/>
+          <w:sz w:val="28"/>
+          <w:szCs w:val="28"/>
+        </w:rPr>
+        <w:t>Paradoxically, snow and slush have lower severity but this is not meaning that the number of accident lower this is about the present of severity which is our concern here.</w:t>
+      </w:r>
+    </w:p>
+    <w:p>
+      <w:pPr>
+        <w:rPr>
+          <w:b/>
+          <w:bCs/>
+          <w:sz w:val="28"/>
+          <w:szCs w:val="28"/>
+        </w:rPr>
+      </w:pPr>
+    </w:p>
+    <w:p>
+      <w:pPr>
+        <w:rPr>
+          <w:b/>
+          <w:bCs/>
+          <w:sz w:val="28"/>
+          <w:szCs w:val="28"/>
+          <w:u w:val="single"/>
+        </w:rPr>
+      </w:pPr>
+      <w:r>
+        <w:rPr>
+          <w:b/>
+          <w:bCs/>
+          <w:sz w:val="28"/>
+          <w:szCs w:val="28"/>
+          <w:u w:val="single"/>
+        </w:rPr>
+        <w:t>Light condition:</w:t>
+      </w:r>
+    </w:p>
+    <w:p>
+      <w:pPr>
+        <w:rPr>
+          <w:b/>
+          <w:bCs/>
+          <w:sz w:val="28"/>
+          <w:szCs w:val="28"/>
+        </w:rPr>
+      </w:pPr>
+      <w:r>
+        <w:rPr>
+          <w:noProof/>
+        </w:rPr>
+        <w:drawing>
+          <wp:inline distT="0" distB="0" distL="0" distR="0" wp14:anchorId="179E29A0" wp14:editId="341E67BB">
+            <wp:extent cx="3495675" cy="3021837"/>
+            <wp:effectExtent l="0" t="0" r="0" b="7620"/>
+            <wp:docPr id="8" name="صورة 8"/>
+            <wp:cNvGraphicFramePr>
+              <a:graphicFrameLocks xmlns:a="http://schemas.openxmlformats.org/drawingml/2006/main" noChangeAspect="1"/>
+            </wp:cNvGraphicFramePr>
+            <a:graphic xmlns:a="http://schemas.openxmlformats.org/drawingml/2006/main">
+              <a:graphicData uri="http://schemas.openxmlformats.org/drawingml/2006/picture">
+                <pic:pic xmlns:pic="http://schemas.openxmlformats.org/drawingml/2006/picture">
+                  <pic:nvPicPr>
+                    <pic:cNvPr id="1" name=""/>
+                    <pic:cNvPicPr/>
+                  </pic:nvPicPr>
+                  <pic:blipFill>
+                    <a:blip r:embed="rId12"/>
+                    <a:stretch>
+                      <a:fillRect/>
+                    </a:stretch>
+                  </pic:blipFill>
+                  <pic:spPr>
+                    <a:xfrm>
+                      <a:off x="0" y="0"/>
+                      <a:ext cx="3502443" cy="3027688"/>
+                    </a:xfrm>
+                    <a:prstGeom prst="rect">
+                      <a:avLst/>
+                    </a:prstGeom>
+                  </pic:spPr>
+                </pic:pic>
+              </a:graphicData>
+            </a:graphic>
+          </wp:inline>
+        </w:drawing>
+      </w:r>
+    </w:p>
+    <w:p>
+      <w:pPr>
+        <w:rPr>
+          <w:b/>
+          <w:bCs/>
+          <w:sz w:val="28"/>
+          <w:szCs w:val="28"/>
+        </w:rPr>
+      </w:pPr>
+      <w:r>
+        <w:rPr>
+          <w:b/>
+          <w:bCs/>
+          <w:sz w:val="28"/>
+          <w:szCs w:val="28"/>
+        </w:rPr>
+        <w:lastRenderedPageBreak/>
+        <w:t xml:space="preserve">There is little increase in severity in dawn, dusk, and day </w:t>
+      </w:r>
+      <w:proofErr w:type="gramStart"/>
+      <w:r>
+        <w:rPr>
+          <w:b/>
+          <w:bCs/>
+          <w:sz w:val="28"/>
+          <w:szCs w:val="28"/>
+        </w:rPr>
+        <w:t>light .</w:t>
+      </w:r>
+      <w:proofErr w:type="gramEnd"/>
+    </w:p>
+    <w:p>
+      <w:pPr>
+        <w:rPr>
+          <w:b/>
+          <w:bCs/>
+          <w:sz w:val="28"/>
+          <w:szCs w:val="28"/>
+        </w:rPr>
+      </w:pPr>
+    </w:p>
+    <w:p>
+      <w:pPr>
+        <w:rPr>
+          <w:b/>
+          <w:bCs/>
+          <w:sz w:val="28"/>
+          <w:szCs w:val="28"/>
+          <w:u w:val="single"/>
+        </w:rPr>
+      </w:pPr>
+      <w:r>
+        <w:rPr>
+          <w:b/>
+          <w:bCs/>
+          <w:sz w:val="28"/>
+          <w:szCs w:val="28"/>
+          <w:u w:val="single"/>
+        </w:rPr>
+        <w:t xml:space="preserve">Speeding: </w:t>
+      </w:r>
+    </w:p>
+    <w:p>
+      <w:pPr>
+        <w:rPr>
+          <w:b/>
+          <w:bCs/>
+          <w:sz w:val="28"/>
+          <w:szCs w:val="28"/>
+        </w:rPr>
+      </w:pPr>
+      <w:r>
+        <w:rPr>
+          <w:b/>
+          <w:bCs/>
+          <w:sz w:val="28"/>
+          <w:szCs w:val="28"/>
+        </w:rPr>
+        <w:t>It leads to more sever accidents</w:t>
+      </w:r>
+    </w:p>
+    <w:p>
+      <w:pPr>
+        <w:rPr>
+          <w:b/>
+          <w:bCs/>
+          <w:sz w:val="28"/>
+          <w:szCs w:val="28"/>
+        </w:rPr>
+      </w:pPr>
+      <w:r>
+        <w:rPr>
+          <w:noProof/>
+        </w:rPr>
+        <w:drawing>
+          <wp:inline distT="0" distB="0" distL="0" distR="0" wp14:anchorId="028C8780" wp14:editId="34FFEC9D">
+            <wp:extent cx="3905250" cy="2200275"/>
+            <wp:effectExtent l="0" t="0" r="0" b="9525"/>
+            <wp:docPr id="9" name="صورة 9"/>
+            <wp:cNvGraphicFramePr>
+              <a:graphicFrameLocks xmlns:a="http://schemas.openxmlformats.org/drawingml/2006/main" noChangeAspect="1"/>
+            </wp:cNvGraphicFramePr>
+            <a:graphic xmlns:a="http://schemas.openxmlformats.org/drawingml/2006/main">
+              <a:graphicData uri="http://schemas.openxmlformats.org/drawingml/2006/picture">
+                <pic:pic xmlns:pic="http://schemas.openxmlformats.org/drawingml/2006/picture">
+                  <pic:nvPicPr>
+                    <pic:cNvPr id="1" name=""/>
+                    <pic:cNvPicPr/>
+                  </pic:nvPicPr>
+                  <pic:blipFill>
+                    <a:blip r:embed="rId13"/>
+                    <a:stretch>
+                      <a:fillRect/>
+                    </a:stretch>
+                  </pic:blipFill>
+                  <pic:spPr>
+                    <a:xfrm>
+                      <a:off x="0" y="0"/>
+                      <a:ext cx="3905250" cy="2200275"/>
+                    </a:xfrm>
+                    <a:prstGeom prst="rect">
+                      <a:avLst/>
+                    </a:prstGeom>
+                  </pic:spPr>
+                </pic:pic>
+              </a:graphicData>
+            </a:graphic>
+          </wp:inline>
+        </w:drawing>
+      </w:r>
+    </w:p>
+    <w:p>
+      <w:pPr>
+        <w:rPr>
+          <w:b/>
+          <w:bCs/>
+          <w:sz w:val="28"/>
+          <w:szCs w:val="28"/>
+          <w:u w:val="single"/>
+        </w:rPr>
+      </w:pPr>
+      <w:r>
+        <w:rPr>
+          <w:b/>
+          <w:bCs/>
+          <w:sz w:val="28"/>
+          <w:szCs w:val="28"/>
+          <w:u w:val="single"/>
+        </w:rPr>
+        <w:t>Parked car:</w:t>
+      </w:r>
+    </w:p>
+    <w:p>
+      <w:pPr>
+        <w:rPr>
+          <w:b/>
+          <w:bCs/>
+          <w:sz w:val="28"/>
+          <w:szCs w:val="28"/>
+        </w:rPr>
+      </w:pPr>
+      <w:r>
+        <w:rPr>
+          <w:noProof/>
+        </w:rPr>
+        <w:drawing>
+          <wp:inline distT="0" distB="0" distL="0" distR="0" wp14:anchorId="76573634" wp14:editId="26BEDD63">
+            <wp:extent cx="3914775" cy="2200275"/>
+            <wp:effectExtent l="0" t="0" r="9525" b="9525"/>
+            <wp:docPr id="10" name="صورة 10"/>
+            <wp:cNvGraphicFramePr>
+              <a:graphicFrameLocks xmlns:a="http://schemas.openxmlformats.org/drawingml/2006/main" noChangeAspect="1"/>
+            </wp:cNvGraphicFramePr>
+            <a:graphic xmlns:a="http://schemas.openxmlformats.org/drawingml/2006/main">
+              <a:graphicData uri="http://schemas.openxmlformats.org/drawingml/2006/picture">
+                <pic:pic xmlns:pic="http://schemas.openxmlformats.org/drawingml/2006/picture">
+                  <pic:nvPicPr>
+                    <pic:cNvPr id="1" name=""/>
+                    <pic:cNvPicPr/>
+                  </pic:nvPicPr>
+                  <pic:blipFill>
+                    <a:blip r:embed="rId14"/>
+                    <a:stretch>
+                      <a:fillRect/>
+                    </a:stretch>
+                  </pic:blipFill>
+                  <pic:spPr>
+                    <a:xfrm>
+                      <a:off x="0" y="0"/>
+                      <a:ext cx="3914775" cy="2200275"/>
+                    </a:xfrm>
+                    <a:prstGeom prst="rect">
+                      <a:avLst/>
+                    </a:prstGeom>
+                  </pic:spPr>
+                </pic:pic>
+              </a:graphicData>
+            </a:graphic>
+          </wp:inline>
+        </w:drawing>
+      </w:r>
+    </w:p>
+    <w:p>
+      <w:pPr>
+        <w:rPr>
+          <w:b/>
+          <w:bCs/>
+          <w:sz w:val="28"/>
+          <w:szCs w:val="28"/>
+        </w:rPr>
+      </w:pPr>
+      <w:r>
+        <w:rPr>
+          <w:b/>
+          <w:bCs/>
+          <w:sz w:val="28"/>
+          <w:szCs w:val="28"/>
+        </w:rPr>
+        <w:t>If parked care existed in the accident, we can predict lower severity</w:t>
+      </w:r>
+    </w:p>
+    <w:p>
+      <w:pPr>
+        <w:rPr>
+          <w:b/>
+          <w:bCs/>
+          <w:sz w:val="28"/>
+          <w:szCs w:val="28"/>
+        </w:rPr>
+      </w:pPr>
+    </w:p>
+    <w:p>
+      <w:pPr>
+        <w:rPr>
+          <w:b/>
+          <w:bCs/>
+          <w:sz w:val="28"/>
+          <w:szCs w:val="28"/>
+          <w:u w:val="single"/>
+        </w:rPr>
+      </w:pPr>
+      <w:r>
+        <w:rPr>
+          <w:b/>
+          <w:bCs/>
+          <w:sz w:val="28"/>
+          <w:szCs w:val="28"/>
+          <w:u w:val="single"/>
+        </w:rPr>
+        <w:t>pedestrian right of way:</w:t>
+      </w:r>
+      <w:r>
+        <w:rPr>
+          <w:b/>
+          <w:bCs/>
+          <w:sz w:val="28"/>
+          <w:szCs w:val="28"/>
+          <w:u w:val="single"/>
+        </w:rPr>
+        <w:t xml:space="preserve"> </w:t>
+      </w:r>
+    </w:p>
+    <w:p>
+      <w:pPr>
+        <w:rPr>
+          <w:b/>
+          <w:bCs/>
+          <w:sz w:val="28"/>
+          <w:szCs w:val="28"/>
+          <w:u w:val="single"/>
+        </w:rPr>
+      </w:pPr>
+      <w:r>
+        <w:rPr>
+          <w:b/>
+          <w:bCs/>
+          <w:sz w:val="28"/>
+          <w:szCs w:val="28"/>
+        </w:rPr>
+        <w:t>combined with higher severity</w:t>
+      </w:r>
+    </w:p>
+    <w:p>
+      <w:pPr>
+        <w:rPr>
+          <w:b/>
+          <w:bCs/>
+          <w:sz w:val="28"/>
+          <w:szCs w:val="28"/>
+        </w:rPr>
+      </w:pPr>
+      <w:r>
+        <w:rPr>
+          <w:noProof/>
+        </w:rPr>
+        <w:lastRenderedPageBreak/>
+        <w:drawing>
+          <wp:inline distT="0" distB="0" distL="0" distR="0" wp14:anchorId="51CEBCC9" wp14:editId="3B5866BB">
+            <wp:extent cx="3495675" cy="2162175"/>
+            <wp:effectExtent l="0" t="0" r="9525" b="9525"/>
+            <wp:docPr id="11" name="صورة 11"/>
+            <wp:cNvGraphicFramePr>
+              <a:graphicFrameLocks xmlns:a="http://schemas.openxmlformats.org/drawingml/2006/main" noChangeAspect="1"/>
+            </wp:cNvGraphicFramePr>
+            <a:graphic xmlns:a="http://schemas.openxmlformats.org/drawingml/2006/main">
+              <a:graphicData uri="http://schemas.openxmlformats.org/drawingml/2006/picture">
+                <pic:pic xmlns:pic="http://schemas.openxmlformats.org/drawingml/2006/picture">
+                  <pic:nvPicPr>
+                    <pic:cNvPr id="1" name=""/>
+                    <pic:cNvPicPr/>
+                  </pic:nvPicPr>
+                  <pic:blipFill>
+                    <a:blip r:embed="rId15"/>
+                    <a:stretch>
+                      <a:fillRect/>
+                    </a:stretch>
+                  </pic:blipFill>
+                  <pic:spPr>
+                    <a:xfrm>
+                      <a:off x="0" y="0"/>
+                      <a:ext cx="3495675" cy="2162175"/>
+                    </a:xfrm>
+                    <a:prstGeom prst="rect">
+                      <a:avLst/>
+                    </a:prstGeom>
+                  </pic:spPr>
+                </pic:pic>
+              </a:graphicData>
+            </a:graphic>
+          </wp:inline>
+        </w:drawing>
+      </w:r>
+    </w:p>
+    <w:p>
+      <w:pPr>
+        <w:rPr>
+          <w:b/>
+          <w:bCs/>
+          <w:sz w:val="28"/>
+          <w:szCs w:val="28"/>
+        </w:rPr>
+      </w:pPr>
+    </w:p>
+    <w:p>
+      <w:pPr>
+        <w:rPr>
+          <w:b/>
+          <w:bCs/>
+          <w:sz w:val="28"/>
+          <w:szCs w:val="28"/>
+        </w:rPr>
+      </w:pPr>
+      <w:proofErr w:type="gramStart"/>
+      <w:r>
+        <w:rPr>
+          <w:b/>
+          <w:bCs/>
+          <w:sz w:val="28"/>
+          <w:szCs w:val="28"/>
+        </w:rPr>
+        <w:t>Time :</w:t>
+      </w:r>
+      <w:proofErr w:type="gramEnd"/>
+    </w:p>
+    <w:p>
+      <w:pPr>
+        <w:rPr>
+          <w:b/>
+          <w:bCs/>
+          <w:sz w:val="28"/>
+          <w:szCs w:val="28"/>
+        </w:rPr>
+      </w:pPr>
+      <w:r>
+        <w:rPr>
+          <w:noProof/>
+        </w:rPr>
+        <w:drawing>
+          <wp:inline distT="0" distB="0" distL="0" distR="0" wp14:anchorId="7D49A417" wp14:editId="2B0580DB">
+            <wp:extent cx="3838575" cy="2276475"/>
+            <wp:effectExtent l="0" t="0" r="9525" b="9525"/>
+            <wp:docPr id="12" name="صورة 12"/>
+            <wp:cNvGraphicFramePr>
+              <a:graphicFrameLocks xmlns:a="http://schemas.openxmlformats.org/drawingml/2006/main" noChangeAspect="1"/>
+            </wp:cNvGraphicFramePr>
+            <a:graphic xmlns:a="http://schemas.openxmlformats.org/drawingml/2006/main">
+              <a:graphicData uri="http://schemas.openxmlformats.org/drawingml/2006/picture">
+                <pic:pic xmlns:pic="http://schemas.openxmlformats.org/drawingml/2006/picture">
+                  <pic:nvPicPr>
+                    <pic:cNvPr id="1" name=""/>
+                    <pic:cNvPicPr/>
+                  </pic:nvPicPr>
+                  <pic:blipFill>
+                    <a:blip r:embed="rId16"/>
+                    <a:stretch>
+                      <a:fillRect/>
+                    </a:stretch>
+                  </pic:blipFill>
+                  <pic:spPr>
+                    <a:xfrm>
+                      <a:off x="0" y="0"/>
+                      <a:ext cx="3838575" cy="2276475"/>
+                    </a:xfrm>
+                    <a:prstGeom prst="rect">
+                      <a:avLst/>
+                    </a:prstGeom>
+                  </pic:spPr>
+                </pic:pic>
+              </a:graphicData>
+            </a:graphic>
+          </wp:inline>
+        </w:drawing>
+      </w:r>
+    </w:p>
+    <w:p>
+      <w:pPr>
+        <w:rPr>
+          <w:b/>
+          <w:bCs/>
+          <w:sz w:val="28"/>
+          <w:szCs w:val="28"/>
+        </w:rPr>
+      </w:pPr>
+      <w:r>
+        <w:rPr>
+          <w:b/>
+          <w:bCs/>
+          <w:sz w:val="28"/>
+          <w:szCs w:val="28"/>
+        </w:rPr>
+        <w:t>There is an increase in severity between 5-8 am and 15-19 pm</w:t>
+      </w:r>
+    </w:p>
+    <w:p>
+      <w:pPr>
+        <w:rPr>
+          <w:b/>
+          <w:bCs/>
+          <w:sz w:val="28"/>
+          <w:szCs w:val="28"/>
+        </w:rPr>
+      </w:pPr>
+      <w:bookmarkStart w:id="0" w:name="_GoBack"/>
+      <w:bookmarkEnd w:id="0"/>
     </w:p>
     <w:sectPr>
       <w:pgSz w:w="12240" w:h="15840"/>

</xml_diff>

<commit_message>
add heat map corr and make pdf version of introduction file
</commit_message>
<xml_diff>
--- a/introduction.docx
+++ b/introduction.docx
@@ -66,16 +66,16 @@
           <w:sz w:val="28"/>
           <w:szCs w:val="28"/>
         </w:rPr>
-        <w:t>pedestrians</w:t>
-      </w:r>
-      <w:r>
-        <w:rPr>
-          <w:b/>
-          <w:bCs/>
-          <w:sz w:val="28"/>
-          <w:szCs w:val="28"/>
-        </w:rPr>
-        <w:t xml:space="preserve"> and other cars.</w:t>
+        <w:t>whole society</w:t>
+      </w:r>
+      <w:r>
+        <w:rPr>
+          <w:b/>
+          <w:bCs/>
+          <w:sz w:val="28"/>
+          <w:szCs w:val="28"/>
+        </w:rPr>
+        <w:t>.</w:t>
       </w:r>
       <w:r>
         <w:t xml:space="preserve"> </w:t>
@@ -245,8 +245,6 @@
         </w:rPr>
         <w:t xml:space="preserve"> agencies, healthcare service provider, and Traveler.</w:t>
       </w:r>
-      <w:bookmarkStart w:id="0" w:name="_GoBack"/>
-      <w:bookmarkEnd w:id="0"/>
     </w:p>
     <w:p>
       <w:pPr>
@@ -2010,6 +2008,108 @@
           <w:szCs w:val="28"/>
         </w:rPr>
       </w:pPr>
+    </w:p>
+    <w:p>
+      <w:pPr>
+        <w:rPr>
+          <w:b/>
+          <w:bCs/>
+          <w:sz w:val="28"/>
+          <w:szCs w:val="28"/>
+          <w:u w:val="single"/>
+        </w:rPr>
+      </w:pPr>
+      <w:r>
+        <w:rPr>
+          <w:b/>
+          <w:bCs/>
+          <w:sz w:val="28"/>
+          <w:szCs w:val="28"/>
+          <w:u w:val="single"/>
+        </w:rPr>
+        <w:t>Correlation between severity and numeric features:</w:t>
+      </w:r>
+    </w:p>
+    <w:p>
+      <w:pPr>
+        <w:rPr>
+          <w:b/>
+          <w:bCs/>
+          <w:sz w:val="28"/>
+          <w:szCs w:val="28"/>
+        </w:rPr>
+      </w:pPr>
+      <w:r>
+        <w:rPr>
+          <w:b/>
+          <w:bCs/>
+          <w:sz w:val="28"/>
+          <w:szCs w:val="28"/>
+        </w:rPr>
+        <w:t>From the heat map, we notice that there are only weak correlations with numeric features</w:t>
+      </w:r>
+      <w:r>
+        <w:rPr>
+          <w:b/>
+          <w:bCs/>
+          <w:sz w:val="28"/>
+          <w:szCs w:val="28"/>
+        </w:rPr>
+        <w:t>.</w:t>
+      </w:r>
+      <w:bookmarkStart w:id="0" w:name="_GoBack"/>
+      <w:bookmarkEnd w:id="0"/>
+    </w:p>
+    <w:p>
+      <w:pPr>
+        <w:rPr>
+          <w:b/>
+          <w:bCs/>
+          <w:sz w:val="28"/>
+          <w:szCs w:val="28"/>
+        </w:rPr>
+      </w:pPr>
+      <w:r>
+        <w:rPr>
+          <w:noProof/>
+        </w:rPr>
+        <w:lastRenderedPageBreak/>
+        <w:drawing>
+          <wp:inline distT="0" distB="0" distL="0" distR="0" wp14:anchorId="657D057E" wp14:editId="663DE70E">
+            <wp:extent cx="3962400" cy="2781300"/>
+            <wp:effectExtent l="0" t="0" r="0" b="0"/>
+            <wp:docPr id="13" name="صورة 13"/>
+            <wp:cNvGraphicFramePr>
+              <a:graphicFrameLocks xmlns:a="http://schemas.openxmlformats.org/drawingml/2006/main" noChangeAspect="1"/>
+            </wp:cNvGraphicFramePr>
+            <a:graphic xmlns:a="http://schemas.openxmlformats.org/drawingml/2006/main">
+              <a:graphicData uri="http://schemas.openxmlformats.org/drawingml/2006/picture">
+                <pic:pic xmlns:pic="http://schemas.openxmlformats.org/drawingml/2006/picture">
+                  <pic:nvPicPr>
+                    <pic:cNvPr id="1" name=""/>
+                    <pic:cNvPicPr/>
+                  </pic:nvPicPr>
+                  <pic:blipFill>
+                    <a:blip r:embed="rId17"/>
+                    <a:stretch>
+                      <a:fillRect/>
+                    </a:stretch>
+                  </pic:blipFill>
+                  <pic:spPr>
+                    <a:xfrm>
+                      <a:off x="0" y="0"/>
+                      <a:ext cx="3962400" cy="2781300"/>
+                    </a:xfrm>
+                    <a:prstGeom prst="rect">
+                      <a:avLst/>
+                    </a:prstGeom>
+                  </pic:spPr>
+                </pic:pic>
+              </a:graphicData>
+            </a:graphic>
+          </wp:inline>
+        </w:drawing>
+      </w:r>
     </w:p>
     <w:sectPr>
       <w:pgSz w:w="12240" w:h="15840"/>

</xml_diff>

<commit_message>
change to python file and word file
</commit_message>
<xml_diff>
--- a/introduction.docx
+++ b/introduction.docx
@@ -20,6 +20,16 @@
           <w:szCs w:val="28"/>
           <w:u w:val="single"/>
         </w:rPr>
+        <w:t xml:space="preserve">1. </w:t>
+      </w:r>
+      <w:r>
+        <w:rPr>
+          <w:b/>
+          <w:bCs/>
+          <w:sz w:val="28"/>
+          <w:szCs w:val="28"/>
+          <w:u w:val="single"/>
+        </w:rPr>
         <w:t>Introduction:</w:t>
       </w:r>
     </w:p>
@@ -30,6 +40,38 @@
           <w:bCs/>
           <w:sz w:val="28"/>
           <w:szCs w:val="28"/>
+          <w:u w:val="single"/>
+        </w:rPr>
+      </w:pPr>
+      <w:r>
+        <w:rPr>
+          <w:b/>
+          <w:bCs/>
+          <w:sz w:val="28"/>
+          <w:szCs w:val="28"/>
+          <w:u w:val="single"/>
+        </w:rPr>
+        <w:t>1.1 Background</w:t>
+      </w:r>
+      <w:r>
+        <w:rPr>
+          <w:b/>
+          <w:bCs/>
+          <w:sz w:val="28"/>
+          <w:szCs w:val="28"/>
+          <w:u w:val="single"/>
+        </w:rPr>
+        <w:t>:</w:t>
+      </w:r>
+    </w:p>
+    <w:p>
+      <w:pPr>
+        <w:rPr>
+          <w:b/>
+          <w:bCs/>
+          <w:sz w:val="28"/>
+          <w:szCs w:val="28"/>
+          <w:lang w:bidi="ar-SY"/>
         </w:rPr>
       </w:pPr>
       <w:r>
@@ -134,17 +176,15 @@
         </w:rPr>
         <w:t>adequately.</w:t>
       </w:r>
-    </w:p>
-    <w:p>
-      <w:pPr>
-        <w:rPr>
-          <w:b/>
-          <w:bCs/>
-          <w:sz w:val="28"/>
-          <w:szCs w:val="28"/>
-          <w:lang w:bidi="ar-SY"/>
-        </w:rPr>
-      </w:pPr>
+      <w:r>
+        <w:rPr>
+          <w:b/>
+          <w:bCs/>
+          <w:sz w:val="28"/>
+          <w:szCs w:val="28"/>
+        </w:rPr>
+        <w:t xml:space="preserve"> </w:t>
+      </w:r>
       <w:r>
         <w:rPr>
           <w:b/>
@@ -203,28 +243,129 @@
           <w:bCs/>
           <w:sz w:val="28"/>
           <w:szCs w:val="28"/>
-          <w:lang w:bidi="ar-SY"/>
-        </w:rPr>
-      </w:pPr>
-      <w:r>
-        <w:rPr>
-          <w:b/>
-          <w:bCs/>
-          <w:sz w:val="28"/>
-          <w:szCs w:val="28"/>
-          <w:lang w:bidi="ar-SY"/>
-        </w:rPr>
-        <w:t>target audience</w:t>
-      </w:r>
-      <w:r>
-        <w:rPr>
-          <w:b/>
-          <w:bCs/>
-          <w:sz w:val="28"/>
-          <w:szCs w:val="28"/>
-          <w:lang w:bidi="ar-SY"/>
-        </w:rPr>
-        <w:t xml:space="preserve">: </w:t>
+          <w:u w:val="single"/>
+        </w:rPr>
+      </w:pPr>
+      <w:r>
+        <w:rPr>
+          <w:b/>
+          <w:bCs/>
+          <w:sz w:val="28"/>
+          <w:szCs w:val="28"/>
+          <w:u w:val="single"/>
+        </w:rPr>
+        <w:t>1.2 Problem</w:t>
+      </w:r>
+      <w:r>
+        <w:rPr>
+          <w:b/>
+          <w:bCs/>
+          <w:sz w:val="28"/>
+          <w:szCs w:val="28"/>
+          <w:u w:val="single"/>
+        </w:rPr>
+        <w:t>:</w:t>
+      </w:r>
+    </w:p>
+    <w:p>
+      <w:pPr>
+        <w:rPr>
+          <w:b/>
+          <w:bCs/>
+          <w:sz w:val="28"/>
+          <w:szCs w:val="28"/>
+        </w:rPr>
+      </w:pPr>
+      <w:r>
+        <w:rPr>
+          <w:b/>
+          <w:bCs/>
+          <w:sz w:val="28"/>
+          <w:szCs w:val="28"/>
+        </w:rPr>
+        <w:t xml:space="preserve">This project aims to predict how much </w:t>
+      </w:r>
+      <w:r>
+        <w:rPr>
+          <w:b/>
+          <w:bCs/>
+          <w:sz w:val="28"/>
+          <w:szCs w:val="28"/>
+        </w:rPr>
+        <w:t xml:space="preserve">severity of accidents is based on information such as: </w:t>
+      </w:r>
+      <w:r>
+        <w:rPr>
+          <w:b/>
+          <w:bCs/>
+          <w:sz w:val="28"/>
+          <w:szCs w:val="28"/>
+          <w:lang w:bidi="ar-SY"/>
+        </w:rPr>
+        <w:t>address type, junction type, inattention of driver, drugs or alcohol usage, weather condition, light condition, whether pedestrian right of way, speed, existing of parked car, where collusion occurred lane segment or crosswalk or intersection</w:t>
+      </w:r>
+      <w:r>
+        <w:rPr>
+          <w:b/>
+          <w:bCs/>
+          <w:sz w:val="28"/>
+          <w:szCs w:val="28"/>
+          <w:lang w:bidi="ar-SY"/>
+        </w:rPr>
+        <w:t>.</w:t>
+      </w:r>
+    </w:p>
+    <w:p>
+      <w:pPr>
+        <w:rPr>
+          <w:b/>
+          <w:bCs/>
+          <w:sz w:val="28"/>
+          <w:szCs w:val="28"/>
+          <w:lang w:bidi="ar-SY"/>
+        </w:rPr>
+      </w:pPr>
+      <w:r>
+        <w:rPr>
+          <w:b/>
+          <w:bCs/>
+          <w:sz w:val="28"/>
+          <w:szCs w:val="28"/>
+          <w:u w:val="single"/>
+          <w:lang w:bidi="ar-SY"/>
+        </w:rPr>
+        <w:t>1.3 Interest</w:t>
+      </w:r>
+      <w:r>
+        <w:rPr>
+          <w:b/>
+          <w:bCs/>
+          <w:sz w:val="28"/>
+          <w:szCs w:val="28"/>
+          <w:lang w:bidi="ar-SY"/>
+        </w:rPr>
+        <w:t>:</w:t>
+      </w:r>
+    </w:p>
+    <w:p>
+      <w:pPr>
+        <w:rPr>
+          <w:b/>
+          <w:bCs/>
+          <w:sz w:val="28"/>
+          <w:szCs w:val="28"/>
+          <w:lang w:bidi="ar-SY"/>
+        </w:rPr>
+      </w:pPr>
+      <w:r>
+        <w:rPr>
+          <w:b/>
+          <w:bCs/>
+          <w:sz w:val="28"/>
+          <w:szCs w:val="28"/>
+          <w:lang w:bidi="ar-SY"/>
+        </w:rPr>
+        <w:t xml:space="preserve"> </w:t>
       </w:r>
       <w:r>
         <w:rPr>
@@ -243,7 +384,37 @@
           <w:szCs w:val="28"/>
           <w:lang w:bidi="ar-SY"/>
         </w:rPr>
-        <w:t xml:space="preserve"> agencies, healthcare service provider, and Traveler.</w:t>
+        <w:t xml:space="preserve"> agencies, healthcare service provider, and Traveler</w:t>
+      </w:r>
+      <w:r>
+        <w:rPr>
+          <w:b/>
+          <w:bCs/>
+          <w:sz w:val="28"/>
+          <w:szCs w:val="28"/>
+          <w:lang w:bidi="ar-SY"/>
+        </w:rPr>
+        <w:t xml:space="preserve"> </w:t>
+      </w:r>
+      <w:r>
+        <w:rPr>
+          <w:b/>
+          <w:bCs/>
+          <w:sz w:val="28"/>
+          <w:szCs w:val="28"/>
+          <w:lang w:bidi="ar-SY"/>
+        </w:rPr>
+        <w:t>would be very interested in accurate prediction of</w:t>
+      </w:r>
+      <w:r>
+        <w:rPr>
+          <w:b/>
+          <w:bCs/>
+          <w:sz w:val="28"/>
+          <w:szCs w:val="28"/>
+          <w:lang w:bidi="ar-SY"/>
+        </w:rPr>
+        <w:t xml:space="preserve"> severity.</w:t>
       </w:r>
     </w:p>
     <w:p>
@@ -269,6 +440,18 @@
           <w:szCs w:val="24"/>
           <w:u w:val="single"/>
         </w:rPr>
+        <w:t>2.</w:t>
+      </w:r>
+      <w:r>
+        <w:rPr>
+          <w:rFonts w:ascii="Arial" w:eastAsia="Times New Roman" w:hAnsi="Arial" w:cs="Arial"/>
+          <w:b/>
+          <w:bCs/>
+          <w:color w:val="1F1F1F"/>
+          <w:sz w:val="24"/>
+          <w:szCs w:val="24"/>
+          <w:u w:val="single"/>
+        </w:rPr>
         <w:t>Data understanding:</w:t>
       </w:r>
     </w:p>
@@ -279,6 +462,39 @@
           <w:bCs/>
           <w:sz w:val="28"/>
           <w:szCs w:val="28"/>
+          <w:u w:val="single"/>
+          <w:lang w:bidi="ar-SY"/>
+        </w:rPr>
+      </w:pPr>
+      <w:r>
+        <w:rPr>
+          <w:b/>
+          <w:bCs/>
+          <w:sz w:val="28"/>
+          <w:szCs w:val="28"/>
+          <w:u w:val="single"/>
+        </w:rPr>
+        <w:t>2.1 Data sources</w:t>
+      </w:r>
+      <w:r>
+        <w:rPr>
+          <w:b/>
+          <w:bCs/>
+          <w:sz w:val="28"/>
+          <w:szCs w:val="28"/>
+          <w:u w:val="single"/>
+        </w:rPr>
+        <w:t>:</w:t>
+      </w:r>
+    </w:p>
+    <w:p>
+      <w:pPr>
+        <w:rPr>
+          <w:b/>
+          <w:bCs/>
+          <w:sz w:val="28"/>
+          <w:szCs w:val="28"/>
+          <w:rtl/>
           <w:lang w:bidi="ar-SY"/>
         </w:rPr>
       </w:pPr>
@@ -340,7 +556,484 @@
           <w:szCs w:val="28"/>
           <w:lang w:bidi="ar-SY"/>
         </w:rPr>
-        <w:t>the Traffic Records Group from Seattle:</w:t>
+        <w:t xml:space="preserve">the Traffic Records Group from </w:t>
+      </w:r>
+      <w:r>
+        <w:rPr>
+          <w:b/>
+          <w:bCs/>
+          <w:sz w:val="28"/>
+          <w:szCs w:val="28"/>
+          <w:lang w:bidi="ar-SY"/>
+        </w:rPr>
+        <w:t>Seattle:</w:t>
+      </w:r>
+    </w:p>
+    <w:p>
+      <w:pPr>
+        <w:rPr>
+          <w:b/>
+          <w:bCs/>
+          <w:sz w:val="28"/>
+          <w:szCs w:val="28"/>
+          <w:u w:val="single"/>
+        </w:rPr>
+      </w:pPr>
+      <w:r>
+        <w:rPr>
+          <w:b/>
+          <w:bCs/>
+          <w:sz w:val="28"/>
+          <w:szCs w:val="28"/>
+          <w:u w:val="single"/>
+        </w:rPr>
+        <w:t>2.2 Data cleaning</w:t>
+      </w:r>
+      <w:r>
+        <w:rPr>
+          <w:b/>
+          <w:bCs/>
+          <w:sz w:val="28"/>
+          <w:szCs w:val="28"/>
+          <w:u w:val="single"/>
+        </w:rPr>
+        <w:t>:</w:t>
+      </w:r>
+    </w:p>
+    <w:p>
+      <w:pPr>
+        <w:rPr>
+          <w:b/>
+          <w:bCs/>
+          <w:sz w:val="28"/>
+          <w:szCs w:val="28"/>
+        </w:rPr>
+      </w:pPr>
+      <w:r>
+        <w:rPr>
+          <w:b/>
+          <w:bCs/>
+          <w:sz w:val="28"/>
+          <w:szCs w:val="28"/>
+        </w:rPr>
+        <w:lastRenderedPageBreak/>
+        <w:t xml:space="preserve">There were lots of missing values (&lt;5% except </w:t>
+      </w:r>
+      <w:r>
+        <w:rPr>
+          <w:b/>
+          <w:bCs/>
+          <w:sz w:val="28"/>
+          <w:szCs w:val="28"/>
+        </w:rPr>
+        <w:t>SDOT_COLCODE</w:t>
+      </w:r>
+      <w:r>
+        <w:rPr>
+          <w:b/>
+          <w:bCs/>
+          <w:sz w:val="28"/>
+          <w:szCs w:val="28"/>
+        </w:rPr>
+        <w:t xml:space="preserve"> 15.3%) and I deal with it as follow:</w:t>
+      </w:r>
+    </w:p>
+    <w:p>
+      <w:pPr>
+        <w:pStyle w:val="a4"/>
+        <w:numPr>
+          <w:ilvl w:val="0"/>
+          <w:numId w:val="2"/>
+        </w:numPr>
+        <w:rPr>
+          <w:b/>
+          <w:bCs/>
+          <w:sz w:val="28"/>
+          <w:szCs w:val="28"/>
+        </w:rPr>
+      </w:pPr>
+      <w:r>
+        <w:rPr>
+          <w:b/>
+          <w:bCs/>
+          <w:sz w:val="28"/>
+          <w:szCs w:val="28"/>
+        </w:rPr>
+        <w:t>Drop severity code missing values</w:t>
+      </w:r>
+    </w:p>
+    <w:p>
+      <w:pPr>
+        <w:pStyle w:val="a4"/>
+        <w:numPr>
+          <w:ilvl w:val="0"/>
+          <w:numId w:val="2"/>
+        </w:numPr>
+        <w:rPr>
+          <w:b/>
+          <w:bCs/>
+          <w:sz w:val="28"/>
+          <w:szCs w:val="28"/>
+        </w:rPr>
+      </w:pPr>
+      <w:r>
+        <w:rPr>
+          <w:b/>
+          <w:bCs/>
+          <w:sz w:val="28"/>
+          <w:szCs w:val="28"/>
+        </w:rPr>
+        <w:t xml:space="preserve">For </w:t>
+      </w:r>
+      <w:r>
+        <w:rPr>
+          <w:b/>
+          <w:bCs/>
+          <w:sz w:val="28"/>
+          <w:szCs w:val="28"/>
+        </w:rPr>
+        <w:t>INATTENTIONIND</w:t>
+      </w:r>
+      <w:r>
+        <w:rPr>
+          <w:b/>
+          <w:bCs/>
+          <w:sz w:val="28"/>
+          <w:szCs w:val="28"/>
+        </w:rPr>
+        <w:t>,</w:t>
+      </w:r>
+      <w:r>
+        <w:t xml:space="preserve"> </w:t>
+      </w:r>
+      <w:r>
+        <w:rPr>
+          <w:b/>
+          <w:bCs/>
+          <w:sz w:val="28"/>
+          <w:szCs w:val="28"/>
+        </w:rPr>
+        <w:t>SPEEDING</w:t>
+      </w:r>
+      <w:r>
+        <w:rPr>
+          <w:b/>
+          <w:bCs/>
+          <w:sz w:val="28"/>
+          <w:szCs w:val="28"/>
+        </w:rPr>
+        <w:t>,</w:t>
+      </w:r>
+      <w:r>
+        <w:t xml:space="preserve"> </w:t>
+      </w:r>
+      <w:r>
+        <w:rPr>
+          <w:b/>
+          <w:bCs/>
+          <w:sz w:val="28"/>
+          <w:szCs w:val="28"/>
+        </w:rPr>
+        <w:t>PEDROWNOTGRNT</w:t>
+      </w:r>
+      <w:r>
+        <w:rPr>
+          <w:b/>
+          <w:bCs/>
+          <w:sz w:val="28"/>
+          <w:szCs w:val="28"/>
+        </w:rPr>
+        <w:t xml:space="preserve"> </w:t>
+      </w:r>
+      <w:r>
+        <w:rPr>
+          <w:b/>
+          <w:bCs/>
+          <w:sz w:val="28"/>
+          <w:szCs w:val="28"/>
+        </w:rPr>
+        <w:t>feature,</w:t>
+      </w:r>
+      <w:r>
+        <w:rPr>
+          <w:b/>
+          <w:bCs/>
+          <w:sz w:val="28"/>
+          <w:szCs w:val="28"/>
+        </w:rPr>
+        <w:t xml:space="preserve"> </w:t>
+      </w:r>
+      <w:r>
+        <w:rPr>
+          <w:b/>
+          <w:bCs/>
+          <w:sz w:val="28"/>
+          <w:szCs w:val="28"/>
+        </w:rPr>
+        <w:t>missing</w:t>
+      </w:r>
+      <w:r>
+        <w:rPr>
+          <w:b/>
+          <w:bCs/>
+          <w:sz w:val="28"/>
+          <w:szCs w:val="28"/>
+        </w:rPr>
+        <w:t xml:space="preserve"> values </w:t>
+      </w:r>
+      <w:r>
+        <w:rPr>
+          <w:b/>
+          <w:bCs/>
+          <w:sz w:val="28"/>
+          <w:szCs w:val="28"/>
+        </w:rPr>
+        <w:t xml:space="preserve">are </w:t>
+      </w:r>
+      <w:r>
+        <w:rPr>
+          <w:b/>
+          <w:bCs/>
+          <w:sz w:val="28"/>
+          <w:szCs w:val="28"/>
+        </w:rPr>
+        <w:t>considered as “No” values</w:t>
+      </w:r>
+    </w:p>
+    <w:p>
+      <w:pPr>
+        <w:pStyle w:val="a4"/>
+        <w:numPr>
+          <w:ilvl w:val="0"/>
+          <w:numId w:val="2"/>
+        </w:numPr>
+        <w:rPr>
+          <w:b/>
+          <w:bCs/>
+          <w:sz w:val="28"/>
+          <w:szCs w:val="28"/>
+        </w:rPr>
+      </w:pPr>
+      <w:r>
+        <w:rPr>
+          <w:b/>
+          <w:bCs/>
+          <w:sz w:val="28"/>
+          <w:szCs w:val="28"/>
+        </w:rPr>
+        <w:t>other features</w:t>
+      </w:r>
+      <w:r>
+        <w:rPr>
+          <w:b/>
+          <w:bCs/>
+          <w:sz w:val="28"/>
+          <w:szCs w:val="28"/>
+        </w:rPr>
+        <w:t xml:space="preserve"> are</w:t>
+      </w:r>
+      <w:r>
+        <w:rPr>
+          <w:b/>
+          <w:bCs/>
+          <w:sz w:val="28"/>
+          <w:szCs w:val="28"/>
+        </w:rPr>
+        <w:t xml:space="preserve"> replace</w:t>
+      </w:r>
+      <w:r>
+        <w:rPr>
+          <w:b/>
+          <w:bCs/>
+          <w:sz w:val="28"/>
+          <w:szCs w:val="28"/>
+        </w:rPr>
+        <w:t>d</w:t>
+      </w:r>
+      <w:r>
+        <w:rPr>
+          <w:b/>
+          <w:bCs/>
+          <w:sz w:val="28"/>
+          <w:szCs w:val="28"/>
+        </w:rPr>
+        <w:t xml:space="preserve"> by mean </w:t>
+      </w:r>
+      <w:r>
+        <w:rPr>
+          <w:b/>
+          <w:bCs/>
+          <w:sz w:val="28"/>
+          <w:szCs w:val="28"/>
+        </w:rPr>
+        <w:t>or</w:t>
+      </w:r>
+      <w:r>
+        <w:rPr>
+          <w:b/>
+          <w:bCs/>
+          <w:sz w:val="28"/>
+          <w:szCs w:val="28"/>
+        </w:rPr>
+        <w:t xml:space="preserve"> mod</w:t>
+      </w:r>
+      <w:r>
+        <w:rPr>
+          <w:b/>
+          <w:bCs/>
+          <w:sz w:val="28"/>
+          <w:szCs w:val="28"/>
+        </w:rPr>
+        <w:t>e</w:t>
+      </w:r>
+      <w:r>
+        <w:rPr>
+          <w:b/>
+          <w:bCs/>
+          <w:sz w:val="28"/>
+          <w:szCs w:val="28"/>
+        </w:rPr>
+        <w:t xml:space="preserve"> values </w:t>
+      </w:r>
+      <w:r>
+        <w:rPr>
+          <w:b/>
+          <w:bCs/>
+          <w:sz w:val="28"/>
+          <w:szCs w:val="28"/>
+        </w:rPr>
+        <w:t xml:space="preserve">according to type of variable </w:t>
+      </w:r>
+      <w:r>
+        <w:rPr>
+          <w:b/>
+          <w:bCs/>
+          <w:sz w:val="28"/>
+          <w:szCs w:val="28"/>
+        </w:rPr>
+        <w:t>and suitable</w:t>
+      </w:r>
+      <w:r>
+        <w:rPr>
+          <w:b/>
+          <w:bCs/>
+          <w:sz w:val="28"/>
+          <w:szCs w:val="28"/>
+        </w:rPr>
+        <w:t xml:space="preserve"> classes</w:t>
+      </w:r>
+      <w:r>
+        <w:rPr>
+          <w:b/>
+          <w:bCs/>
+          <w:sz w:val="28"/>
+          <w:szCs w:val="28"/>
+        </w:rPr>
+        <w:t xml:space="preserve"> </w:t>
+      </w:r>
+      <w:r>
+        <w:rPr>
+          <w:b/>
+          <w:bCs/>
+          <w:sz w:val="28"/>
+          <w:szCs w:val="28"/>
+        </w:rPr>
+        <w:t xml:space="preserve">regarding </w:t>
+      </w:r>
+      <w:r>
+        <w:rPr>
+          <w:b/>
+          <w:bCs/>
+          <w:sz w:val="28"/>
+          <w:szCs w:val="28"/>
+        </w:rPr>
+        <w:t xml:space="preserve">severity </w:t>
+      </w:r>
+      <w:r>
+        <w:rPr>
+          <w:b/>
+          <w:bCs/>
+          <w:sz w:val="28"/>
+          <w:szCs w:val="28"/>
+        </w:rPr>
+        <w:t>code.</w:t>
+      </w:r>
+    </w:p>
+    <w:p>
+      <w:pPr>
+        <w:rPr>
+          <w:b/>
+          <w:bCs/>
+          <w:sz w:val="28"/>
+          <w:szCs w:val="28"/>
+        </w:rPr>
+      </w:pPr>
+      <w:r>
+        <w:rPr>
+          <w:b/>
+          <w:bCs/>
+          <w:sz w:val="28"/>
+          <w:szCs w:val="28"/>
+        </w:rPr>
+        <w:t xml:space="preserve">Some values such as others or unknown </w:t>
+      </w:r>
+      <w:r>
+        <w:rPr>
+          <w:b/>
+          <w:bCs/>
+          <w:sz w:val="28"/>
+          <w:szCs w:val="28"/>
+        </w:rPr>
+        <w:t xml:space="preserve">are </w:t>
+      </w:r>
+      <w:r>
+        <w:rPr>
+          <w:b/>
+          <w:bCs/>
+          <w:sz w:val="28"/>
+          <w:szCs w:val="28"/>
+        </w:rPr>
+        <w:t>identified as missing values and replaced with best value as described previously</w:t>
+      </w:r>
+      <w:r>
+        <w:rPr>
+          <w:b/>
+          <w:bCs/>
+          <w:sz w:val="28"/>
+          <w:szCs w:val="28"/>
+        </w:rPr>
+        <w:t>.</w:t>
+      </w:r>
+    </w:p>
+    <w:p>
+      <w:pPr>
+        <w:rPr>
+          <w:b/>
+          <w:bCs/>
+          <w:sz w:val="28"/>
+          <w:szCs w:val="28"/>
+          <w:lang w:bidi="ar-SY"/>
+        </w:rPr>
+      </w:pPr>
+      <w:r>
+        <w:rPr>
+          <w:b/>
+          <w:bCs/>
+          <w:sz w:val="28"/>
+          <w:szCs w:val="28"/>
+          <w:lang w:bidi="ar-SY"/>
+        </w:rPr>
+        <w:t>2.3 Feature selection</w:t>
+      </w:r>
+      <w:r>
+        <w:rPr>
+          <w:b/>
+          <w:bCs/>
+          <w:sz w:val="28"/>
+          <w:szCs w:val="28"/>
+          <w:lang w:bidi="ar-SY"/>
+        </w:rPr>
+        <w:t>:</w:t>
       </w:r>
     </w:p>
     <w:p>
@@ -712,17 +1405,17 @@
           <w:szCs w:val="28"/>
           <w:lang w:bidi="ar-SY"/>
         </w:rPr>
-        <w:t xml:space="preserve">; severity code; SDOT </w:t>
-      </w:r>
-      <w:r>
-        <w:rPr>
-          <w:b/>
-          <w:bCs/>
-          <w:sz w:val="28"/>
-          <w:szCs w:val="28"/>
-          <w:lang w:bidi="ar-SY"/>
-        </w:rPr>
-        <w:t>code)</w:t>
+        <w:t>; severity code</w:t>
+      </w:r>
+      <w:r>
+        <w:rPr>
+          <w:b/>
+          <w:bCs/>
+          <w:sz w:val="28"/>
+          <w:szCs w:val="28"/>
+          <w:lang w:bidi="ar-SY"/>
+        </w:rPr>
+        <w:t>)</w:t>
       </w:r>
       <w:r>
         <w:rPr>
@@ -737,73 +1430,309 @@
     </w:p>
     <w:p>
       <w:pPr>
-        <w:ind w:left="360"/>
-        <w:rPr>
-          <w:b/>
-          <w:bCs/>
-          <w:sz w:val="28"/>
-          <w:szCs w:val="28"/>
-          <w:lang w:bidi="ar-SY"/>
-        </w:rPr>
-      </w:pPr>
-      <w:r>
-        <w:rPr>
-          <w:b/>
-          <w:bCs/>
-          <w:sz w:val="28"/>
-          <w:szCs w:val="28"/>
-          <w:lang w:bidi="ar-SY"/>
-        </w:rPr>
-        <w:t>In my opinions a</w:t>
-      </w:r>
-      <w:r>
-        <w:rPr>
-          <w:b/>
-          <w:bCs/>
-          <w:sz w:val="28"/>
-          <w:szCs w:val="28"/>
-          <w:lang w:bidi="ar-SY"/>
-        </w:rPr>
-        <w:t>ll these info is needed by different organization</w:t>
-      </w:r>
-      <w:r>
-        <w:rPr>
-          <w:b/>
-          <w:bCs/>
-          <w:sz w:val="28"/>
-          <w:szCs w:val="28"/>
-          <w:lang w:bidi="ar-SY"/>
-        </w:rPr>
-        <w:t>s</w:t>
-      </w:r>
-      <w:r>
-        <w:rPr>
-          <w:b/>
-          <w:bCs/>
-          <w:sz w:val="28"/>
-          <w:szCs w:val="28"/>
-          <w:lang w:bidi="ar-SY"/>
-        </w:rPr>
-        <w:t xml:space="preserve"> to plane to prevent accidents and also to prepare enough resources to manage them.</w:t>
-      </w:r>
-    </w:p>
-    <w:p>
-      <w:pPr>
-        <w:rPr>
-          <w:b/>
-          <w:bCs/>
-          <w:sz w:val="28"/>
-          <w:szCs w:val="28"/>
-        </w:rPr>
-      </w:pPr>
-      <w:r>
-        <w:rPr>
-          <w:b/>
-          <w:bCs/>
-          <w:sz w:val="28"/>
-          <w:szCs w:val="28"/>
+        <w:pStyle w:val="a4"/>
+        <w:numPr>
+          <w:ilvl w:val="0"/>
+          <w:numId w:val="1"/>
+        </w:numPr>
+        <w:rPr>
+          <w:b/>
+          <w:bCs/>
+          <w:sz w:val="28"/>
+          <w:szCs w:val="28"/>
+          <w:lang w:bidi="ar-SY"/>
+        </w:rPr>
+      </w:pPr>
+      <w:r>
+        <w:rPr>
+          <w:b/>
+          <w:bCs/>
+          <w:sz w:val="28"/>
+          <w:szCs w:val="28"/>
+          <w:lang w:bidi="ar-SY"/>
+        </w:rPr>
+        <w:t>Omitted features: ‘SDOT code’, 'OBJECTID', 'INCKEY’,'INTKEY</w:t>
+      </w:r>
+      <w:proofErr w:type="gramStart"/>
+      <w:r>
+        <w:rPr>
+          <w:b/>
+          <w:bCs/>
+          <w:sz w:val="28"/>
+          <w:szCs w:val="28"/>
+          <w:lang w:bidi="ar-SY"/>
+        </w:rPr>
+        <w:t>' ,</w:t>
+      </w:r>
+      <w:proofErr w:type="gramEnd"/>
+      <w:r>
+        <w:rPr>
+          <w:b/>
+          <w:bCs/>
+          <w:sz w:val="28"/>
+          <w:szCs w:val="28"/>
+          <w:lang w:bidi="ar-SY"/>
+        </w:rPr>
+        <w:t>'COLDETKEY' ,'REPORTNO' ,'STATUS' , 'LOCATION' ,'EXCEPTRSNDESC' ,'EXCEPTRSNCODE' ,'SEVERITYCODE.1' ,'SEVERITYDESC'</w:t>
+      </w:r>
+      <w:r>
+        <w:rPr>
+          <w:b/>
+          <w:bCs/>
+          <w:sz w:val="28"/>
+          <w:szCs w:val="28"/>
+          <w:lang w:bidi="ar-SY"/>
+        </w:rPr>
+        <w:t xml:space="preserve"> </w:t>
+      </w:r>
+      <w:r>
+        <w:rPr>
+          <w:b/>
+          <w:bCs/>
+          <w:sz w:val="28"/>
+          <w:szCs w:val="28"/>
+          <w:lang w:bidi="ar-SY"/>
+        </w:rPr>
+        <w:t>,'INCDATE'</w:t>
+      </w:r>
+      <w:r>
+        <w:rPr>
+          <w:b/>
+          <w:bCs/>
+          <w:sz w:val="28"/>
+          <w:szCs w:val="28"/>
+          <w:lang w:bidi="ar-SY"/>
+        </w:rPr>
+        <w:t xml:space="preserve"> </w:t>
+      </w:r>
+      <w:r>
+        <w:rPr>
+          <w:b/>
+          <w:bCs/>
+          <w:sz w:val="28"/>
+          <w:szCs w:val="28"/>
+          <w:lang w:bidi="ar-SY"/>
+        </w:rPr>
+        <w:t>,'SDOT_COLDESC'</w:t>
+      </w:r>
+      <w:r>
+        <w:rPr>
+          <w:b/>
+          <w:bCs/>
+          <w:sz w:val="28"/>
+          <w:szCs w:val="28"/>
+          <w:lang w:bidi="ar-SY"/>
+        </w:rPr>
+        <w:t xml:space="preserve"> </w:t>
+      </w:r>
+      <w:r>
+        <w:rPr>
+          <w:b/>
+          <w:bCs/>
+          <w:sz w:val="28"/>
+          <w:szCs w:val="28"/>
+          <w:lang w:bidi="ar-SY"/>
+        </w:rPr>
+        <w:t>,'SDOTCOLNUM'</w:t>
+      </w:r>
+      <w:r>
+        <w:rPr>
+          <w:b/>
+          <w:bCs/>
+          <w:sz w:val="28"/>
+          <w:szCs w:val="28"/>
+          <w:lang w:bidi="ar-SY"/>
+        </w:rPr>
+        <w:t xml:space="preserve"> </w:t>
+      </w:r>
+      <w:r>
+        <w:rPr>
+          <w:b/>
+          <w:bCs/>
+          <w:sz w:val="28"/>
+          <w:szCs w:val="28"/>
+          <w:lang w:bidi="ar-SY"/>
+        </w:rPr>
+        <w:t>,'ST_COLDESC'</w:t>
+      </w:r>
+      <w:r>
+        <w:rPr>
+          <w:b/>
+          <w:bCs/>
+          <w:sz w:val="28"/>
+          <w:szCs w:val="28"/>
+          <w:lang w:bidi="ar-SY"/>
+        </w:rPr>
+        <w:t>,</w:t>
+      </w:r>
+      <w:r>
+        <w:t xml:space="preserve"> </w:t>
+      </w:r>
+      <w:r>
+        <w:rPr>
+          <w:b/>
+          <w:bCs/>
+          <w:sz w:val="28"/>
+          <w:szCs w:val="28"/>
+          <w:lang w:bidi="ar-SY"/>
+        </w:rPr>
+        <w:t>'SEGLANEKEY','CROSSWALKKEY'</w:t>
+      </w:r>
+      <w:r>
+        <w:rPr>
+          <w:b/>
+          <w:bCs/>
+          <w:sz w:val="28"/>
+          <w:szCs w:val="28"/>
+          <w:lang w:bidi="ar-SY"/>
+        </w:rPr>
+        <w:t>.</w:t>
+      </w:r>
+    </w:p>
+    <w:p>
+      <w:pPr>
+        <w:pStyle w:val="a4"/>
+        <w:rPr>
+          <w:b/>
+          <w:bCs/>
+          <w:sz w:val="28"/>
+          <w:szCs w:val="28"/>
+          <w:lang w:bidi="ar-SY"/>
+        </w:rPr>
+      </w:pPr>
+      <w:r>
+        <w:rPr>
+          <w:b/>
+          <w:bCs/>
+          <w:sz w:val="28"/>
+          <w:szCs w:val="28"/>
+          <w:lang w:bidi="ar-SY"/>
+        </w:rPr>
+        <w:t xml:space="preserve">Some of these features contain texts to describe the severity or location, others contain Id keys for records, or special codes such as </w:t>
+      </w:r>
+      <w:r>
+        <w:rPr>
+          <w:b/>
+          <w:bCs/>
+          <w:sz w:val="28"/>
+          <w:szCs w:val="28"/>
+          <w:lang w:bidi="ar-SY"/>
+        </w:rPr>
+        <w:t>SDOT</w:t>
+      </w:r>
+      <w:r>
+        <w:rPr>
+          <w:b/>
+          <w:bCs/>
+          <w:sz w:val="28"/>
+          <w:szCs w:val="28"/>
+          <w:lang w:bidi="ar-SY"/>
+        </w:rPr>
+        <w:t>.</w:t>
+      </w:r>
+    </w:p>
+    <w:p>
+      <w:pPr>
+        <w:rPr>
+          <w:b/>
+          <w:bCs/>
+          <w:sz w:val="28"/>
+          <w:szCs w:val="28"/>
+          <w:lang w:bidi="ar-SY"/>
+        </w:rPr>
+      </w:pPr>
+    </w:p>
+    <w:p>
+      <w:pPr>
+        <w:rPr>
+          <w:b/>
+          <w:bCs/>
+          <w:sz w:val="28"/>
+          <w:szCs w:val="28"/>
+          <w:lang w:bidi="ar-SY"/>
+        </w:rPr>
+      </w:pPr>
+      <w:r>
+        <w:rPr>
+          <w:b/>
+          <w:bCs/>
+          <w:sz w:val="28"/>
+          <w:szCs w:val="28"/>
+          <w:lang w:bidi="ar-SY"/>
+        </w:rPr>
+        <w:t>3. Exploratory Data Analysis</w:t>
+      </w:r>
+      <w:r>
+        <w:rPr>
+          <w:b/>
+          <w:bCs/>
+          <w:sz w:val="28"/>
+          <w:szCs w:val="28"/>
+          <w:lang w:bidi="ar-SY"/>
+        </w:rPr>
+        <w:t>:</w:t>
+      </w:r>
+    </w:p>
+    <w:p>
+      <w:pPr>
+        <w:rPr>
+          <w:b/>
+          <w:bCs/>
+          <w:sz w:val="28"/>
+          <w:szCs w:val="28"/>
+        </w:rPr>
+      </w:pPr>
+      <w:r>
+        <w:rPr>
+          <w:b/>
+          <w:bCs/>
+          <w:sz w:val="28"/>
+          <w:szCs w:val="28"/>
+        </w:rPr>
+        <w:t>Here I will describe some examples how some features related to severity with charts:</w:t>
+      </w:r>
+    </w:p>
+    <w:p>
+      <w:pPr>
+        <w:rPr>
+          <w:b/>
+          <w:bCs/>
+          <w:sz w:val="28"/>
+          <w:szCs w:val="28"/>
+        </w:rPr>
+      </w:pPr>
+    </w:p>
+    <w:p>
+      <w:pPr>
+        <w:rPr>
+          <w:b/>
+          <w:bCs/>
+          <w:sz w:val="28"/>
+          <w:szCs w:val="28"/>
+          <w:u w:val="single"/>
+        </w:rPr>
+      </w:pPr>
+      <w:r>
+        <w:rPr>
+          <w:b/>
+          <w:bCs/>
+          <w:sz w:val="28"/>
+          <w:szCs w:val="28"/>
+          <w:u w:val="single"/>
         </w:rPr>
         <w:lastRenderedPageBreak/>
+        <w:t>Relationship between</w:t>
+      </w:r>
+      <w:r>
+        <w:rPr>
+          <w:rFonts w:hint="cs"/>
+          <w:b/>
+          <w:bCs/>
+          <w:sz w:val="28"/>
+          <w:szCs w:val="28"/>
+          <w:u w:val="single"/>
+          <w:rtl/>
+        </w:rPr>
         <w:t xml:space="preserve"> </w:t>
       </w:r>
       <w:r>
@@ -812,39 +1741,19 @@
           <w:bCs/>
           <w:sz w:val="28"/>
           <w:szCs w:val="28"/>
-        </w:rPr>
-        <w:t>Here I will describe some examples how some features related to severity with charts:</w:t>
-      </w:r>
-    </w:p>
-    <w:p>
-      <w:pPr>
-        <w:rPr>
-          <w:b/>
-          <w:bCs/>
-          <w:sz w:val="28"/>
-          <w:szCs w:val="28"/>
-        </w:rPr>
-      </w:pPr>
-    </w:p>
-    <w:p>
-      <w:pPr>
-        <w:rPr>
-          <w:b/>
-          <w:bCs/>
-          <w:sz w:val="28"/>
-          <w:szCs w:val="28"/>
-          <w:u w:val="single"/>
-        </w:rPr>
-      </w:pPr>
-      <w:r>
-        <w:rPr>
-          <w:b/>
-          <w:bCs/>
-          <w:sz w:val="28"/>
-          <w:szCs w:val="28"/>
-          <w:u w:val="single"/>
-        </w:rPr>
-        <w:t xml:space="preserve">Address type </w:t>
+          <w:u w:val="single"/>
+        </w:rPr>
+        <w:t>severity and A</w:t>
+      </w:r>
+      <w:r>
+        <w:rPr>
+          <w:b/>
+          <w:bCs/>
+          <w:sz w:val="28"/>
+          <w:szCs w:val="28"/>
+          <w:u w:val="single"/>
+        </w:rPr>
+        <w:t xml:space="preserve">ddress type </w:t>
       </w:r>
       <w:r>
         <w:rPr>
@@ -874,6 +1783,326 @@
           <w:bCs/>
           <w:sz w:val="28"/>
           <w:szCs w:val="28"/>
+          <w:u w:val="single"/>
+          <w:rtl/>
+          <w:lang w:bidi="ar-SY"/>
+        </w:rPr>
+      </w:pPr>
+      <w:r>
+        <w:rPr>
+          <w:b/>
+          <w:bCs/>
+          <w:sz w:val="28"/>
+          <w:szCs w:val="28"/>
+        </w:rPr>
+        <w:t xml:space="preserve">We notice that intersections and </w:t>
+      </w:r>
+      <w:r>
+        <w:rPr>
+          <w:b/>
+          <w:bCs/>
+          <w:sz w:val="28"/>
+          <w:szCs w:val="28"/>
+        </w:rPr>
+        <w:t xml:space="preserve">junctions </w:t>
+      </w:r>
+      <w:r>
+        <w:rPr>
+          <w:b/>
+          <w:bCs/>
+          <w:sz w:val="28"/>
+          <w:szCs w:val="28"/>
+        </w:rPr>
+        <w:t>related to them have more sever accidents</w:t>
+      </w:r>
+      <w:r>
+        <w:rPr>
+          <w:b/>
+          <w:bCs/>
+          <w:sz w:val="28"/>
+          <w:szCs w:val="28"/>
+        </w:rPr>
+        <w:t xml:space="preserve"> (chi square p&lt;5%).</w:t>
+      </w:r>
+    </w:p>
+    <w:tbl>
+      <w:tblPr>
+        <w:tblStyle w:val="a5"/>
+        <w:tblW w:w="0" w:type="auto"/>
+        <w:tblBorders>
+          <w:top w:val="none" w:sz="0" w:space="0" w:color="auto"/>
+          <w:left w:val="none" w:sz="0" w:space="0" w:color="auto"/>
+          <w:bottom w:val="none" w:sz="0" w:space="0" w:color="auto"/>
+          <w:right w:val="none" w:sz="0" w:space="0" w:color="auto"/>
+          <w:insideH w:val="none" w:sz="0" w:space="0" w:color="auto"/>
+          <w:insideV w:val="none" w:sz="0" w:space="0" w:color="auto"/>
+        </w:tblBorders>
+        <w:tblLook w:val="04A0" w:firstRow="1" w:lastRow="0" w:firstColumn="1" w:lastColumn="0" w:noHBand="0" w:noVBand="1"/>
+      </w:tblPr>
+      <w:tblGrid>
+        <w:gridCol w:w="4273"/>
+        <w:gridCol w:w="4367"/>
+      </w:tblGrid>
+      <w:tr>
+        <w:tc>
+          <w:tcPr>
+            <w:tcW w:w="4315" w:type="dxa"/>
+          </w:tcPr>
+          <w:p>
+            <w:pPr>
+              <w:rPr>
+                <w:b/>
+                <w:bCs/>
+                <w:sz w:val="28"/>
+                <w:szCs w:val="28"/>
+                <w:u w:val="single"/>
+              </w:rPr>
+            </w:pPr>
+            <w:r>
+              <w:rPr>
+                <w:noProof/>
+              </w:rPr>
+              <w:drawing>
+                <wp:inline distT="0" distB="0" distL="0" distR="0" wp14:anchorId="4388E0E4" wp14:editId="75285215">
+                  <wp:extent cx="2872793" cy="2371725"/>
+                  <wp:effectExtent l="0" t="0" r="3810" b="0"/>
+                  <wp:docPr id="1" name="صورة 1"/>
+                  <wp:cNvGraphicFramePr>
+                    <a:graphicFrameLocks xmlns:a="http://schemas.openxmlformats.org/drawingml/2006/main" noChangeAspect="1"/>
+                  </wp:cNvGraphicFramePr>
+                  <a:graphic xmlns:a="http://schemas.openxmlformats.org/drawingml/2006/main">
+                    <a:graphicData uri="http://schemas.openxmlformats.org/drawingml/2006/picture">
+                      <pic:pic xmlns:pic="http://schemas.openxmlformats.org/drawingml/2006/picture">
+                        <pic:nvPicPr>
+                          <pic:cNvPr id="1" name=""/>
+                          <pic:cNvPicPr/>
+                        </pic:nvPicPr>
+                        <pic:blipFill>
+                          <a:blip r:embed="rId5"/>
+                          <a:stretch>
+                            <a:fillRect/>
+                          </a:stretch>
+                        </pic:blipFill>
+                        <pic:spPr>
+                          <a:xfrm>
+                            <a:off x="0" y="0"/>
+                            <a:ext cx="2885955" cy="2382592"/>
+                          </a:xfrm>
+                          <a:prstGeom prst="rect">
+                            <a:avLst/>
+                          </a:prstGeom>
+                        </pic:spPr>
+                      </pic:pic>
+                    </a:graphicData>
+                  </a:graphic>
+                </wp:inline>
+              </w:drawing>
+            </w:r>
+          </w:p>
+        </w:tc>
+        <w:tc>
+          <w:tcPr>
+            <w:tcW w:w="4315" w:type="dxa"/>
+          </w:tcPr>
+          <w:p>
+            <w:pPr>
+              <w:rPr>
+                <w:b/>
+                <w:bCs/>
+                <w:sz w:val="28"/>
+                <w:szCs w:val="28"/>
+                <w:u w:val="single"/>
+              </w:rPr>
+            </w:pPr>
+            <w:r>
+              <w:rPr>
+                <w:noProof/>
+              </w:rPr>
+              <w:drawing>
+                <wp:inline distT="0" distB="0" distL="0" distR="0" wp14:anchorId="7370377E" wp14:editId="005215A3">
+                  <wp:extent cx="2943225" cy="3704114"/>
+                  <wp:effectExtent l="0" t="0" r="0" b="0"/>
+                  <wp:docPr id="14" name="صورة 14"/>
+                  <wp:cNvGraphicFramePr>
+                    <a:graphicFrameLocks xmlns:a="http://schemas.openxmlformats.org/drawingml/2006/main" noChangeAspect="1"/>
+                  </wp:cNvGraphicFramePr>
+                  <a:graphic xmlns:a="http://schemas.openxmlformats.org/drawingml/2006/main">
+                    <a:graphicData uri="http://schemas.openxmlformats.org/drawingml/2006/picture">
+                      <pic:pic xmlns:pic="http://schemas.openxmlformats.org/drawingml/2006/picture">
+                        <pic:nvPicPr>
+                          <pic:cNvPr id="1" name=""/>
+                          <pic:cNvPicPr/>
+                        </pic:nvPicPr>
+                        <pic:blipFill>
+                          <a:blip r:embed="rId6"/>
+                          <a:stretch>
+                            <a:fillRect/>
+                          </a:stretch>
+                        </pic:blipFill>
+                        <pic:spPr>
+                          <a:xfrm>
+                            <a:off x="0" y="0"/>
+                            <a:ext cx="2958879" cy="3723815"/>
+                          </a:xfrm>
+                          <a:prstGeom prst="rect">
+                            <a:avLst/>
+                          </a:prstGeom>
+                        </pic:spPr>
+                      </pic:pic>
+                    </a:graphicData>
+                  </a:graphic>
+                </wp:inline>
+              </w:drawing>
+            </w:r>
+          </w:p>
+        </w:tc>
+      </w:tr>
+    </w:tbl>
+    <w:p>
+      <w:pPr>
+        <w:rPr>
+          <w:b/>
+          <w:bCs/>
+          <w:sz w:val="28"/>
+          <w:szCs w:val="28"/>
+          <w:u w:val="single"/>
+        </w:rPr>
+      </w:pPr>
+      <w:r>
+        <w:rPr>
+          <w:b/>
+          <w:bCs/>
+          <w:sz w:val="28"/>
+          <w:szCs w:val="28"/>
+          <w:u w:val="single"/>
+        </w:rPr>
+        <w:t>Relationship between</w:t>
+      </w:r>
+      <w:r>
+        <w:rPr>
+          <w:rFonts w:hint="cs"/>
+          <w:b/>
+          <w:bCs/>
+          <w:sz w:val="28"/>
+          <w:szCs w:val="28"/>
+          <w:u w:val="single"/>
+          <w:rtl/>
+        </w:rPr>
+        <w:t xml:space="preserve"> </w:t>
+      </w:r>
+      <w:r>
+        <w:rPr>
+          <w:b/>
+          <w:bCs/>
+          <w:sz w:val="28"/>
+          <w:szCs w:val="28"/>
+          <w:u w:val="single"/>
+        </w:rPr>
+        <w:t>severity and</w:t>
+      </w:r>
+      <w:r>
+        <w:rPr>
+          <w:b/>
+          <w:bCs/>
+          <w:sz w:val="28"/>
+          <w:szCs w:val="28"/>
+          <w:u w:val="single"/>
+        </w:rPr>
+        <w:t xml:space="preserve"> </w:t>
+      </w:r>
+      <w:r>
+        <w:rPr>
+          <w:b/>
+          <w:bCs/>
+          <w:sz w:val="28"/>
+          <w:szCs w:val="28"/>
+          <w:u w:val="single"/>
+        </w:rPr>
+        <w:t>Collision Type:</w:t>
+      </w:r>
+    </w:p>
+    <w:p>
+      <w:pPr>
+        <w:rPr>
+          <w:b/>
+          <w:bCs/>
+          <w:sz w:val="28"/>
+          <w:szCs w:val="28"/>
+          <w:u w:val="single"/>
+        </w:rPr>
+      </w:pPr>
+      <w:r>
+        <w:rPr>
+          <w:b/>
+          <w:bCs/>
+          <w:sz w:val="28"/>
+          <w:szCs w:val="28"/>
+        </w:rPr>
+        <w:t xml:space="preserve">Angels, </w:t>
+      </w:r>
+      <w:r>
+        <w:rPr>
+          <w:b/>
+          <w:bCs/>
+          <w:sz w:val="28"/>
+          <w:szCs w:val="28"/>
+        </w:rPr>
+        <w:t>Cycles, Head</w:t>
+      </w:r>
+      <w:r>
+        <w:rPr>
+          <w:b/>
+          <w:bCs/>
+          <w:sz w:val="28"/>
+          <w:szCs w:val="28"/>
+        </w:rPr>
+        <w:t xml:space="preserve"> </w:t>
+      </w:r>
+      <w:r>
+        <w:rPr>
+          <w:b/>
+          <w:bCs/>
+          <w:sz w:val="28"/>
+          <w:szCs w:val="28"/>
+        </w:rPr>
+        <w:t>On, left</w:t>
+      </w:r>
+      <w:r>
+        <w:rPr>
+          <w:b/>
+          <w:bCs/>
+          <w:sz w:val="28"/>
+          <w:szCs w:val="28"/>
+        </w:rPr>
+        <w:t xml:space="preserve"> </w:t>
+      </w:r>
+      <w:r>
+        <w:rPr>
+          <w:b/>
+          <w:bCs/>
+          <w:sz w:val="28"/>
+          <w:szCs w:val="28"/>
+        </w:rPr>
+        <w:t>turn, Pedestrian</w:t>
+      </w:r>
+      <w:r>
+        <w:rPr>
+          <w:b/>
+          <w:bCs/>
+          <w:sz w:val="28"/>
+          <w:szCs w:val="28"/>
+        </w:rPr>
+        <w:t>, Rear ended have more severity (chi square p&lt;5%).</w:t>
+      </w:r>
+    </w:p>
+    <w:p>
+      <w:pPr>
+        <w:jc w:val="center"/>
+        <w:rPr>
+          <w:b/>
+          <w:bCs/>
+          <w:sz w:val="28"/>
+          <w:szCs w:val="28"/>
         </w:rPr>
       </w:pPr>
       <w:r>
@@ -881,169 +2110,10 @@
           <w:noProof/>
         </w:rPr>
         <w:drawing>
-          <wp:inline distT="0" distB="0" distL="0" distR="0" wp14:anchorId="3586D7BF" wp14:editId="1A85EB79">
-            <wp:extent cx="3276600" cy="2705100"/>
+          <wp:inline distT="0" distB="0" distL="0" distR="0" wp14:anchorId="7C816BDE" wp14:editId="799F4BBC">
+            <wp:extent cx="3533775" cy="2687925"/>
             <wp:effectExtent l="0" t="0" r="0" b="0"/>
-            <wp:docPr id="1" name="صورة 1"/>
-            <wp:cNvGraphicFramePr>
-              <a:graphicFrameLocks xmlns:a="http://schemas.openxmlformats.org/drawingml/2006/main" noChangeAspect="1"/>
-            </wp:cNvGraphicFramePr>
-            <a:graphic xmlns:a="http://schemas.openxmlformats.org/drawingml/2006/main">
-              <a:graphicData uri="http://schemas.openxmlformats.org/drawingml/2006/picture">
-                <pic:pic xmlns:pic="http://schemas.openxmlformats.org/drawingml/2006/picture">
-                  <pic:nvPicPr>
-                    <pic:cNvPr id="1" name=""/>
-                    <pic:cNvPicPr/>
-                  </pic:nvPicPr>
-                  <pic:blipFill>
-                    <a:blip r:embed="rId5"/>
-                    <a:stretch>
-                      <a:fillRect/>
-                    </a:stretch>
-                  </pic:blipFill>
-                  <pic:spPr>
-                    <a:xfrm>
-                      <a:off x="0" y="0"/>
-                      <a:ext cx="3276600" cy="2705100"/>
-                    </a:xfrm>
-                    <a:prstGeom prst="rect">
-                      <a:avLst/>
-                    </a:prstGeom>
-                  </pic:spPr>
-                </pic:pic>
-              </a:graphicData>
-            </a:graphic>
-          </wp:inline>
-        </w:drawing>
-      </w:r>
-      <w:r>
-        <w:rPr>
-          <w:noProof/>
-        </w:rPr>
-        <w:drawing>
-          <wp:inline distT="0" distB="0" distL="0" distR="0" wp14:anchorId="5BCADAC8" wp14:editId="21568F70">
-            <wp:extent cx="3552825" cy="4133850"/>
-            <wp:effectExtent l="0" t="0" r="9525" b="0"/>
-            <wp:docPr id="3" name="صورة 3"/>
-            <wp:cNvGraphicFramePr>
-              <a:graphicFrameLocks xmlns:a="http://schemas.openxmlformats.org/drawingml/2006/main" noChangeAspect="1"/>
-            </wp:cNvGraphicFramePr>
-            <a:graphic xmlns:a="http://schemas.openxmlformats.org/drawingml/2006/main">
-              <a:graphicData uri="http://schemas.openxmlformats.org/drawingml/2006/picture">
-                <pic:pic xmlns:pic="http://schemas.openxmlformats.org/drawingml/2006/picture">
-                  <pic:nvPicPr>
-                    <pic:cNvPr id="1" name=""/>
-                    <pic:cNvPicPr/>
-                  </pic:nvPicPr>
-                  <pic:blipFill>
-                    <a:blip r:embed="rId6"/>
-                    <a:stretch>
-                      <a:fillRect/>
-                    </a:stretch>
-                  </pic:blipFill>
-                  <pic:spPr>
-                    <a:xfrm>
-                      <a:off x="0" y="0"/>
-                      <a:ext cx="3552825" cy="4133850"/>
-                    </a:xfrm>
-                    <a:prstGeom prst="rect">
-                      <a:avLst/>
-                    </a:prstGeom>
-                  </pic:spPr>
-                </pic:pic>
-              </a:graphicData>
-            </a:graphic>
-          </wp:inline>
-        </w:drawing>
-      </w:r>
-    </w:p>
-    <w:p>
-      <w:pPr>
-        <w:rPr>
-          <w:b/>
-          <w:bCs/>
-          <w:sz w:val="28"/>
-          <w:szCs w:val="28"/>
-        </w:rPr>
-      </w:pPr>
-      <w:r>
-        <w:rPr>
-          <w:b/>
-          <w:bCs/>
-          <w:sz w:val="28"/>
-          <w:szCs w:val="28"/>
-        </w:rPr>
-        <w:lastRenderedPageBreak/>
-        <w:t>We notice that intersections</w:t>
-      </w:r>
-      <w:r>
-        <w:rPr>
-          <w:b/>
-          <w:bCs/>
-          <w:sz w:val="28"/>
-          <w:szCs w:val="28"/>
-        </w:rPr>
-        <w:t xml:space="preserve"> and related to them</w:t>
-      </w:r>
-      <w:r>
-        <w:rPr>
-          <w:b/>
-          <w:bCs/>
-          <w:sz w:val="28"/>
-          <w:szCs w:val="28"/>
-        </w:rPr>
-        <w:t xml:space="preserve"> have more sever accidents</w:t>
-      </w:r>
-    </w:p>
-    <w:p>
-      <w:pPr>
-        <w:rPr>
-          <w:b/>
-          <w:bCs/>
-          <w:sz w:val="28"/>
-          <w:szCs w:val="28"/>
-        </w:rPr>
-      </w:pPr>
-    </w:p>
-    <w:p>
-      <w:pPr>
-        <w:rPr>
-          <w:b/>
-          <w:bCs/>
-          <w:sz w:val="28"/>
-          <w:szCs w:val="28"/>
-          <w:u w:val="single"/>
-        </w:rPr>
-      </w:pPr>
-      <w:r>
-        <w:rPr>
-          <w:b/>
-          <w:bCs/>
-          <w:sz w:val="28"/>
-          <w:szCs w:val="28"/>
-          <w:u w:val="single"/>
-        </w:rPr>
-        <w:t>Collision Type:</w:t>
-      </w:r>
-    </w:p>
-    <w:p>
-      <w:pPr>
-        <w:rPr>
-          <w:b/>
-          <w:bCs/>
-          <w:sz w:val="28"/>
-          <w:szCs w:val="28"/>
-        </w:rPr>
-      </w:pPr>
-      <w:r>
-        <w:rPr>
-          <w:noProof/>
-        </w:rPr>
-        <w:drawing>
-          <wp:inline distT="0" distB="0" distL="0" distR="0" wp14:anchorId="419C8D45" wp14:editId="5502FE51">
-            <wp:extent cx="3362325" cy="2676525"/>
-            <wp:effectExtent l="0" t="0" r="9525" b="9525"/>
-            <wp:docPr id="2" name="صورة 2"/>
+            <wp:docPr id="15" name="صورة 15"/>
             <wp:cNvGraphicFramePr>
               <a:graphicFrameLocks xmlns:a="http://schemas.openxmlformats.org/drawingml/2006/main" noChangeAspect="1"/>
             </wp:cNvGraphicFramePr>
@@ -1063,7 +2133,7 @@
                   <pic:spPr>
                     <a:xfrm>
                       <a:off x="0" y="0"/>
-                      <a:ext cx="3362325" cy="2676525"/>
+                      <a:ext cx="3542455" cy="2694527"/>
                     </a:xfrm>
                     <a:prstGeom prst="rect">
                       <a:avLst/>
@@ -1085,45 +2155,69 @@
           <w:szCs w:val="28"/>
         </w:rPr>
       </w:pPr>
-      <w:r>
-        <w:rPr>
-          <w:b/>
-          <w:bCs/>
-          <w:sz w:val="28"/>
-          <w:szCs w:val="28"/>
-        </w:rPr>
-        <w:t xml:space="preserve">Angels, Cycles ,Head On ,Left turn ,Pedestrain, Rear ended </w:t>
-      </w:r>
-      <w:r>
-        <w:rPr>
-          <w:b/>
-          <w:bCs/>
-          <w:sz w:val="28"/>
-          <w:szCs w:val="28"/>
-        </w:rPr>
-        <w:t>have more severity</w:t>
-      </w:r>
-    </w:p>
-    <w:p>
-      <w:pPr>
-        <w:rPr>
-          <w:b/>
-          <w:bCs/>
-          <w:sz w:val="28"/>
-          <w:szCs w:val="28"/>
-        </w:rPr>
-      </w:pPr>
-    </w:p>
-    <w:p>
-      <w:pPr>
-        <w:rPr>
-          <w:b/>
-          <w:bCs/>
-          <w:sz w:val="28"/>
-          <w:szCs w:val="28"/>
-          <w:u w:val="single"/>
-        </w:rPr>
-      </w:pPr>
+    </w:p>
+    <w:p>
+      <w:pPr>
+        <w:rPr>
+          <w:b/>
+          <w:bCs/>
+          <w:sz w:val="28"/>
+          <w:szCs w:val="28"/>
+        </w:rPr>
+      </w:pPr>
+    </w:p>
+    <w:p>
+      <w:pPr>
+        <w:rPr>
+          <w:b/>
+          <w:bCs/>
+          <w:sz w:val="28"/>
+          <w:szCs w:val="28"/>
+          <w:u w:val="single"/>
+        </w:rPr>
+      </w:pPr>
+      <w:r>
+        <w:rPr>
+          <w:b/>
+          <w:bCs/>
+          <w:sz w:val="28"/>
+          <w:szCs w:val="28"/>
+          <w:u w:val="single"/>
+        </w:rPr>
+        <w:t>Relationship between</w:t>
+      </w:r>
+      <w:r>
+        <w:rPr>
+          <w:rFonts w:hint="cs"/>
+          <w:b/>
+          <w:bCs/>
+          <w:sz w:val="28"/>
+          <w:szCs w:val="28"/>
+          <w:u w:val="single"/>
+          <w:rtl/>
+        </w:rPr>
+        <w:t xml:space="preserve"> </w:t>
+      </w:r>
+      <w:r>
+        <w:rPr>
+          <w:b/>
+          <w:bCs/>
+          <w:sz w:val="28"/>
+          <w:szCs w:val="28"/>
+          <w:u w:val="single"/>
+        </w:rPr>
+        <w:t>severity and</w:t>
+      </w:r>
+      <w:r>
+        <w:rPr>
+          <w:b/>
+          <w:bCs/>
+          <w:sz w:val="28"/>
+          <w:szCs w:val="28"/>
+          <w:u w:val="single"/>
+        </w:rPr>
+        <w:t xml:space="preserve"> </w:t>
+      </w:r>
       <w:r>
         <w:rPr>
           <w:b/>
@@ -1135,8 +2229,326 @@
         <w:t>Inattention, Drugs, and alcoholism:</w:t>
       </w:r>
     </w:p>
-    <w:p>
-      <w:pPr>
+    <w:tbl>
+      <w:tblPr>
+        <w:tblStyle w:val="a5"/>
+        <w:tblW w:w="0" w:type="auto"/>
+        <w:tblBorders>
+          <w:top w:val="none" w:sz="0" w:space="0" w:color="auto"/>
+          <w:left w:val="none" w:sz="0" w:space="0" w:color="auto"/>
+          <w:bottom w:val="none" w:sz="0" w:space="0" w:color="auto"/>
+          <w:right w:val="none" w:sz="0" w:space="0" w:color="auto"/>
+          <w:insideH w:val="none" w:sz="0" w:space="0" w:color="auto"/>
+          <w:insideV w:val="none" w:sz="0" w:space="0" w:color="auto"/>
+        </w:tblBorders>
+        <w:tblLook w:val="04A0" w:firstRow="1" w:lastRow="0" w:firstColumn="1" w:lastColumn="0" w:noHBand="0" w:noVBand="1"/>
+      </w:tblPr>
+      <w:tblGrid>
+        <w:gridCol w:w="4197"/>
+        <w:gridCol w:w="4443"/>
+      </w:tblGrid>
+      <w:tr>
+        <w:tc>
+          <w:tcPr>
+            <w:tcW w:w="4315" w:type="dxa"/>
+          </w:tcPr>
+          <w:p>
+            <w:pPr>
+              <w:rPr>
+                <w:b/>
+                <w:bCs/>
+                <w:sz w:val="28"/>
+                <w:szCs w:val="28"/>
+                <w:u w:val="single"/>
+              </w:rPr>
+            </w:pPr>
+            <w:r>
+              <w:rPr>
+                <w:noProof/>
+              </w:rPr>
+              <w:drawing>
+                <wp:inline distT="0" distB="0" distL="0" distR="0" wp14:anchorId="244E9770" wp14:editId="761469BE">
+                  <wp:extent cx="2924175" cy="1818975"/>
+                  <wp:effectExtent l="0" t="0" r="0" b="0"/>
+                  <wp:docPr id="4" name="صورة 4"/>
+                  <wp:cNvGraphicFramePr>
+                    <a:graphicFrameLocks xmlns:a="http://schemas.openxmlformats.org/drawingml/2006/main" noChangeAspect="1"/>
+                  </wp:cNvGraphicFramePr>
+                  <a:graphic xmlns:a="http://schemas.openxmlformats.org/drawingml/2006/main">
+                    <a:graphicData uri="http://schemas.openxmlformats.org/drawingml/2006/picture">
+                      <pic:pic xmlns:pic="http://schemas.openxmlformats.org/drawingml/2006/picture">
+                        <pic:nvPicPr>
+                          <pic:cNvPr id="1" name=""/>
+                          <pic:cNvPicPr/>
+                        </pic:nvPicPr>
+                        <pic:blipFill>
+                          <a:blip r:embed="rId8"/>
+                          <a:stretch>
+                            <a:fillRect/>
+                          </a:stretch>
+                        </pic:blipFill>
+                        <pic:spPr>
+                          <a:xfrm>
+                            <a:off x="0" y="0"/>
+                            <a:ext cx="2932587" cy="1824208"/>
+                          </a:xfrm>
+                          <a:prstGeom prst="rect">
+                            <a:avLst/>
+                          </a:prstGeom>
+                        </pic:spPr>
+                      </pic:pic>
+                    </a:graphicData>
+                  </a:graphic>
+                </wp:inline>
+              </w:drawing>
+            </w:r>
+          </w:p>
+        </w:tc>
+        <w:tc>
+          <w:tcPr>
+            <w:tcW w:w="4315" w:type="dxa"/>
+          </w:tcPr>
+          <w:p>
+            <w:pPr>
+              <w:rPr>
+                <w:b/>
+                <w:bCs/>
+                <w:sz w:val="28"/>
+                <w:szCs w:val="28"/>
+                <w:u w:val="single"/>
+              </w:rPr>
+            </w:pPr>
+            <w:r>
+              <w:rPr>
+                <w:noProof/>
+              </w:rPr>
+              <w:drawing>
+                <wp:inline distT="0" distB="0" distL="0" distR="0" wp14:anchorId="0A3D3174" wp14:editId="689ED547">
+                  <wp:extent cx="3096582" cy="1790700"/>
+                  <wp:effectExtent l="0" t="0" r="8890" b="0"/>
+                  <wp:docPr id="5" name="صورة 5"/>
+                  <wp:cNvGraphicFramePr>
+                    <a:graphicFrameLocks xmlns:a="http://schemas.openxmlformats.org/drawingml/2006/main" noChangeAspect="1"/>
+                  </wp:cNvGraphicFramePr>
+                  <a:graphic xmlns:a="http://schemas.openxmlformats.org/drawingml/2006/main">
+                    <a:graphicData uri="http://schemas.openxmlformats.org/drawingml/2006/picture">
+                      <pic:pic xmlns:pic="http://schemas.openxmlformats.org/drawingml/2006/picture">
+                        <pic:nvPicPr>
+                          <pic:cNvPr id="1" name=""/>
+                          <pic:cNvPicPr/>
+                        </pic:nvPicPr>
+                        <pic:blipFill>
+                          <a:blip r:embed="rId9"/>
+                          <a:stretch>
+                            <a:fillRect/>
+                          </a:stretch>
+                        </pic:blipFill>
+                        <pic:spPr>
+                          <a:xfrm>
+                            <a:off x="0" y="0"/>
+                            <a:ext cx="3100376" cy="1792894"/>
+                          </a:xfrm>
+                          <a:prstGeom prst="rect">
+                            <a:avLst/>
+                          </a:prstGeom>
+                        </pic:spPr>
+                      </pic:pic>
+                    </a:graphicData>
+                  </a:graphic>
+                </wp:inline>
+              </w:drawing>
+            </w:r>
+          </w:p>
+        </w:tc>
+      </w:tr>
+    </w:tbl>
+    <w:p>
+      <w:pPr>
+        <w:rPr>
+          <w:b/>
+          <w:bCs/>
+          <w:sz w:val="28"/>
+          <w:szCs w:val="28"/>
+        </w:rPr>
+      </w:pPr>
+    </w:p>
+    <w:p>
+      <w:pPr>
+        <w:rPr>
+          <w:b/>
+          <w:bCs/>
+          <w:sz w:val="28"/>
+          <w:szCs w:val="28"/>
+        </w:rPr>
+      </w:pPr>
+      <w:r>
+        <w:rPr>
+          <w:b/>
+          <w:bCs/>
+          <w:sz w:val="28"/>
+          <w:szCs w:val="28"/>
+        </w:rPr>
+        <w:t>Also, they are combined with more sever accidents</w:t>
+      </w:r>
+      <w:r>
+        <w:rPr>
+          <w:b/>
+          <w:bCs/>
+          <w:sz w:val="28"/>
+          <w:szCs w:val="28"/>
+        </w:rPr>
+        <w:t xml:space="preserve"> (chi square p&lt;5%)</w:t>
+      </w:r>
+    </w:p>
+    <w:p>
+      <w:pPr>
+        <w:rPr>
+          <w:b/>
+          <w:bCs/>
+          <w:sz w:val="28"/>
+          <w:szCs w:val="28"/>
+        </w:rPr>
+      </w:pPr>
+    </w:p>
+    <w:p>
+      <w:pPr>
+        <w:rPr>
+          <w:b/>
+          <w:bCs/>
+          <w:sz w:val="28"/>
+          <w:szCs w:val="28"/>
+          <w:u w:val="single"/>
+        </w:rPr>
+      </w:pPr>
+      <w:r>
+        <w:rPr>
+          <w:b/>
+          <w:bCs/>
+          <w:sz w:val="28"/>
+          <w:szCs w:val="28"/>
+          <w:u w:val="single"/>
+        </w:rPr>
+        <w:t>Relationship between</w:t>
+      </w:r>
+      <w:r>
+        <w:rPr>
+          <w:rFonts w:hint="cs"/>
+          <w:b/>
+          <w:bCs/>
+          <w:sz w:val="28"/>
+          <w:szCs w:val="28"/>
+          <w:u w:val="single"/>
+          <w:rtl/>
+        </w:rPr>
+        <w:t xml:space="preserve"> </w:t>
+      </w:r>
+      <w:r>
+        <w:rPr>
+          <w:b/>
+          <w:bCs/>
+          <w:sz w:val="28"/>
+          <w:szCs w:val="28"/>
+          <w:u w:val="single"/>
+        </w:rPr>
+        <w:t>severity and</w:t>
+      </w:r>
+      <w:r>
+        <w:rPr>
+          <w:b/>
+          <w:bCs/>
+          <w:sz w:val="28"/>
+          <w:szCs w:val="28"/>
+          <w:u w:val="single"/>
+        </w:rPr>
+        <w:t xml:space="preserve"> </w:t>
+      </w:r>
+      <w:r>
+        <w:rPr>
+          <w:b/>
+          <w:bCs/>
+          <w:sz w:val="28"/>
+          <w:szCs w:val="28"/>
+          <w:u w:val="single"/>
+        </w:rPr>
+        <w:t>Weather:</w:t>
+      </w:r>
+    </w:p>
+    <w:p>
+      <w:pPr>
+        <w:rPr>
+          <w:b/>
+          <w:bCs/>
+          <w:sz w:val="28"/>
+          <w:szCs w:val="28"/>
+        </w:rPr>
+      </w:pPr>
+      <w:r>
+        <w:rPr>
+          <w:b/>
+          <w:bCs/>
+          <w:sz w:val="28"/>
+          <w:szCs w:val="28"/>
+        </w:rPr>
+        <w:t xml:space="preserve">Bad weather conditions (such as </w:t>
+      </w:r>
+      <w:r>
+        <w:rPr>
+          <w:b/>
+          <w:bCs/>
+          <w:sz w:val="28"/>
+          <w:szCs w:val="28"/>
+        </w:rPr>
+        <w:t>fog, wind, cloud, rain.</w:t>
+      </w:r>
+      <w:r>
+        <w:rPr>
+          <w:b/>
+          <w:bCs/>
+          <w:sz w:val="28"/>
+          <w:szCs w:val="28"/>
+        </w:rPr>
+        <w:t xml:space="preserve"> </w:t>
+      </w:r>
+      <w:r>
+        <w:rPr>
+          <w:b/>
+          <w:bCs/>
+          <w:sz w:val="28"/>
+          <w:szCs w:val="28"/>
+        </w:rPr>
+        <w:t>etc.</w:t>
+      </w:r>
+      <w:r>
+        <w:rPr>
+          <w:b/>
+          <w:bCs/>
+          <w:sz w:val="28"/>
+          <w:szCs w:val="28"/>
+        </w:rPr>
+        <w:t>) lead to more sever accidents</w:t>
+      </w:r>
+      <w:r>
+        <w:rPr>
+          <w:b/>
+          <w:bCs/>
+          <w:sz w:val="28"/>
+          <w:szCs w:val="28"/>
+        </w:rPr>
+        <w:t xml:space="preserve"> (chi square p&lt;5%)</w:t>
+      </w:r>
+      <w:r>
+        <w:rPr>
+          <w:b/>
+          <w:bCs/>
+          <w:sz w:val="28"/>
+          <w:szCs w:val="28"/>
+        </w:rPr>
+        <w:t xml:space="preserve">. </w:t>
+      </w:r>
+    </w:p>
+    <w:p>
+      <w:pPr>
+        <w:jc w:val="center"/>
         <w:rPr>
           <w:b/>
           <w:bCs/>
@@ -1149,180 +2561,10 @@
           <w:noProof/>
         </w:rPr>
         <w:drawing>
-          <wp:inline distT="0" distB="0" distL="0" distR="0" wp14:anchorId="14022E85" wp14:editId="067948C2">
-            <wp:extent cx="3629025" cy="2257425"/>
+          <wp:inline distT="0" distB="0" distL="0" distR="0" wp14:anchorId="4382D1C7" wp14:editId="6EE663B6">
+            <wp:extent cx="3362325" cy="3248025"/>
             <wp:effectExtent l="0" t="0" r="9525" b="9525"/>
-            <wp:docPr id="4" name="صورة 4"/>
-            <wp:cNvGraphicFramePr>
-              <a:graphicFrameLocks xmlns:a="http://schemas.openxmlformats.org/drawingml/2006/main" noChangeAspect="1"/>
-            </wp:cNvGraphicFramePr>
-            <a:graphic xmlns:a="http://schemas.openxmlformats.org/drawingml/2006/main">
-              <a:graphicData uri="http://schemas.openxmlformats.org/drawingml/2006/picture">
-                <pic:pic xmlns:pic="http://schemas.openxmlformats.org/drawingml/2006/picture">
-                  <pic:nvPicPr>
-                    <pic:cNvPr id="1" name=""/>
-                    <pic:cNvPicPr/>
-                  </pic:nvPicPr>
-                  <pic:blipFill>
-                    <a:blip r:embed="rId8"/>
-                    <a:stretch>
-                      <a:fillRect/>
-                    </a:stretch>
-                  </pic:blipFill>
-                  <pic:spPr>
-                    <a:xfrm>
-                      <a:off x="0" y="0"/>
-                      <a:ext cx="3629025" cy="2257425"/>
-                    </a:xfrm>
-                    <a:prstGeom prst="rect">
-                      <a:avLst/>
-                    </a:prstGeom>
-                  </pic:spPr>
-                </pic:pic>
-              </a:graphicData>
-            </a:graphic>
-          </wp:inline>
-        </w:drawing>
-      </w:r>
-    </w:p>
-    <w:p>
-      <w:pPr>
-        <w:rPr>
-          <w:b/>
-          <w:bCs/>
-          <w:sz w:val="28"/>
-          <w:szCs w:val="28"/>
-        </w:rPr>
-      </w:pPr>
-      <w:r>
-        <w:rPr>
-          <w:noProof/>
-        </w:rPr>
-        <w:lastRenderedPageBreak/>
-        <w:drawing>
-          <wp:inline distT="0" distB="0" distL="0" distR="0" wp14:anchorId="56C1AC05" wp14:editId="4BF1202E">
-            <wp:extent cx="3771900" cy="2181225"/>
-            <wp:effectExtent l="0" t="0" r="0" b="9525"/>
-            <wp:docPr id="5" name="صورة 5"/>
-            <wp:cNvGraphicFramePr>
-              <a:graphicFrameLocks xmlns:a="http://schemas.openxmlformats.org/drawingml/2006/main" noChangeAspect="1"/>
-            </wp:cNvGraphicFramePr>
-            <a:graphic xmlns:a="http://schemas.openxmlformats.org/drawingml/2006/main">
-              <a:graphicData uri="http://schemas.openxmlformats.org/drawingml/2006/picture">
-                <pic:pic xmlns:pic="http://schemas.openxmlformats.org/drawingml/2006/picture">
-                  <pic:nvPicPr>
-                    <pic:cNvPr id="1" name=""/>
-                    <pic:cNvPicPr/>
-                  </pic:nvPicPr>
-                  <pic:blipFill>
-                    <a:blip r:embed="rId9"/>
-                    <a:stretch>
-                      <a:fillRect/>
-                    </a:stretch>
-                  </pic:blipFill>
-                  <pic:spPr>
-                    <a:xfrm>
-                      <a:off x="0" y="0"/>
-                      <a:ext cx="3771900" cy="2181225"/>
-                    </a:xfrm>
-                    <a:prstGeom prst="rect">
-                      <a:avLst/>
-                    </a:prstGeom>
-                  </pic:spPr>
-                </pic:pic>
-              </a:graphicData>
-            </a:graphic>
-          </wp:inline>
-        </w:drawing>
-      </w:r>
-    </w:p>
-    <w:p>
-      <w:pPr>
-        <w:rPr>
-          <w:b/>
-          <w:bCs/>
-          <w:sz w:val="28"/>
-          <w:szCs w:val="28"/>
-        </w:rPr>
-      </w:pPr>
-      <w:r>
-        <w:rPr>
-          <w:b/>
-          <w:bCs/>
-          <w:sz w:val="28"/>
-          <w:szCs w:val="28"/>
-        </w:rPr>
-        <w:t>Also, they are combined with more sever accidents</w:t>
-      </w:r>
-    </w:p>
-    <w:p>
-      <w:pPr>
-        <w:rPr>
-          <w:b/>
-          <w:bCs/>
-          <w:sz w:val="28"/>
-          <w:szCs w:val="28"/>
-        </w:rPr>
-      </w:pPr>
-    </w:p>
-    <w:p>
-      <w:pPr>
-        <w:rPr>
-          <w:b/>
-          <w:bCs/>
-          <w:sz w:val="28"/>
-          <w:szCs w:val="28"/>
-          <w:u w:val="single"/>
-        </w:rPr>
-      </w:pPr>
-      <w:r>
-        <w:rPr>
-          <w:b/>
-          <w:bCs/>
-          <w:sz w:val="28"/>
-          <w:szCs w:val="28"/>
-          <w:u w:val="single"/>
-        </w:rPr>
-        <w:t>Weather:</w:t>
-      </w:r>
-    </w:p>
-    <w:p>
-      <w:pPr>
-        <w:rPr>
-          <w:b/>
-          <w:bCs/>
-          <w:sz w:val="28"/>
-          <w:szCs w:val="28"/>
-        </w:rPr>
-      </w:pPr>
-      <w:r>
-        <w:rPr>
-          <w:b/>
-          <w:bCs/>
-          <w:sz w:val="28"/>
-          <w:szCs w:val="28"/>
-        </w:rPr>
-        <w:t xml:space="preserve">Bad weather conditions (such as fog,wind,cloud,rain.. etc) lead to more sever accidents. </w:t>
-      </w:r>
-    </w:p>
-    <w:p>
-      <w:pPr>
-        <w:rPr>
-          <w:b/>
-          <w:bCs/>
-          <w:sz w:val="28"/>
-          <w:szCs w:val="28"/>
-        </w:rPr>
-      </w:pPr>
-      <w:r>
-        <w:rPr>
-          <w:noProof/>
-        </w:rPr>
-        <w:drawing>
-          <wp:inline distT="0" distB="0" distL="0" distR="0" wp14:anchorId="6E368EA7" wp14:editId="63F7719E">
-            <wp:extent cx="3590925" cy="3200400"/>
-            <wp:effectExtent l="0" t="0" r="9525" b="0"/>
-            <wp:docPr id="6" name="صورة 6"/>
+            <wp:docPr id="16" name="صورة 16"/>
             <wp:cNvGraphicFramePr>
               <a:graphicFrameLocks xmlns:a="http://schemas.openxmlformats.org/drawingml/2006/main" noChangeAspect="1"/>
             </wp:cNvGraphicFramePr>
@@ -1342,7 +2584,7 @@
                   <pic:spPr>
                     <a:xfrm>
                       <a:off x="0" y="0"/>
-                      <a:ext cx="3590925" cy="3200400"/>
+                      <a:ext cx="3362325" cy="3248025"/>
                     </a:xfrm>
                     <a:prstGeom prst="rect">
                       <a:avLst/>
@@ -1406,7 +2648,48 @@
           <w:szCs w:val="28"/>
           <w:u w:val="single"/>
         </w:rPr>
-        <w:lastRenderedPageBreak/>
+        <w:t>Relationship between</w:t>
+      </w:r>
+      <w:r>
+        <w:rPr>
+          <w:rFonts w:hint="cs"/>
+          <w:b/>
+          <w:bCs/>
+          <w:sz w:val="28"/>
+          <w:szCs w:val="28"/>
+          <w:u w:val="single"/>
+          <w:rtl/>
+        </w:rPr>
+        <w:t xml:space="preserve"> </w:t>
+      </w:r>
+      <w:r>
+        <w:rPr>
+          <w:b/>
+          <w:bCs/>
+          <w:sz w:val="28"/>
+          <w:szCs w:val="28"/>
+          <w:u w:val="single"/>
+        </w:rPr>
+        <w:t>severity and</w:t>
+      </w:r>
+      <w:r>
+        <w:rPr>
+          <w:b/>
+          <w:bCs/>
+          <w:sz w:val="28"/>
+          <w:szCs w:val="28"/>
+          <w:u w:val="single"/>
+        </w:rPr>
+        <w:t xml:space="preserve"> </w:t>
+      </w:r>
+      <w:r>
+        <w:rPr>
+          <w:b/>
+          <w:bCs/>
+          <w:sz w:val="28"/>
+          <w:szCs w:val="28"/>
+          <w:u w:val="single"/>
+        </w:rPr>
         <w:t>Road condition:</w:t>
       </w:r>
     </w:p>
@@ -1421,13 +2704,88 @@
       </w:pPr>
       <w:r>
         <w:rPr>
+          <w:b/>
+          <w:bCs/>
+          <w:sz w:val="28"/>
+          <w:szCs w:val="28"/>
+        </w:rPr>
+        <w:t>We notice that there is an increase in severity related to wet, oil, and dry</w:t>
+      </w:r>
+      <w:r>
+        <w:rPr>
+          <w:b/>
+          <w:bCs/>
+          <w:sz w:val="28"/>
+          <w:szCs w:val="28"/>
+        </w:rPr>
+        <w:t>.</w:t>
+      </w:r>
+    </w:p>
+    <w:p>
+      <w:pPr>
+        <w:rPr>
+          <w:b/>
+          <w:bCs/>
+          <w:sz w:val="28"/>
+          <w:szCs w:val="28"/>
+        </w:rPr>
+      </w:pPr>
+      <w:r>
+        <w:rPr>
+          <w:b/>
+          <w:bCs/>
+          <w:sz w:val="28"/>
+          <w:szCs w:val="28"/>
+        </w:rPr>
+        <w:t>Paradoxically, snow and slush have lower severity but this is not meaning that the number of accident lower</w:t>
+      </w:r>
+      <w:r>
+        <w:rPr>
+          <w:b/>
+          <w:bCs/>
+          <w:sz w:val="28"/>
+          <w:szCs w:val="28"/>
+        </w:rPr>
+        <w:t>. this is about the presence</w:t>
+      </w:r>
+      <w:r>
+        <w:rPr>
+          <w:b/>
+          <w:bCs/>
+          <w:sz w:val="28"/>
+          <w:szCs w:val="28"/>
+        </w:rPr>
+        <w:t xml:space="preserve"> of sev</w:t>
+      </w:r>
+      <w:r>
+        <w:rPr>
+          <w:b/>
+          <w:bCs/>
+          <w:sz w:val="28"/>
+          <w:szCs w:val="28"/>
+        </w:rPr>
+        <w:t>erity which is our concern here (chi square p&lt;5%).</w:t>
+      </w:r>
+    </w:p>
+    <w:p>
+      <w:pPr>
+        <w:jc w:val="center"/>
+        <w:rPr>
+          <w:b/>
+          <w:bCs/>
+          <w:sz w:val="28"/>
+          <w:szCs w:val="28"/>
+        </w:rPr>
+      </w:pPr>
+      <w:r>
+        <w:rPr>
           <w:noProof/>
         </w:rPr>
         <w:drawing>
-          <wp:inline distT="0" distB="0" distL="0" distR="0" wp14:anchorId="568984CF" wp14:editId="3E204012">
-            <wp:extent cx="3695700" cy="2809875"/>
-            <wp:effectExtent l="0" t="0" r="0" b="9525"/>
-            <wp:docPr id="7" name="صورة 7"/>
+          <wp:inline distT="0" distB="0" distL="0" distR="0" wp14:anchorId="16562C65" wp14:editId="02F1E61A">
+            <wp:extent cx="3438525" cy="2895600"/>
+            <wp:effectExtent l="0" t="0" r="9525" b="0"/>
+            <wp:docPr id="17" name="صورة 17"/>
             <wp:cNvGraphicFramePr>
               <a:graphicFrameLocks xmlns:a="http://schemas.openxmlformats.org/drawingml/2006/main" noChangeAspect="1"/>
             </wp:cNvGraphicFramePr>
@@ -1447,7 +2805,7 @@
                   <pic:spPr>
                     <a:xfrm>
                       <a:off x="0" y="0"/>
-                      <a:ext cx="3695700" cy="2809875"/>
+                      <a:ext cx="3438525" cy="2895600"/>
                     </a:xfrm>
                     <a:prstGeom prst="rect">
                       <a:avLst/>
@@ -1467,57 +2825,62 @@
           <w:bCs/>
           <w:sz w:val="28"/>
           <w:szCs w:val="28"/>
-        </w:rPr>
-      </w:pPr>
-      <w:r>
-        <w:rPr>
-          <w:b/>
-          <w:bCs/>
-          <w:sz w:val="28"/>
-          <w:szCs w:val="28"/>
-        </w:rPr>
-        <w:t>We notice that there is an increase in severity related to wet, oil, and dry&gt;</w:t>
-      </w:r>
-    </w:p>
-    <w:p>
-      <w:pPr>
-        <w:rPr>
-          <w:b/>
-          <w:bCs/>
-          <w:sz w:val="28"/>
-          <w:szCs w:val="28"/>
-        </w:rPr>
-      </w:pPr>
-      <w:r>
-        <w:rPr>
-          <w:b/>
-          <w:bCs/>
-          <w:sz w:val="28"/>
-          <w:szCs w:val="28"/>
-        </w:rPr>
-        <w:t>Paradoxically, snow and slush have lower severity but this is not meaning that the number of accident lower this is about the present of severity which is our concern here.</w:t>
-      </w:r>
-    </w:p>
-    <w:p>
-      <w:pPr>
-        <w:rPr>
-          <w:b/>
-          <w:bCs/>
-          <w:sz w:val="28"/>
-          <w:szCs w:val="28"/>
-        </w:rPr>
-      </w:pPr>
-    </w:p>
-    <w:p>
-      <w:pPr>
-        <w:rPr>
-          <w:b/>
-          <w:bCs/>
-          <w:sz w:val="28"/>
-          <w:szCs w:val="28"/>
-          <w:u w:val="single"/>
-        </w:rPr>
-      </w:pPr>
+          <w:u w:val="single"/>
+        </w:rPr>
+      </w:pPr>
+    </w:p>
+    <w:p>
+      <w:pPr>
+        <w:rPr>
+          <w:b/>
+          <w:bCs/>
+          <w:sz w:val="28"/>
+          <w:szCs w:val="28"/>
+          <w:u w:val="single"/>
+        </w:rPr>
+      </w:pPr>
+      <w:r>
+        <w:rPr>
+          <w:b/>
+          <w:bCs/>
+          <w:sz w:val="28"/>
+          <w:szCs w:val="28"/>
+          <w:u w:val="single"/>
+        </w:rPr>
+        <w:t>Relationship between</w:t>
+      </w:r>
+      <w:r>
+        <w:rPr>
+          <w:rFonts w:hint="cs"/>
+          <w:b/>
+          <w:bCs/>
+          <w:sz w:val="28"/>
+          <w:szCs w:val="28"/>
+          <w:u w:val="single"/>
+          <w:rtl/>
+        </w:rPr>
+        <w:t xml:space="preserve"> </w:t>
+      </w:r>
+      <w:r>
+        <w:rPr>
+          <w:b/>
+          <w:bCs/>
+          <w:sz w:val="28"/>
+          <w:szCs w:val="28"/>
+          <w:u w:val="single"/>
+        </w:rPr>
+        <w:t>severity and</w:t>
+      </w:r>
+      <w:r>
+        <w:rPr>
+          <w:b/>
+          <w:bCs/>
+          <w:sz w:val="28"/>
+          <w:szCs w:val="28"/>
+          <w:u w:val="single"/>
+        </w:rPr>
+        <w:t xml:space="preserve"> </w:t>
+      </w:r>
       <w:r>
         <w:rPr>
           <w:b/>
@@ -1540,13 +2903,61 @@
       </w:pPr>
       <w:r>
         <w:rPr>
+          <w:b/>
+          <w:bCs/>
+          <w:sz w:val="28"/>
+          <w:szCs w:val="28"/>
+        </w:rPr>
+        <w:t xml:space="preserve">There is </w:t>
+      </w:r>
+      <w:r>
+        <w:rPr>
+          <w:b/>
+          <w:bCs/>
+          <w:sz w:val="28"/>
+          <w:szCs w:val="28"/>
+        </w:rPr>
+        <w:t xml:space="preserve">a </w:t>
+      </w:r>
+      <w:r>
+        <w:rPr>
+          <w:b/>
+          <w:bCs/>
+          <w:sz w:val="28"/>
+          <w:szCs w:val="28"/>
+        </w:rPr>
+        <w:t xml:space="preserve">little increase in severity in dawn, dusk, and day </w:t>
+      </w:r>
+      <w:r>
+        <w:rPr>
+          <w:b/>
+          <w:bCs/>
+          <w:sz w:val="28"/>
+          <w:szCs w:val="28"/>
+        </w:rPr>
+        <w:t>light (chi square p&lt;5%).</w:t>
+      </w:r>
+    </w:p>
+    <w:p>
+      <w:pPr>
+        <w:jc w:val="center"/>
+        <w:rPr>
+          <w:b/>
+          <w:bCs/>
+          <w:sz w:val="28"/>
+          <w:szCs w:val="28"/>
+        </w:rPr>
+      </w:pPr>
+      <w:r>
+        <w:rPr>
           <w:noProof/>
         </w:rPr>
+        <w:lastRenderedPageBreak/>
         <w:drawing>
-          <wp:inline distT="0" distB="0" distL="0" distR="0" wp14:anchorId="179E29A0" wp14:editId="341E67BB">
-            <wp:extent cx="3495675" cy="3021837"/>
-            <wp:effectExtent l="0" t="0" r="0" b="7620"/>
-            <wp:docPr id="8" name="صورة 8"/>
+          <wp:inline distT="0" distB="0" distL="0" distR="0" wp14:anchorId="3C9E55C8" wp14:editId="4A59618D">
+            <wp:extent cx="3533775" cy="3267075"/>
+            <wp:effectExtent l="0" t="0" r="9525" b="9525"/>
+            <wp:docPr id="18" name="صورة 18"/>
             <wp:cNvGraphicFramePr>
               <a:graphicFrameLocks xmlns:a="http://schemas.openxmlformats.org/drawingml/2006/main" noChangeAspect="1"/>
             </wp:cNvGraphicFramePr>
@@ -1566,7 +2977,7 @@
                   <pic:spPr>
                     <a:xfrm>
                       <a:off x="0" y="0"/>
-                      <a:ext cx="3502443" cy="3027688"/>
+                      <a:ext cx="3533775" cy="3267075"/>
                     </a:xfrm>
                     <a:prstGeom prst="rect">
                       <a:avLst/>
@@ -1586,39 +2997,51 @@
           <w:bCs/>
           <w:sz w:val="28"/>
           <w:szCs w:val="28"/>
-        </w:rPr>
-      </w:pPr>
-      <w:r>
-        <w:rPr>
-          <w:b/>
-          <w:bCs/>
-          <w:sz w:val="28"/>
-          <w:szCs w:val="28"/>
-        </w:rPr>
-        <w:lastRenderedPageBreak/>
-        <w:t>There is little increase in severity in dawn, dusk, and day light .</w:t>
-      </w:r>
-    </w:p>
-    <w:p>
-      <w:pPr>
-        <w:rPr>
-          <w:b/>
-          <w:bCs/>
-          <w:sz w:val="28"/>
-          <w:szCs w:val="28"/>
-        </w:rPr>
-      </w:pPr>
-    </w:p>
-    <w:p>
-      <w:pPr>
-        <w:rPr>
-          <w:b/>
-          <w:bCs/>
-          <w:sz w:val="28"/>
-          <w:szCs w:val="28"/>
-          <w:u w:val="single"/>
-        </w:rPr>
-      </w:pPr>
+          <w:u w:val="single"/>
+        </w:rPr>
+      </w:pPr>
+      <w:r>
+        <w:rPr>
+          <w:b/>
+          <w:bCs/>
+          <w:sz w:val="28"/>
+          <w:szCs w:val="28"/>
+          <w:u w:val="single"/>
+        </w:rPr>
+        <w:t>Relationship between</w:t>
+      </w:r>
+      <w:r>
+        <w:rPr>
+          <w:rFonts w:hint="cs"/>
+          <w:b/>
+          <w:bCs/>
+          <w:sz w:val="28"/>
+          <w:szCs w:val="28"/>
+          <w:u w:val="single"/>
+          <w:rtl/>
+        </w:rPr>
+        <w:t xml:space="preserve"> </w:t>
+      </w:r>
+      <w:r>
+        <w:rPr>
+          <w:b/>
+          <w:bCs/>
+          <w:sz w:val="28"/>
+          <w:szCs w:val="28"/>
+          <w:u w:val="single"/>
+        </w:rPr>
+        <w:t>severity and</w:t>
+      </w:r>
+      <w:r>
+        <w:rPr>
+          <w:b/>
+          <w:bCs/>
+          <w:sz w:val="28"/>
+          <w:szCs w:val="28"/>
+          <w:u w:val="single"/>
+        </w:rPr>
+        <w:t xml:space="preserve"> </w:t>
+      </w:r>
       <w:r>
         <w:rPr>
           <w:b/>
@@ -1648,9 +3071,29 @@
         </w:rPr>
         <w:t>It leads to more sever accidents</w:t>
       </w:r>
-    </w:p>
-    <w:p>
-      <w:pPr>
+      <w:r>
+        <w:rPr>
+          <w:b/>
+          <w:bCs/>
+          <w:sz w:val="28"/>
+          <w:szCs w:val="28"/>
+        </w:rPr>
+        <w:t xml:space="preserve"> (chi square p&lt;5%).</w:t>
+      </w:r>
+    </w:p>
+    <w:p>
+      <w:pPr>
+        <w:rPr>
+          <w:b/>
+          <w:bCs/>
+          <w:sz w:val="28"/>
+          <w:szCs w:val="28"/>
+        </w:rPr>
+      </w:pPr>
+    </w:p>
+    <w:p>
+      <w:pPr>
+        <w:jc w:val="center"/>
         <w:rPr>
           <w:b/>
           <w:bCs/>
@@ -1717,6 +3160,48 @@
           <w:szCs w:val="28"/>
           <w:u w:val="single"/>
         </w:rPr>
+        <w:t>Relationship between</w:t>
+      </w:r>
+      <w:r>
+        <w:rPr>
+          <w:rFonts w:hint="cs"/>
+          <w:b/>
+          <w:bCs/>
+          <w:sz w:val="28"/>
+          <w:szCs w:val="28"/>
+          <w:u w:val="single"/>
+          <w:rtl/>
+        </w:rPr>
+        <w:t xml:space="preserve"> </w:t>
+      </w:r>
+      <w:r>
+        <w:rPr>
+          <w:b/>
+          <w:bCs/>
+          <w:sz w:val="28"/>
+          <w:szCs w:val="28"/>
+          <w:u w:val="single"/>
+        </w:rPr>
+        <w:t>severity and</w:t>
+      </w:r>
+      <w:r>
+        <w:rPr>
+          <w:b/>
+          <w:bCs/>
+          <w:sz w:val="28"/>
+          <w:szCs w:val="28"/>
+          <w:u w:val="single"/>
+        </w:rPr>
+        <w:t xml:space="preserve"> </w:t>
+      </w:r>
+      <w:r>
+        <w:rPr>
+          <w:b/>
+          <w:bCs/>
+          <w:sz w:val="28"/>
+          <w:szCs w:val="28"/>
+          <w:u w:val="single"/>
+        </w:rPr>
         <w:t>Parked car:</w:t>
       </w:r>
     </w:p>
@@ -1731,10 +3216,59 @@
       </w:pPr>
       <w:r>
         <w:rPr>
+          <w:b/>
+          <w:bCs/>
+          <w:sz w:val="28"/>
+          <w:szCs w:val="28"/>
+        </w:rPr>
+        <w:t>If parked car</w:t>
+      </w:r>
+      <w:r>
+        <w:rPr>
+          <w:b/>
+          <w:bCs/>
+          <w:sz w:val="28"/>
+          <w:szCs w:val="28"/>
+        </w:rPr>
+        <w:t xml:space="preserve"> existed in the accident, we can predict lower severity</w:t>
+      </w:r>
+      <w:r>
+        <w:rPr>
+          <w:b/>
+          <w:bCs/>
+          <w:sz w:val="28"/>
+          <w:szCs w:val="28"/>
+        </w:rPr>
+        <w:t xml:space="preserve"> (chi square p&lt;5%).</w:t>
+      </w:r>
+    </w:p>
+    <w:p>
+      <w:pPr>
+        <w:rPr>
+          <w:b/>
+          <w:bCs/>
+          <w:sz w:val="28"/>
+          <w:szCs w:val="28"/>
+        </w:rPr>
+      </w:pPr>
+    </w:p>
+    <w:p>
+      <w:pPr>
+        <w:jc w:val="center"/>
+        <w:rPr>
+          <w:b/>
+          <w:bCs/>
+          <w:sz w:val="28"/>
+          <w:szCs w:val="28"/>
+        </w:rPr>
+      </w:pPr>
+      <w:r>
+        <w:rPr>
           <w:noProof/>
         </w:rPr>
+        <w:lastRenderedPageBreak/>
         <w:drawing>
-          <wp:inline distT="0" distB="0" distL="0" distR="0" wp14:anchorId="76573634" wp14:editId="26BEDD63">
+          <wp:inline distT="0" distB="0" distL="0" distR="0" wp14:anchorId="57FA62C9" wp14:editId="3BACA1D8">
             <wp:extent cx="3914775" cy="2200275"/>
             <wp:effectExtent l="0" t="0" r="9525" b="9525"/>
             <wp:docPr id="10" name="صورة 10"/>
@@ -1777,38 +3311,62 @@
           <w:bCs/>
           <w:sz w:val="28"/>
           <w:szCs w:val="28"/>
-        </w:rPr>
-      </w:pPr>
-      <w:r>
-        <w:rPr>
-          <w:b/>
-          <w:bCs/>
-          <w:sz w:val="28"/>
-          <w:szCs w:val="28"/>
-        </w:rPr>
-        <w:t>If parked care existed in the accident, we can predict lower severity</w:t>
-      </w:r>
-    </w:p>
-    <w:p>
-      <w:pPr>
-        <w:rPr>
-          <w:b/>
-          <w:bCs/>
-          <w:sz w:val="28"/>
-          <w:szCs w:val="28"/>
-        </w:rPr>
-      </w:pPr>
-    </w:p>
-    <w:p>
-      <w:pPr>
-        <w:rPr>
-          <w:b/>
-          <w:bCs/>
-          <w:sz w:val="28"/>
-          <w:szCs w:val="28"/>
-          <w:u w:val="single"/>
-        </w:rPr>
-      </w:pPr>
+          <w:u w:val="single"/>
+        </w:rPr>
+      </w:pPr>
+    </w:p>
+    <w:p>
+      <w:pPr>
+        <w:rPr>
+          <w:b/>
+          <w:bCs/>
+          <w:sz w:val="28"/>
+          <w:szCs w:val="28"/>
+          <w:u w:val="single"/>
+        </w:rPr>
+      </w:pPr>
+      <w:r>
+        <w:rPr>
+          <w:b/>
+          <w:bCs/>
+          <w:sz w:val="28"/>
+          <w:szCs w:val="28"/>
+          <w:u w:val="single"/>
+        </w:rPr>
+        <w:t>Relationship between</w:t>
+      </w:r>
+      <w:r>
+        <w:rPr>
+          <w:rFonts w:hint="cs"/>
+          <w:b/>
+          <w:bCs/>
+          <w:sz w:val="28"/>
+          <w:szCs w:val="28"/>
+          <w:u w:val="single"/>
+          <w:rtl/>
+        </w:rPr>
+        <w:t xml:space="preserve"> </w:t>
+      </w:r>
+      <w:r>
+        <w:rPr>
+          <w:b/>
+          <w:bCs/>
+          <w:sz w:val="28"/>
+          <w:szCs w:val="28"/>
+          <w:u w:val="single"/>
+        </w:rPr>
+        <w:t>severity and</w:t>
+      </w:r>
+      <w:r>
+        <w:rPr>
+          <w:b/>
+          <w:bCs/>
+          <w:sz w:val="28"/>
+          <w:szCs w:val="28"/>
+          <w:u w:val="single"/>
+        </w:rPr>
+        <w:t xml:space="preserve"> </w:t>
+      </w:r>
       <w:r>
         <w:rPr>
           <w:b/>
@@ -1837,7 +3395,6 @@
           <w:bCs/>
           <w:sz w:val="28"/>
           <w:szCs w:val="28"/>
-          <w:u w:val="single"/>
         </w:rPr>
       </w:pPr>
       <w:r>
@@ -1849,9 +3406,32 @@
         </w:rPr>
         <w:t>combined with higher severity</w:t>
       </w:r>
-    </w:p>
-    <w:p>
-      <w:pPr>
+      <w:r>
+        <w:rPr>
+          <w:b/>
+          <w:bCs/>
+          <w:sz w:val="28"/>
+          <w:szCs w:val="28"/>
+        </w:rPr>
+        <w:t xml:space="preserve"> (chi square p&lt;5%).</w:t>
+      </w:r>
+    </w:p>
+    <w:p>
+      <w:pPr>
+        <w:rPr>
+          <w:b/>
+          <w:bCs/>
+          <w:sz w:val="28"/>
+          <w:szCs w:val="28"/>
+          <w:u w:val="single"/>
+          <w:rtl/>
+          <w:lang w:bidi="ar-SY"/>
+        </w:rPr>
+      </w:pPr>
+    </w:p>
+    <w:p>
+      <w:pPr>
+        <w:jc w:val="center"/>
         <w:rPr>
           <w:b/>
           <w:bCs/>
@@ -1863,7 +3443,6 @@
         <w:rPr>
           <w:noProof/>
         </w:rPr>
-        <w:lastRenderedPageBreak/>
         <w:drawing>
           <wp:inline distT="0" distB="0" distL="0" distR="0" wp14:anchorId="51CEBCC9" wp14:editId="3B5866BB">
             <wp:extent cx="3495675" cy="2162175"/>
@@ -1926,17 +3505,744 @@
           <w:bCs/>
           <w:sz w:val="28"/>
           <w:szCs w:val="28"/>
-        </w:rPr>
-        <w:t>Time :</w:t>
-      </w:r>
-    </w:p>
-    <w:p>
-      <w:pPr>
-        <w:rPr>
-          <w:b/>
-          <w:bCs/>
-          <w:sz w:val="28"/>
-          <w:szCs w:val="28"/>
+          <w:u w:val="single"/>
+        </w:rPr>
+        <w:t>Relationship between</w:t>
+      </w:r>
+      <w:r>
+        <w:rPr>
+          <w:rFonts w:hint="cs"/>
+          <w:b/>
+          <w:bCs/>
+          <w:sz w:val="28"/>
+          <w:szCs w:val="28"/>
+          <w:u w:val="single"/>
+          <w:rtl/>
+        </w:rPr>
+        <w:t xml:space="preserve"> </w:t>
+      </w:r>
+      <w:r>
+        <w:rPr>
+          <w:b/>
+          <w:bCs/>
+          <w:sz w:val="28"/>
+          <w:szCs w:val="28"/>
+          <w:u w:val="single"/>
+        </w:rPr>
+        <w:t>severity and</w:t>
+      </w:r>
+      <w:r>
+        <w:rPr>
+          <w:b/>
+          <w:bCs/>
+          <w:sz w:val="28"/>
+          <w:szCs w:val="28"/>
+          <w:u w:val="single"/>
+        </w:rPr>
+        <w:t xml:space="preserve"> </w:t>
+      </w:r>
+      <w:r>
+        <w:rPr>
+          <w:b/>
+          <w:bCs/>
+          <w:sz w:val="28"/>
+          <w:szCs w:val="28"/>
+          <w:u w:val="single"/>
+        </w:rPr>
+        <w:t xml:space="preserve">Date </w:t>
+      </w:r>
+      <w:r>
+        <w:rPr>
+          <w:b/>
+          <w:bCs/>
+          <w:sz w:val="28"/>
+          <w:szCs w:val="28"/>
+          <w:u w:val="single"/>
+        </w:rPr>
+        <w:t>&amp;</w:t>
+      </w:r>
+      <w:r>
+        <w:rPr>
+          <w:b/>
+          <w:bCs/>
+          <w:sz w:val="28"/>
+          <w:szCs w:val="28"/>
+          <w:u w:val="single"/>
+        </w:rPr>
+        <w:t xml:space="preserve"> </w:t>
+      </w:r>
+      <w:r>
+        <w:rPr>
+          <w:b/>
+          <w:bCs/>
+          <w:sz w:val="28"/>
+          <w:szCs w:val="28"/>
+          <w:u w:val="single"/>
+        </w:rPr>
+        <w:t>Time</w:t>
+      </w:r>
+      <w:r>
+        <w:rPr>
+          <w:b/>
+          <w:bCs/>
+          <w:sz w:val="28"/>
+          <w:szCs w:val="28"/>
+        </w:rPr>
+        <w:t>:</w:t>
+      </w:r>
+    </w:p>
+    <w:p>
+      <w:pPr>
+        <w:rPr>
+          <w:b/>
+          <w:bCs/>
+          <w:sz w:val="28"/>
+          <w:szCs w:val="28"/>
+        </w:rPr>
+      </w:pPr>
+      <w:r>
+        <w:rPr>
+          <w:b/>
+          <w:bCs/>
+          <w:sz w:val="28"/>
+          <w:szCs w:val="28"/>
+        </w:rPr>
+        <w:t>There is an increase in severity between 5-8 am and 15-19 pm</w:t>
+      </w:r>
+      <w:r>
+        <w:rPr>
+          <w:b/>
+          <w:bCs/>
+          <w:sz w:val="28"/>
+          <w:szCs w:val="28"/>
+        </w:rPr>
+        <w:t>.</w:t>
+      </w:r>
+      <w:r>
+        <w:rPr>
+          <w:b/>
+          <w:bCs/>
+          <w:sz w:val="28"/>
+          <w:szCs w:val="28"/>
+        </w:rPr>
+        <w:t xml:space="preserve"> </w:t>
+      </w:r>
+      <w:r>
+        <w:rPr>
+          <w:b/>
+          <w:bCs/>
+          <w:sz w:val="28"/>
+          <w:szCs w:val="28"/>
+        </w:rPr>
+        <w:t>(chi square p&lt;5%).</w:t>
+      </w:r>
+      <w:r>
+        <w:rPr>
+          <w:b/>
+          <w:bCs/>
+          <w:sz w:val="28"/>
+          <w:szCs w:val="28"/>
+        </w:rPr>
+        <w:t xml:space="preserve"> We notice also some variability regarding months and years which is statistically significant.</w:t>
+      </w:r>
+      <w:r>
+        <w:rPr>
+          <w:b/>
+          <w:bCs/>
+          <w:sz w:val="28"/>
+          <w:szCs w:val="28"/>
+        </w:rPr>
+        <w:t xml:space="preserve"> </w:t>
+      </w:r>
+      <w:r>
+        <w:rPr>
+          <w:b/>
+          <w:bCs/>
+          <w:sz w:val="28"/>
+          <w:szCs w:val="28"/>
+        </w:rPr>
+        <w:t>(chi square p&lt;5%).</w:t>
+      </w:r>
+      <w:r>
+        <w:rPr>
+          <w:b/>
+          <w:bCs/>
+          <w:sz w:val="28"/>
+          <w:szCs w:val="28"/>
+        </w:rPr>
+        <w:t xml:space="preserve"> Contrary, Day of the month plays no role (chi square &gt;5%)</w:t>
+      </w:r>
+    </w:p>
+    <w:tbl>
+      <w:tblPr>
+        <w:tblStyle w:val="a5"/>
+        <w:tblW w:w="9351" w:type="dxa"/>
+        <w:jc w:val="center"/>
+        <w:tblBorders>
+          <w:top w:val="none" w:sz="0" w:space="0" w:color="auto"/>
+          <w:left w:val="none" w:sz="0" w:space="0" w:color="auto"/>
+          <w:bottom w:val="none" w:sz="0" w:space="0" w:color="auto"/>
+          <w:right w:val="none" w:sz="0" w:space="0" w:color="auto"/>
+          <w:insideH w:val="none" w:sz="0" w:space="0" w:color="auto"/>
+          <w:insideV w:val="none" w:sz="0" w:space="0" w:color="auto"/>
+        </w:tblBorders>
+        <w:tblLook w:val="04A0" w:firstRow="1" w:lastRow="0" w:firstColumn="1" w:lastColumn="0" w:noHBand="0" w:noVBand="1"/>
+      </w:tblPr>
+      <w:tblGrid>
+        <w:gridCol w:w="5076"/>
+        <w:gridCol w:w="4566"/>
+      </w:tblGrid>
+      <w:tr>
+        <w:trPr>
+          <w:jc w:val="center"/>
+        </w:trPr>
+        <w:tc>
+          <w:tcPr>
+            <w:tcW w:w="4628" w:type="dxa"/>
+          </w:tcPr>
+          <w:p>
+            <w:pPr>
+              <w:jc w:val="center"/>
+              <w:rPr>
+                <w:b/>
+                <w:bCs/>
+                <w:sz w:val="28"/>
+                <w:szCs w:val="28"/>
+              </w:rPr>
+            </w:pPr>
+            <w:r>
+              <w:rPr>
+                <w:noProof/>
+              </w:rPr>
+              <w:lastRenderedPageBreak/>
+              <w:drawing>
+                <wp:inline distT="0" distB="0" distL="0" distR="0" wp14:anchorId="6C2CB5F2" wp14:editId="0A4CF3F6">
+                  <wp:extent cx="3083419" cy="1828628"/>
+                  <wp:effectExtent l="0" t="0" r="3175" b="635"/>
+                  <wp:docPr id="12" name="صورة 12"/>
+                  <wp:cNvGraphicFramePr>
+                    <a:graphicFrameLocks xmlns:a="http://schemas.openxmlformats.org/drawingml/2006/main" noChangeAspect="1"/>
+                  </wp:cNvGraphicFramePr>
+                  <a:graphic xmlns:a="http://schemas.openxmlformats.org/drawingml/2006/main">
+                    <a:graphicData uri="http://schemas.openxmlformats.org/drawingml/2006/picture">
+                      <pic:pic xmlns:pic="http://schemas.openxmlformats.org/drawingml/2006/picture">
+                        <pic:nvPicPr>
+                          <pic:cNvPr id="1" name=""/>
+                          <pic:cNvPicPr/>
+                        </pic:nvPicPr>
+                        <pic:blipFill>
+                          <a:blip r:embed="rId16"/>
+                          <a:stretch>
+                            <a:fillRect/>
+                          </a:stretch>
+                        </pic:blipFill>
+                        <pic:spPr>
+                          <a:xfrm>
+                            <a:off x="0" y="0"/>
+                            <a:ext cx="3104343" cy="1841037"/>
+                          </a:xfrm>
+                          <a:prstGeom prst="rect">
+                            <a:avLst/>
+                          </a:prstGeom>
+                        </pic:spPr>
+                      </pic:pic>
+                    </a:graphicData>
+                  </a:graphic>
+                </wp:inline>
+              </w:drawing>
+            </w:r>
+          </w:p>
+        </w:tc>
+        <w:tc>
+          <w:tcPr>
+            <w:tcW w:w="4723" w:type="dxa"/>
+          </w:tcPr>
+          <w:p>
+            <w:pPr>
+              <w:jc w:val="center"/>
+              <w:rPr>
+                <w:b/>
+                <w:bCs/>
+                <w:sz w:val="28"/>
+                <w:szCs w:val="28"/>
+              </w:rPr>
+            </w:pPr>
+            <w:r>
+              <w:rPr>
+                <w:noProof/>
+              </w:rPr>
+              <w:drawing>
+                <wp:inline distT="0" distB="0" distL="0" distR="0" wp14:anchorId="42C2F869" wp14:editId="18B6D903">
+                  <wp:extent cx="2647246" cy="1798955"/>
+                  <wp:effectExtent l="0" t="0" r="1270" b="0"/>
+                  <wp:docPr id="19" name="صورة 19"/>
+                  <wp:cNvGraphicFramePr>
+                    <a:graphicFrameLocks xmlns:a="http://schemas.openxmlformats.org/drawingml/2006/main" noChangeAspect="1"/>
+                  </wp:cNvGraphicFramePr>
+                  <a:graphic xmlns:a="http://schemas.openxmlformats.org/drawingml/2006/main">
+                    <a:graphicData uri="http://schemas.openxmlformats.org/drawingml/2006/picture">
+                      <pic:pic xmlns:pic="http://schemas.openxmlformats.org/drawingml/2006/picture">
+                        <pic:nvPicPr>
+                          <pic:cNvPr id="1" name=""/>
+                          <pic:cNvPicPr/>
+                        </pic:nvPicPr>
+                        <pic:blipFill>
+                          <a:blip r:embed="rId17"/>
+                          <a:stretch>
+                            <a:fillRect/>
+                          </a:stretch>
+                        </pic:blipFill>
+                        <pic:spPr>
+                          <a:xfrm>
+                            <a:off x="0" y="0"/>
+                            <a:ext cx="2689227" cy="1827483"/>
+                          </a:xfrm>
+                          <a:prstGeom prst="rect">
+                            <a:avLst/>
+                          </a:prstGeom>
+                        </pic:spPr>
+                      </pic:pic>
+                    </a:graphicData>
+                  </a:graphic>
+                </wp:inline>
+              </w:drawing>
+            </w:r>
+          </w:p>
+        </w:tc>
+      </w:tr>
+      <w:tr>
+        <w:trPr>
+          <w:jc w:val="center"/>
+        </w:trPr>
+        <w:tc>
+          <w:tcPr>
+            <w:tcW w:w="4628" w:type="dxa"/>
+          </w:tcPr>
+          <w:p>
+            <w:pPr>
+              <w:jc w:val="center"/>
+              <w:rPr>
+                <w:b/>
+                <w:bCs/>
+                <w:noProof/>
+              </w:rPr>
+            </w:pPr>
+            <w:r>
+              <w:rPr>
+                <w:b/>
+                <w:bCs/>
+                <w:noProof/>
+              </w:rPr>
+              <w:t>Hours</w:t>
+            </w:r>
+          </w:p>
+        </w:tc>
+        <w:tc>
+          <w:tcPr>
+            <w:tcW w:w="4723" w:type="dxa"/>
+          </w:tcPr>
+          <w:p>
+            <w:pPr>
+              <w:jc w:val="center"/>
+              <w:rPr>
+                <w:b/>
+                <w:bCs/>
+                <w:noProof/>
+              </w:rPr>
+            </w:pPr>
+            <w:r>
+              <w:rPr>
+                <w:b/>
+                <w:bCs/>
+                <w:noProof/>
+              </w:rPr>
+              <w:t>Months</w:t>
+            </w:r>
+          </w:p>
+        </w:tc>
+      </w:tr>
+      <w:tr>
+        <w:trPr>
+          <w:jc w:val="center"/>
+        </w:trPr>
+        <w:tc>
+          <w:tcPr>
+            <w:tcW w:w="4628" w:type="dxa"/>
+          </w:tcPr>
+          <w:p>
+            <w:pPr>
+              <w:rPr>
+                <w:b/>
+                <w:bCs/>
+                <w:sz w:val="28"/>
+                <w:szCs w:val="28"/>
+              </w:rPr>
+            </w:pPr>
+            <w:r>
+              <w:rPr>
+                <w:noProof/>
+              </w:rPr>
+              <w:drawing>
+                <wp:inline distT="0" distB="0" distL="0" distR="0" wp14:anchorId="767AF985" wp14:editId="20DBA53D">
+                  <wp:extent cx="2686050" cy="2024270"/>
+                  <wp:effectExtent l="0" t="0" r="0" b="0"/>
+                  <wp:docPr id="22" name="صورة 22"/>
+                  <wp:cNvGraphicFramePr>
+                    <a:graphicFrameLocks xmlns:a="http://schemas.openxmlformats.org/drawingml/2006/main" noChangeAspect="1"/>
+                  </wp:cNvGraphicFramePr>
+                  <a:graphic xmlns:a="http://schemas.openxmlformats.org/drawingml/2006/main">
+                    <a:graphicData uri="http://schemas.openxmlformats.org/drawingml/2006/picture">
+                      <pic:pic xmlns:pic="http://schemas.openxmlformats.org/drawingml/2006/picture">
+                        <pic:nvPicPr>
+                          <pic:cNvPr id="1" name=""/>
+                          <pic:cNvPicPr/>
+                        </pic:nvPicPr>
+                        <pic:blipFill>
+                          <a:blip r:embed="rId18"/>
+                          <a:stretch>
+                            <a:fillRect/>
+                          </a:stretch>
+                        </pic:blipFill>
+                        <pic:spPr>
+                          <a:xfrm>
+                            <a:off x="0" y="0"/>
+                            <a:ext cx="2695811" cy="2031626"/>
+                          </a:xfrm>
+                          <a:prstGeom prst="rect">
+                            <a:avLst/>
+                          </a:prstGeom>
+                        </pic:spPr>
+                      </pic:pic>
+                    </a:graphicData>
+                  </a:graphic>
+                </wp:inline>
+              </w:drawing>
+            </w:r>
+          </w:p>
+        </w:tc>
+        <w:tc>
+          <w:tcPr>
+            <w:tcW w:w="4723" w:type="dxa"/>
+          </w:tcPr>
+          <w:p>
+            <w:pPr>
+              <w:rPr>
+                <w:b/>
+                <w:bCs/>
+                <w:sz w:val="28"/>
+                <w:szCs w:val="28"/>
+              </w:rPr>
+            </w:pPr>
+            <w:r>
+              <w:rPr>
+                <w:noProof/>
+              </w:rPr>
+              <w:drawing>
+                <wp:inline distT="0" distB="0" distL="0" distR="0" wp14:anchorId="0328A475" wp14:editId="04126EA2">
+                  <wp:extent cx="2762250" cy="1920195"/>
+                  <wp:effectExtent l="0" t="0" r="0" b="4445"/>
+                  <wp:docPr id="21" name="صورة 21"/>
+                  <wp:cNvGraphicFramePr>
+                    <a:graphicFrameLocks xmlns:a="http://schemas.openxmlformats.org/drawingml/2006/main" noChangeAspect="1"/>
+                  </wp:cNvGraphicFramePr>
+                  <a:graphic xmlns:a="http://schemas.openxmlformats.org/drawingml/2006/main">
+                    <a:graphicData uri="http://schemas.openxmlformats.org/drawingml/2006/picture">
+                      <pic:pic xmlns:pic="http://schemas.openxmlformats.org/drawingml/2006/picture">
+                        <pic:nvPicPr>
+                          <pic:cNvPr id="1" name=""/>
+                          <pic:cNvPicPr/>
+                        </pic:nvPicPr>
+                        <pic:blipFill>
+                          <a:blip r:embed="rId19"/>
+                          <a:stretch>
+                            <a:fillRect/>
+                          </a:stretch>
+                        </pic:blipFill>
+                        <pic:spPr>
+                          <a:xfrm>
+                            <a:off x="0" y="0"/>
+                            <a:ext cx="2805277" cy="1950105"/>
+                          </a:xfrm>
+                          <a:prstGeom prst="rect">
+                            <a:avLst/>
+                          </a:prstGeom>
+                        </pic:spPr>
+                      </pic:pic>
+                    </a:graphicData>
+                  </a:graphic>
+                </wp:inline>
+              </w:drawing>
+            </w:r>
+          </w:p>
+        </w:tc>
+      </w:tr>
+      <w:tr>
+        <w:trPr>
+          <w:jc w:val="center"/>
+        </w:trPr>
+        <w:tc>
+          <w:tcPr>
+            <w:tcW w:w="4628" w:type="dxa"/>
+          </w:tcPr>
+          <w:p>
+            <w:pPr>
+              <w:jc w:val="center"/>
+              <w:rPr>
+                <w:b/>
+                <w:bCs/>
+                <w:noProof/>
+              </w:rPr>
+            </w:pPr>
+            <w:r>
+              <w:rPr>
+                <w:b/>
+                <w:bCs/>
+                <w:noProof/>
+              </w:rPr>
+              <w:t>Years</w:t>
+            </w:r>
+          </w:p>
+        </w:tc>
+        <w:tc>
+          <w:tcPr>
+            <w:tcW w:w="4723" w:type="dxa"/>
+          </w:tcPr>
+          <w:p>
+            <w:pPr>
+              <w:jc w:val="center"/>
+              <w:rPr>
+                <w:b/>
+                <w:bCs/>
+                <w:noProof/>
+              </w:rPr>
+            </w:pPr>
+            <w:r>
+              <w:rPr>
+                <w:b/>
+                <w:bCs/>
+                <w:noProof/>
+              </w:rPr>
+              <w:t>Days</w:t>
+            </w:r>
+          </w:p>
+        </w:tc>
+      </w:tr>
+    </w:tbl>
+    <w:p>
+      <w:pPr>
+        <w:rPr>
+          <w:b/>
+          <w:bCs/>
+          <w:sz w:val="28"/>
+          <w:szCs w:val="28"/>
+        </w:rPr>
+      </w:pPr>
+    </w:p>
+    <w:p>
+      <w:pPr>
+        <w:rPr>
+          <w:b/>
+          <w:bCs/>
+          <w:sz w:val="28"/>
+          <w:szCs w:val="28"/>
+          <w:u w:val="single"/>
+        </w:rPr>
+      </w:pPr>
+      <w:r>
+        <w:rPr>
+          <w:b/>
+          <w:bCs/>
+          <w:sz w:val="28"/>
+          <w:szCs w:val="28"/>
+          <w:u w:val="single"/>
+        </w:rPr>
+        <w:t>Relationship between</w:t>
+      </w:r>
+      <w:r>
+        <w:rPr>
+          <w:rFonts w:hint="cs"/>
+          <w:b/>
+          <w:bCs/>
+          <w:sz w:val="28"/>
+          <w:szCs w:val="28"/>
+          <w:u w:val="single"/>
+          <w:rtl/>
+        </w:rPr>
+        <w:t xml:space="preserve"> </w:t>
+      </w:r>
+      <w:r>
+        <w:rPr>
+          <w:b/>
+          <w:bCs/>
+          <w:sz w:val="28"/>
+          <w:szCs w:val="28"/>
+          <w:u w:val="single"/>
+        </w:rPr>
+        <w:t>severity and</w:t>
+      </w:r>
+      <w:r>
+        <w:rPr>
+          <w:b/>
+          <w:bCs/>
+          <w:sz w:val="28"/>
+          <w:szCs w:val="28"/>
+          <w:u w:val="single"/>
+        </w:rPr>
+        <w:t xml:space="preserve"> Person Count &amp; </w:t>
+      </w:r>
+      <w:r>
+        <w:rPr>
+          <w:b/>
+          <w:bCs/>
+          <w:sz w:val="28"/>
+          <w:szCs w:val="28"/>
+          <w:u w:val="single"/>
+        </w:rPr>
+        <w:t>pedestrians</w:t>
+      </w:r>
+      <w:r>
+        <w:rPr>
+          <w:b/>
+          <w:bCs/>
+          <w:sz w:val="28"/>
+          <w:szCs w:val="28"/>
+          <w:u w:val="single"/>
+        </w:rPr>
+        <w:t xml:space="preserve"> &amp; </w:t>
+      </w:r>
+      <w:r>
+        <w:rPr>
+          <w:b/>
+          <w:bCs/>
+          <w:sz w:val="28"/>
+          <w:szCs w:val="28"/>
+          <w:u w:val="single"/>
+        </w:rPr>
+        <w:t>bicycles</w:t>
+      </w:r>
+      <w:r>
+        <w:rPr>
+          <w:b/>
+          <w:bCs/>
+          <w:sz w:val="28"/>
+          <w:szCs w:val="28"/>
+          <w:u w:val="single"/>
+        </w:rPr>
+        <w:t xml:space="preserve"> &amp; </w:t>
+      </w:r>
+      <w:r>
+        <w:rPr>
+          <w:b/>
+          <w:bCs/>
+          <w:sz w:val="28"/>
+          <w:szCs w:val="28"/>
+          <w:u w:val="single"/>
+        </w:rPr>
+        <w:t>vehicles</w:t>
+      </w:r>
+      <w:r>
+        <w:rPr>
+          <w:b/>
+          <w:bCs/>
+          <w:sz w:val="28"/>
+          <w:szCs w:val="28"/>
+          <w:u w:val="single"/>
+        </w:rPr>
+        <w:t>:</w:t>
+      </w:r>
+    </w:p>
+    <w:p>
+      <w:pPr>
+        <w:rPr>
+          <w:b/>
+          <w:bCs/>
+          <w:sz w:val="28"/>
+          <w:szCs w:val="28"/>
+          <w:u w:val="single"/>
+        </w:rPr>
+      </w:pPr>
+      <w:r>
+        <w:rPr>
+          <w:b/>
+          <w:bCs/>
+          <w:sz w:val="28"/>
+          <w:szCs w:val="28"/>
+        </w:rPr>
+        <w:t>We notice that the percentage of more severe accidents increases in upper classes</w:t>
+      </w:r>
+      <w:r>
+        <w:rPr>
+          <w:b/>
+          <w:bCs/>
+          <w:sz w:val="28"/>
+          <w:szCs w:val="28"/>
+        </w:rPr>
+        <w:t xml:space="preserve"> for each feature (M</w:t>
+      </w:r>
+      <w:r>
+        <w:rPr>
+          <w:b/>
+          <w:bCs/>
+          <w:sz w:val="28"/>
+          <w:szCs w:val="28"/>
+        </w:rPr>
+        <w:t>ann</w:t>
+      </w:r>
+      <w:r>
+        <w:rPr>
+          <w:b/>
+          <w:bCs/>
+          <w:sz w:val="28"/>
+          <w:szCs w:val="28"/>
+        </w:rPr>
+        <w:t xml:space="preserve"> W</w:t>
+      </w:r>
+      <w:r>
+        <w:rPr>
+          <w:b/>
+          <w:bCs/>
+          <w:sz w:val="28"/>
+          <w:szCs w:val="28"/>
+        </w:rPr>
+        <w:t>hitney</w:t>
+      </w:r>
+      <w:r>
+        <w:rPr>
+          <w:b/>
+          <w:bCs/>
+          <w:sz w:val="28"/>
+          <w:szCs w:val="28"/>
+        </w:rPr>
+        <w:t xml:space="preserve"> </w:t>
+      </w:r>
+      <w:r>
+        <w:rPr>
+          <w:b/>
+          <w:bCs/>
+          <w:sz w:val="28"/>
+          <w:szCs w:val="28"/>
+        </w:rPr>
+        <w:t>U</w:t>
+      </w:r>
+      <w:r>
+        <w:rPr>
+          <w:b/>
+          <w:bCs/>
+          <w:sz w:val="28"/>
+          <w:szCs w:val="28"/>
+        </w:rPr>
+        <w:t xml:space="preserve"> test, p&lt;5%)</w:t>
+      </w:r>
+    </w:p>
+    <w:p>
+      <w:pPr>
+        <w:jc w:val="center"/>
+        <w:rPr>
+          <w:b/>
+          <w:bCs/>
+          <w:sz w:val="28"/>
+          <w:szCs w:val="28"/>
+          <w:u w:val="single"/>
         </w:rPr>
       </w:pPr>
       <w:r>
@@ -1944,10 +4250,10 @@
           <w:noProof/>
         </w:rPr>
         <w:drawing>
-          <wp:inline distT="0" distB="0" distL="0" distR="0" wp14:anchorId="7D49A417" wp14:editId="2B0580DB">
-            <wp:extent cx="3838575" cy="2276475"/>
+          <wp:inline distT="0" distB="0" distL="0" distR="0" wp14:anchorId="213DF576" wp14:editId="60FE70FA">
+            <wp:extent cx="3343275" cy="2505075"/>
             <wp:effectExtent l="0" t="0" r="9525" b="9525"/>
-            <wp:docPr id="12" name="صورة 12"/>
+            <wp:docPr id="8" name="صورة 8"/>
             <wp:cNvGraphicFramePr>
               <a:graphicFrameLocks xmlns:a="http://schemas.openxmlformats.org/drawingml/2006/main" noChangeAspect="1"/>
             </wp:cNvGraphicFramePr>
@@ -1959,7 +4265,7 @@
                     <pic:cNvPicPr/>
                   </pic:nvPicPr>
                   <pic:blipFill>
-                    <a:blip r:embed="rId16"/>
+                    <a:blip r:embed="rId20"/>
                     <a:stretch>
                       <a:fillRect/>
                     </a:stretch>
@@ -1967,7 +4273,7 @@
                   <pic:spPr>
                     <a:xfrm>
                       <a:off x="0" y="0"/>
-                      <a:ext cx="3838575" cy="2276475"/>
+                      <a:ext cx="3343275" cy="2505075"/>
                     </a:xfrm>
                     <a:prstGeom prst="rect">
                       <a:avLst/>
@@ -1987,98 +4293,30 @@
           <w:bCs/>
           <w:sz w:val="28"/>
           <w:szCs w:val="28"/>
-        </w:rPr>
-      </w:pPr>
-      <w:r>
-        <w:rPr>
-          <w:b/>
-          <w:bCs/>
-          <w:sz w:val="28"/>
-          <w:szCs w:val="28"/>
-        </w:rPr>
-        <w:t>There is an increase in severity between 5-8 am and 15-19 pm</w:t>
-      </w:r>
-    </w:p>
-    <w:p>
-      <w:pPr>
-        <w:rPr>
-          <w:b/>
-          <w:bCs/>
-          <w:sz w:val="28"/>
-          <w:szCs w:val="28"/>
-        </w:rPr>
-      </w:pPr>
-    </w:p>
-    <w:p>
-      <w:pPr>
-        <w:rPr>
-          <w:b/>
-          <w:bCs/>
-          <w:sz w:val="28"/>
-          <w:szCs w:val="28"/>
-          <w:u w:val="single"/>
-        </w:rPr>
-      </w:pPr>
-      <w:r>
-        <w:rPr>
-          <w:b/>
-          <w:bCs/>
-          <w:sz w:val="28"/>
-          <w:szCs w:val="28"/>
-          <w:u w:val="single"/>
-        </w:rPr>
-        <w:t>Correlation between severity and numeric features:</w:t>
-      </w:r>
-    </w:p>
-    <w:p>
-      <w:pPr>
-        <w:rPr>
-          <w:b/>
-          <w:bCs/>
-          <w:sz w:val="28"/>
-          <w:szCs w:val="28"/>
-        </w:rPr>
-      </w:pPr>
-      <w:r>
-        <w:rPr>
-          <w:b/>
-          <w:bCs/>
-          <w:sz w:val="28"/>
-          <w:szCs w:val="28"/>
-        </w:rPr>
-        <w:t>From the heat map, we notice that there are only weak correlations with numeric features</w:t>
-      </w:r>
-      <w:r>
-        <w:rPr>
-          <w:b/>
-          <w:bCs/>
-          <w:sz w:val="28"/>
-          <w:szCs w:val="28"/>
-        </w:rPr>
-        <w:t>.</w:t>
-      </w:r>
-      <w:bookmarkStart w:id="0" w:name="_GoBack"/>
-      <w:bookmarkEnd w:id="0"/>
-    </w:p>
-    <w:p>
-      <w:pPr>
-        <w:rPr>
-          <w:b/>
-          <w:bCs/>
-          <w:sz w:val="28"/>
-          <w:szCs w:val="28"/>
+          <w:u w:val="single"/>
+        </w:rPr>
+      </w:pPr>
+    </w:p>
+    <w:p>
+      <w:pPr>
+        <w:jc w:val="center"/>
+        <w:rPr>
+          <w:b/>
+          <w:bCs/>
+          <w:sz w:val="28"/>
+          <w:szCs w:val="28"/>
+          <w:u w:val="single"/>
         </w:rPr>
       </w:pPr>
       <w:r>
         <w:rPr>
           <w:noProof/>
         </w:rPr>
-        <w:lastRenderedPageBreak/>
         <w:drawing>
-          <wp:inline distT="0" distB="0" distL="0" distR="0" wp14:anchorId="657D057E" wp14:editId="663DE70E">
-            <wp:extent cx="3962400" cy="2781300"/>
-            <wp:effectExtent l="0" t="0" r="0" b="0"/>
-            <wp:docPr id="13" name="صورة 13"/>
+          <wp:inline distT="0" distB="0" distL="0" distR="0" wp14:anchorId="26B59FF4" wp14:editId="602D2412">
+            <wp:extent cx="3495675" cy="2238375"/>
+            <wp:effectExtent l="0" t="0" r="9525" b="9525"/>
+            <wp:docPr id="3" name="صورة 3"/>
             <wp:cNvGraphicFramePr>
               <a:graphicFrameLocks xmlns:a="http://schemas.openxmlformats.org/drawingml/2006/main" noChangeAspect="1"/>
             </wp:cNvGraphicFramePr>
@@ -2090,7 +4328,7 @@
                     <pic:cNvPicPr/>
                   </pic:nvPicPr>
                   <pic:blipFill>
-                    <a:blip r:embed="rId17"/>
+                    <a:blip r:embed="rId21"/>
                     <a:stretch>
                       <a:fillRect/>
                     </a:stretch>
@@ -2098,7 +4336,7 @@
                   <pic:spPr>
                     <a:xfrm>
                       <a:off x="0" y="0"/>
-                      <a:ext cx="3962400" cy="2781300"/>
+                      <a:ext cx="3495675" cy="2238375"/>
                     </a:xfrm>
                     <a:prstGeom prst="rect">
                       <a:avLst/>
@@ -2109,6 +4347,393 @@
             </a:graphic>
           </wp:inline>
         </w:drawing>
+      </w:r>
+    </w:p>
+    <w:p>
+      <w:pPr>
+        <w:jc w:val="center"/>
+        <w:rPr>
+          <w:b/>
+          <w:bCs/>
+          <w:sz w:val="28"/>
+          <w:szCs w:val="28"/>
+          <w:u w:val="single"/>
+        </w:rPr>
+      </w:pPr>
+      <w:r>
+        <w:rPr>
+          <w:noProof/>
+        </w:rPr>
+        <w:drawing>
+          <wp:inline distT="0" distB="0" distL="0" distR="0" wp14:anchorId="0262B5D5" wp14:editId="6F328DAF">
+            <wp:extent cx="3457575" cy="2238375"/>
+            <wp:effectExtent l="0" t="0" r="9525" b="9525"/>
+            <wp:docPr id="6" name="صورة 6"/>
+            <wp:cNvGraphicFramePr>
+              <a:graphicFrameLocks xmlns:a="http://schemas.openxmlformats.org/drawingml/2006/main" noChangeAspect="1"/>
+            </wp:cNvGraphicFramePr>
+            <a:graphic xmlns:a="http://schemas.openxmlformats.org/drawingml/2006/main">
+              <a:graphicData uri="http://schemas.openxmlformats.org/drawingml/2006/picture">
+                <pic:pic xmlns:pic="http://schemas.openxmlformats.org/drawingml/2006/picture">
+                  <pic:nvPicPr>
+                    <pic:cNvPr id="1" name=""/>
+                    <pic:cNvPicPr/>
+                  </pic:nvPicPr>
+                  <pic:blipFill>
+                    <a:blip r:embed="rId22"/>
+                    <a:stretch>
+                      <a:fillRect/>
+                    </a:stretch>
+                  </pic:blipFill>
+                  <pic:spPr>
+                    <a:xfrm>
+                      <a:off x="0" y="0"/>
+                      <a:ext cx="3457575" cy="2238375"/>
+                    </a:xfrm>
+                    <a:prstGeom prst="rect">
+                      <a:avLst/>
+                    </a:prstGeom>
+                  </pic:spPr>
+                </pic:pic>
+              </a:graphicData>
+            </a:graphic>
+          </wp:inline>
+        </w:drawing>
+      </w:r>
+    </w:p>
+    <w:p>
+      <w:pPr>
+        <w:jc w:val="center"/>
+        <w:rPr>
+          <w:b/>
+          <w:bCs/>
+          <w:sz w:val="28"/>
+          <w:szCs w:val="28"/>
+          <w:u w:val="single"/>
+        </w:rPr>
+      </w:pPr>
+      <w:r>
+        <w:rPr>
+          <w:noProof/>
+        </w:rPr>
+        <w:drawing>
+          <wp:inline distT="0" distB="0" distL="0" distR="0" wp14:anchorId="6B09B792" wp14:editId="5F267ED8">
+            <wp:extent cx="3276600" cy="2362200"/>
+            <wp:effectExtent l="0" t="0" r="0" b="0"/>
+            <wp:docPr id="7" name="صورة 7"/>
+            <wp:cNvGraphicFramePr>
+              <a:graphicFrameLocks xmlns:a="http://schemas.openxmlformats.org/drawingml/2006/main" noChangeAspect="1"/>
+            </wp:cNvGraphicFramePr>
+            <a:graphic xmlns:a="http://schemas.openxmlformats.org/drawingml/2006/main">
+              <a:graphicData uri="http://schemas.openxmlformats.org/drawingml/2006/picture">
+                <pic:pic xmlns:pic="http://schemas.openxmlformats.org/drawingml/2006/picture">
+                  <pic:nvPicPr>
+                    <pic:cNvPr id="1" name=""/>
+                    <pic:cNvPicPr/>
+                  </pic:nvPicPr>
+                  <pic:blipFill>
+                    <a:blip r:embed="rId23"/>
+                    <a:stretch>
+                      <a:fillRect/>
+                    </a:stretch>
+                  </pic:blipFill>
+                  <pic:spPr>
+                    <a:xfrm>
+                      <a:off x="0" y="0"/>
+                      <a:ext cx="3276600" cy="2362200"/>
+                    </a:xfrm>
+                    <a:prstGeom prst="rect">
+                      <a:avLst/>
+                    </a:prstGeom>
+                  </pic:spPr>
+                </pic:pic>
+              </a:graphicData>
+            </a:graphic>
+          </wp:inline>
+        </w:drawing>
+      </w:r>
+    </w:p>
+    <w:p>
+      <w:pPr>
+        <w:jc w:val="center"/>
+        <w:rPr>
+          <w:b/>
+          <w:bCs/>
+          <w:sz w:val="28"/>
+          <w:szCs w:val="28"/>
+          <w:u w:val="single"/>
+        </w:rPr>
+      </w:pPr>
+    </w:p>
+    <w:p>
+      <w:pPr>
+        <w:jc w:val="center"/>
+        <w:rPr>
+          <w:b/>
+          <w:bCs/>
+          <w:sz w:val="28"/>
+          <w:szCs w:val="28"/>
+          <w:u w:val="single"/>
+        </w:rPr>
+      </w:pPr>
+    </w:p>
+    <w:p>
+      <w:pPr>
+        <w:rPr>
+          <w:b/>
+          <w:bCs/>
+          <w:sz w:val="28"/>
+          <w:szCs w:val="28"/>
+          <w:u w:val="single"/>
+        </w:rPr>
+      </w:pPr>
+      <w:r>
+        <w:rPr>
+          <w:b/>
+          <w:bCs/>
+          <w:sz w:val="28"/>
+          <w:szCs w:val="28"/>
+          <w:u w:val="single"/>
+        </w:rPr>
+        <w:lastRenderedPageBreak/>
+        <w:t>Relationship</w:t>
+      </w:r>
+      <w:r>
+        <w:rPr>
+          <w:b/>
+          <w:bCs/>
+          <w:sz w:val="28"/>
+          <w:szCs w:val="28"/>
+          <w:u w:val="single"/>
+        </w:rPr>
+        <w:t xml:space="preserve"> between severity and </w:t>
+      </w:r>
+      <w:r>
+        <w:rPr>
+          <w:b/>
+          <w:bCs/>
+          <w:sz w:val="28"/>
+          <w:szCs w:val="28"/>
+          <w:u w:val="single"/>
+        </w:rPr>
+        <w:t>Location</w:t>
+      </w:r>
+      <w:r>
+        <w:rPr>
+          <w:b/>
+          <w:bCs/>
+          <w:sz w:val="28"/>
+          <w:szCs w:val="28"/>
+          <w:u w:val="single"/>
+        </w:rPr>
+        <w:t>:</w:t>
+      </w:r>
+    </w:p>
+    <w:p>
+      <w:pPr>
+        <w:rPr>
+          <w:b/>
+          <w:bCs/>
+          <w:sz w:val="28"/>
+          <w:szCs w:val="28"/>
+        </w:rPr>
+      </w:pPr>
+      <w:r>
+        <w:rPr>
+          <w:b/>
+          <w:bCs/>
+          <w:sz w:val="28"/>
+          <w:szCs w:val="28"/>
+        </w:rPr>
+        <w:t xml:space="preserve">We applied </w:t>
+      </w:r>
+      <w:proofErr w:type="spellStart"/>
+      <w:r>
+        <w:rPr>
+          <w:b/>
+          <w:bCs/>
+          <w:sz w:val="28"/>
+          <w:szCs w:val="28"/>
+        </w:rPr>
+        <w:t>T</w:t>
+      </w:r>
+      <w:proofErr w:type="spellEnd"/>
+      <w:r>
+        <w:rPr>
+          <w:b/>
+          <w:bCs/>
+          <w:sz w:val="28"/>
+          <w:szCs w:val="28"/>
+        </w:rPr>
+        <w:t xml:space="preserve"> test to detect if there is any statistically significant difference between groups. We found that P &lt;5% for both X &amp; Y.</w:t>
+      </w:r>
+    </w:p>
+    <w:p>
+      <w:pPr>
+        <w:jc w:val="center"/>
+        <w:rPr>
+          <w:b/>
+          <w:bCs/>
+          <w:sz w:val="28"/>
+          <w:szCs w:val="28"/>
+          <w:u w:val="single"/>
+        </w:rPr>
+      </w:pPr>
+      <w:r>
+        <w:rPr>
+          <w:noProof/>
+        </w:rPr>
+        <w:drawing>
+          <wp:inline distT="0" distB="0" distL="0" distR="0" wp14:anchorId="5B989A5D" wp14:editId="0866B8EE">
+            <wp:extent cx="3438525" cy="2286000"/>
+            <wp:effectExtent l="0" t="0" r="9525" b="0"/>
+            <wp:docPr id="25" name="صورة 25"/>
+            <wp:cNvGraphicFramePr>
+              <a:graphicFrameLocks xmlns:a="http://schemas.openxmlformats.org/drawingml/2006/main" noChangeAspect="1"/>
+            </wp:cNvGraphicFramePr>
+            <a:graphic xmlns:a="http://schemas.openxmlformats.org/drawingml/2006/main">
+              <a:graphicData uri="http://schemas.openxmlformats.org/drawingml/2006/picture">
+                <pic:pic xmlns:pic="http://schemas.openxmlformats.org/drawingml/2006/picture">
+                  <pic:nvPicPr>
+                    <pic:cNvPr id="1" name=""/>
+                    <pic:cNvPicPr/>
+                  </pic:nvPicPr>
+                  <pic:blipFill>
+                    <a:blip r:embed="rId24"/>
+                    <a:stretch>
+                      <a:fillRect/>
+                    </a:stretch>
+                  </pic:blipFill>
+                  <pic:spPr>
+                    <a:xfrm>
+                      <a:off x="0" y="0"/>
+                      <a:ext cx="3438525" cy="2286000"/>
+                    </a:xfrm>
+                    <a:prstGeom prst="rect">
+                      <a:avLst/>
+                    </a:prstGeom>
+                  </pic:spPr>
+                </pic:pic>
+              </a:graphicData>
+            </a:graphic>
+          </wp:inline>
+        </w:drawing>
+      </w:r>
+    </w:p>
+    <w:p>
+      <w:pPr>
+        <w:jc w:val="center"/>
+        <w:rPr>
+          <w:b/>
+          <w:bCs/>
+          <w:sz w:val="28"/>
+          <w:szCs w:val="28"/>
+        </w:rPr>
+      </w:pPr>
+      <w:r>
+        <w:rPr>
+          <w:noProof/>
+        </w:rPr>
+        <w:drawing>
+          <wp:inline distT="0" distB="0" distL="0" distR="0" wp14:anchorId="61D1719B" wp14:editId="4A56198B">
+            <wp:extent cx="3524250" cy="2314575"/>
+            <wp:effectExtent l="0" t="0" r="0" b="9525"/>
+            <wp:docPr id="24" name="صورة 24"/>
+            <wp:cNvGraphicFramePr>
+              <a:graphicFrameLocks xmlns:a="http://schemas.openxmlformats.org/drawingml/2006/main" noChangeAspect="1"/>
+            </wp:cNvGraphicFramePr>
+            <a:graphic xmlns:a="http://schemas.openxmlformats.org/drawingml/2006/main">
+              <a:graphicData uri="http://schemas.openxmlformats.org/drawingml/2006/picture">
+                <pic:pic xmlns:pic="http://schemas.openxmlformats.org/drawingml/2006/picture">
+                  <pic:nvPicPr>
+                    <pic:cNvPr id="1" name=""/>
+                    <pic:cNvPicPr/>
+                  </pic:nvPicPr>
+                  <pic:blipFill>
+                    <a:blip r:embed="rId25"/>
+                    <a:stretch>
+                      <a:fillRect/>
+                    </a:stretch>
+                  </pic:blipFill>
+                  <pic:spPr>
+                    <a:xfrm>
+                      <a:off x="0" y="0"/>
+                      <a:ext cx="3524250" cy="2314575"/>
+                    </a:xfrm>
+                    <a:prstGeom prst="rect">
+                      <a:avLst/>
+                    </a:prstGeom>
+                  </pic:spPr>
+                </pic:pic>
+              </a:graphicData>
+            </a:graphic>
+          </wp:inline>
+        </w:drawing>
+      </w:r>
+      <w:r>
+        <w:rPr>
+          <w:noProof/>
+        </w:rPr>
+        <w:t xml:space="preserve"> </w:t>
+      </w:r>
+      <w:bookmarkStart w:id="0" w:name="_GoBack"/>
+      <w:bookmarkEnd w:id="0"/>
+    </w:p>
+    <w:p>
+      <w:pPr>
+        <w:rPr>
+          <w:b/>
+          <w:bCs/>
+          <w:sz w:val="28"/>
+          <w:szCs w:val="28"/>
+        </w:rPr>
+      </w:pPr>
+    </w:p>
+    <w:p>
+      <w:pPr>
+        <w:rPr>
+          <w:b/>
+          <w:bCs/>
+          <w:sz w:val="28"/>
+          <w:szCs w:val="28"/>
+        </w:rPr>
+      </w:pPr>
+      <w:r>
+        <w:rPr>
+          <w:b/>
+          <w:bCs/>
+          <w:sz w:val="28"/>
+          <w:szCs w:val="28"/>
+        </w:rPr>
+        <w:t>4. Predictive Modeling</w:t>
+      </w:r>
+      <w:r>
+        <w:rPr>
+          <w:b/>
+          <w:bCs/>
+          <w:sz w:val="28"/>
+          <w:szCs w:val="28"/>
+        </w:rPr>
+        <w:t>:</w:t>
+      </w:r>
+    </w:p>
+    <w:p>
+      <w:pPr>
+        <w:rPr>
+          <w:b/>
+          <w:bCs/>
+          <w:sz w:val="28"/>
+          <w:szCs w:val="28"/>
+        </w:rPr>
+      </w:pPr>
+      <w:r>
+        <w:t>There are two types of models, regression and classification, that can be used to predict severity. Here, we will use classification model because we have 2 discrete values for severity.</w:t>
+      </w:r>
+      <w:r>
+        <w:t xml:space="preserve"> </w:t>
+      </w:r>
+      <w:r>
+        <w:t>Logistic regression, SVM, random forest, gradient boost models and a voting model were tuned and built</w:t>
       </w:r>
     </w:p>
     <w:sectPr>
@@ -2124,16 +4749,16 @@
 <file path=word/numbering.xml><?xml version="1.0" encoding="utf-8"?>
 <w:numbering xmlns:wpc="http://schemas.microsoft.com/office/word/2010/wordprocessingCanvas" xmlns:cx="http://schemas.microsoft.com/office/drawing/2014/chartex" xmlns:cx1="http://schemas.microsoft.com/office/drawing/2015/9/8/chartex" xmlns:mc="http://schemas.openxmlformats.org/markup-compatibility/2006" xmlns:o="urn:schemas-microsoft-com:office:office" xmlns:r="http://schemas.openxmlformats.org/officeDocument/2006/relationships" xmlns:m="http://schemas.openxmlformats.org/officeDocument/2006/math" xmlns:v="urn:schemas-microsoft-com:vml" xmlns:wp14="http://schemas.microsoft.com/office/word/2010/wordprocessingDrawing" xmlns:wp="http://schemas.openxmlformats.org/drawingml/2006/wordprocessingDrawing" xmlns:w10="urn:schemas-microsoft-com:office:word" xmlns:w="http://schemas.openxmlformats.org/wordprocessingml/2006/main" xmlns:w14="http://schemas.microsoft.com/office/word/2010/wordml" xmlns:w15="http://schemas.microsoft.com/office/word/2012/wordml" xmlns:w16se="http://schemas.microsoft.com/office/word/2015/wordml/symex" xmlns:wpg="http://schemas.microsoft.com/office/word/2010/wordprocessingGroup" xmlns:wpi="http://schemas.microsoft.com/office/word/2010/wordprocessingInk" xmlns:wne="http://schemas.microsoft.com/office/word/2006/wordml" xmlns:wps="http://schemas.microsoft.com/office/word/2010/wordprocessingShape" mc:Ignorable="w14 w15 w16se wp14">
   <w:abstractNum w:abstractNumId="0" w15:restartNumberingAfterBreak="0">
-    <w:nsid w:val="753E2511"/>
+    <w:nsid w:val="321F0368"/>
     <w:multiLevelType w:val="hybridMultilevel"/>
-    <w:tmpl w:val="54825476"/>
+    <w:tmpl w:val="9DF09602"/>
     <w:lvl w:ilvl="0" w:tplc="04090001">
       <w:start w:val="1"/>
       <w:numFmt w:val="bullet"/>
       <w:lvlText w:val=""/>
       <w:lvlJc w:val="left"/>
       <w:pPr>
-        <w:ind w:left="720" w:hanging="360"/>
+        <w:ind w:left="1440" w:hanging="360"/>
       </w:pPr>
       <w:rPr>
         <w:rFonts w:ascii="Symbol" w:hAnsi="Symbol" w:hint="default"/>
@@ -2145,7 +4770,7 @@
       <w:lvlText w:val="o"/>
       <w:lvlJc w:val="left"/>
       <w:pPr>
-        <w:ind w:left="1440" w:hanging="360"/>
+        <w:ind w:left="2160" w:hanging="360"/>
       </w:pPr>
       <w:rPr>
         <w:rFonts w:ascii="Courier New" w:hAnsi="Courier New" w:cs="Courier New" w:hint="default"/>
@@ -2157,7 +4782,7 @@
       <w:lvlText w:val=""/>
       <w:lvlJc w:val="left"/>
       <w:pPr>
-        <w:ind w:left="2160" w:hanging="360"/>
+        <w:ind w:left="2880" w:hanging="360"/>
       </w:pPr>
       <w:rPr>
         <w:rFonts w:ascii="Wingdings" w:hAnsi="Wingdings" w:hint="default"/>
@@ -2169,7 +4794,7 @@
       <w:lvlText w:val=""/>
       <w:lvlJc w:val="left"/>
       <w:pPr>
-        <w:ind w:left="2880" w:hanging="360"/>
+        <w:ind w:left="3600" w:hanging="360"/>
       </w:pPr>
       <w:rPr>
         <w:rFonts w:ascii="Symbol" w:hAnsi="Symbol" w:hint="default"/>
@@ -2181,7 +4806,7 @@
       <w:lvlText w:val="o"/>
       <w:lvlJc w:val="left"/>
       <w:pPr>
-        <w:ind w:left="3600" w:hanging="360"/>
+        <w:ind w:left="4320" w:hanging="360"/>
       </w:pPr>
       <w:rPr>
         <w:rFonts w:ascii="Courier New" w:hAnsi="Courier New" w:cs="Courier New" w:hint="default"/>
@@ -2193,7 +4818,7 @@
       <w:lvlText w:val=""/>
       <w:lvlJc w:val="left"/>
       <w:pPr>
-        <w:ind w:left="4320" w:hanging="360"/>
+        <w:ind w:left="5040" w:hanging="360"/>
       </w:pPr>
       <w:rPr>
         <w:rFonts w:ascii="Wingdings" w:hAnsi="Wingdings" w:hint="default"/>
@@ -2205,7 +4830,7 @@
       <w:lvlText w:val=""/>
       <w:lvlJc w:val="left"/>
       <w:pPr>
-        <w:ind w:left="5040" w:hanging="360"/>
+        <w:ind w:left="5760" w:hanging="360"/>
       </w:pPr>
       <w:rPr>
         <w:rFonts w:ascii="Symbol" w:hAnsi="Symbol" w:hint="default"/>
@@ -2217,7 +4842,7 @@
       <w:lvlText w:val="o"/>
       <w:lvlJc w:val="left"/>
       <w:pPr>
-        <w:ind w:left="5760" w:hanging="360"/>
+        <w:ind w:left="6480" w:hanging="360"/>
       </w:pPr>
       <w:rPr>
         <w:rFonts w:ascii="Courier New" w:hAnsi="Courier New" w:cs="Courier New" w:hint="default"/>
@@ -2229,6 +4854,119 @@
       <w:lvlText w:val=""/>
       <w:lvlJc w:val="left"/>
       <w:pPr>
+        <w:ind w:left="7200" w:hanging="360"/>
+      </w:pPr>
+      <w:rPr>
+        <w:rFonts w:ascii="Wingdings" w:hAnsi="Wingdings" w:hint="default"/>
+      </w:rPr>
+    </w:lvl>
+  </w:abstractNum>
+  <w:abstractNum w:abstractNumId="1" w15:restartNumberingAfterBreak="0">
+    <w:nsid w:val="753E2511"/>
+    <w:multiLevelType w:val="hybridMultilevel"/>
+    <w:tmpl w:val="54825476"/>
+    <w:lvl w:ilvl="0" w:tplc="04090001">
+      <w:start w:val="1"/>
+      <w:numFmt w:val="bullet"/>
+      <w:lvlText w:val=""/>
+      <w:lvlJc w:val="left"/>
+      <w:pPr>
+        <w:ind w:left="720" w:hanging="360"/>
+      </w:pPr>
+      <w:rPr>
+        <w:rFonts w:ascii="Symbol" w:hAnsi="Symbol" w:hint="default"/>
+      </w:rPr>
+    </w:lvl>
+    <w:lvl w:ilvl="1" w:tplc="04090003" w:tentative="1">
+      <w:start w:val="1"/>
+      <w:numFmt w:val="bullet"/>
+      <w:lvlText w:val="o"/>
+      <w:lvlJc w:val="left"/>
+      <w:pPr>
+        <w:ind w:left="1440" w:hanging="360"/>
+      </w:pPr>
+      <w:rPr>
+        <w:rFonts w:ascii="Courier New" w:hAnsi="Courier New" w:cs="Courier New" w:hint="default"/>
+      </w:rPr>
+    </w:lvl>
+    <w:lvl w:ilvl="2" w:tplc="04090005" w:tentative="1">
+      <w:start w:val="1"/>
+      <w:numFmt w:val="bullet"/>
+      <w:lvlText w:val=""/>
+      <w:lvlJc w:val="left"/>
+      <w:pPr>
+        <w:ind w:left="2160" w:hanging="360"/>
+      </w:pPr>
+      <w:rPr>
+        <w:rFonts w:ascii="Wingdings" w:hAnsi="Wingdings" w:hint="default"/>
+      </w:rPr>
+    </w:lvl>
+    <w:lvl w:ilvl="3" w:tplc="04090001" w:tentative="1">
+      <w:start w:val="1"/>
+      <w:numFmt w:val="bullet"/>
+      <w:lvlText w:val=""/>
+      <w:lvlJc w:val="left"/>
+      <w:pPr>
+        <w:ind w:left="2880" w:hanging="360"/>
+      </w:pPr>
+      <w:rPr>
+        <w:rFonts w:ascii="Symbol" w:hAnsi="Symbol" w:hint="default"/>
+      </w:rPr>
+    </w:lvl>
+    <w:lvl w:ilvl="4" w:tplc="04090003" w:tentative="1">
+      <w:start w:val="1"/>
+      <w:numFmt w:val="bullet"/>
+      <w:lvlText w:val="o"/>
+      <w:lvlJc w:val="left"/>
+      <w:pPr>
+        <w:ind w:left="3600" w:hanging="360"/>
+      </w:pPr>
+      <w:rPr>
+        <w:rFonts w:ascii="Courier New" w:hAnsi="Courier New" w:cs="Courier New" w:hint="default"/>
+      </w:rPr>
+    </w:lvl>
+    <w:lvl w:ilvl="5" w:tplc="04090005" w:tentative="1">
+      <w:start w:val="1"/>
+      <w:numFmt w:val="bullet"/>
+      <w:lvlText w:val=""/>
+      <w:lvlJc w:val="left"/>
+      <w:pPr>
+        <w:ind w:left="4320" w:hanging="360"/>
+      </w:pPr>
+      <w:rPr>
+        <w:rFonts w:ascii="Wingdings" w:hAnsi="Wingdings" w:hint="default"/>
+      </w:rPr>
+    </w:lvl>
+    <w:lvl w:ilvl="6" w:tplc="04090001" w:tentative="1">
+      <w:start w:val="1"/>
+      <w:numFmt w:val="bullet"/>
+      <w:lvlText w:val=""/>
+      <w:lvlJc w:val="left"/>
+      <w:pPr>
+        <w:ind w:left="5040" w:hanging="360"/>
+      </w:pPr>
+      <w:rPr>
+        <w:rFonts w:ascii="Symbol" w:hAnsi="Symbol" w:hint="default"/>
+      </w:rPr>
+    </w:lvl>
+    <w:lvl w:ilvl="7" w:tplc="04090003" w:tentative="1">
+      <w:start w:val="1"/>
+      <w:numFmt w:val="bullet"/>
+      <w:lvlText w:val="o"/>
+      <w:lvlJc w:val="left"/>
+      <w:pPr>
+        <w:ind w:left="5760" w:hanging="360"/>
+      </w:pPr>
+      <w:rPr>
+        <w:rFonts w:ascii="Courier New" w:hAnsi="Courier New" w:cs="Courier New" w:hint="default"/>
+      </w:rPr>
+    </w:lvl>
+    <w:lvl w:ilvl="8" w:tplc="04090005" w:tentative="1">
+      <w:start w:val="1"/>
+      <w:numFmt w:val="bullet"/>
+      <w:lvlText w:val=""/>
+      <w:lvlJc w:val="left"/>
+      <w:pPr>
         <w:ind w:left="6480" w:hanging="360"/>
       </w:pPr>
       <w:rPr>
@@ -2237,6 +4975,9 @@
     </w:lvl>
   </w:abstractNum>
   <w:num w:numId="1">
+    <w:abstractNumId w:val="1"/>
+  </w:num>
+  <w:num w:numId="2">
     <w:abstractNumId w:val="0"/>
   </w:num>
 </w:numbering>
@@ -2718,6 +5459,25 @@
       <w:contextualSpacing/>
     </w:pPr>
   </w:style>
+  <w:style w:type="table" w:styleId="a5">
+    <w:name w:val="Table Grid"/>
+    <w:basedOn w:val="a1"/>
+    <w:uiPriority w:val="39"/>
+    <w:rsid w:val="000E7150"/>
+    <w:pPr>
+      <w:spacing w:after="0" w:line="240" w:lineRule="auto"/>
+    </w:pPr>
+    <w:tblPr>
+      <w:tblBorders>
+        <w:top w:val="single" w:sz="4" w:space="0" w:color="auto"/>
+        <w:left w:val="single" w:sz="4" w:space="0" w:color="auto"/>
+        <w:bottom w:val="single" w:sz="4" w:space="0" w:color="auto"/>
+        <w:right w:val="single" w:sz="4" w:space="0" w:color="auto"/>
+        <w:insideH w:val="single" w:sz="4" w:space="0" w:color="auto"/>
+        <w:insideV w:val="single" w:sz="4" w:space="0" w:color="auto"/>
+      </w:tblBorders>
+    </w:tblPr>
+  </w:style>
 </w:styles>
 </file>
 

</xml_diff>

<commit_message>
remove year in script. word not changed yet
</commit_message>
<xml_diff>
--- a/introduction.docx
+++ b/introduction.docx
@@ -4,6 +4,28 @@
   <w:body>
     <w:p>
       <w:pPr>
+        <w:jc w:val="center"/>
+        <w:rPr>
+          <w:b/>
+          <w:bCs/>
+          <w:sz w:val="36"/>
+          <w:szCs w:val="36"/>
+          <w:u w:val="single"/>
+        </w:rPr>
+      </w:pPr>
+      <w:r>
+        <w:rPr>
+          <w:b/>
+          <w:bCs/>
+          <w:sz w:val="36"/>
+          <w:szCs w:val="36"/>
+          <w:u w:val="single"/>
+        </w:rPr>
+        <w:t>Predicting the severity of accidents</w:t>
+      </w:r>
+    </w:p>
+    <w:p>
+      <w:pPr>
         <w:rPr>
           <w:b/>
           <w:bCs/>
@@ -165,7 +187,25 @@
           <w:sz w:val="28"/>
           <w:szCs w:val="28"/>
         </w:rPr>
-        <w:t xml:space="preserve"> can take proper actions to prevent sever accidents and predict the resources which are needed to react </w:t>
+        <w:t xml:space="preserve"> can take proper actions to prevent sever accidents and </w:t>
+      </w:r>
+      <w:r>
+        <w:rPr>
+          <w:b/>
+          <w:bCs/>
+          <w:sz w:val="28"/>
+          <w:szCs w:val="28"/>
+        </w:rPr>
+        <w:t>prepare</w:t>
+      </w:r>
+      <w:r>
+        <w:rPr>
+          <w:b/>
+          <w:bCs/>
+          <w:sz w:val="28"/>
+          <w:szCs w:val="28"/>
+        </w:rPr>
+        <w:t xml:space="preserve"> resources which are needed to react </w:t>
       </w:r>
       <w:r>
         <w:rPr>
@@ -385,6 +425,16 @@
           <w:lang w:bidi="ar-SY"/>
         </w:rPr>
         <w:t xml:space="preserve"> agencies, healthcare service provider, and Traveler</w:t>
+      </w:r>
+      <w:r>
+        <w:rPr>
+          <w:b/>
+          <w:bCs/>
+          <w:sz w:val="28"/>
+          <w:szCs w:val="28"/>
+          <w:lang w:bidi="ar-SY"/>
+        </w:rPr>
+        <w:t>s</w:t>
       </w:r>
       <w:r>
         <w:rPr>
@@ -494,99 +544,131 @@
           <w:bCs/>
           <w:sz w:val="28"/>
           <w:szCs w:val="28"/>
+          <w:lang w:bidi="ar-SY"/>
+        </w:rPr>
+      </w:pPr>
+      <w:r>
+        <w:rPr>
+          <w:b/>
+          <w:bCs/>
+          <w:sz w:val="28"/>
+          <w:szCs w:val="28"/>
+          <w:lang w:bidi="ar-SY"/>
+        </w:rPr>
+        <w:t xml:space="preserve">To resolve this </w:t>
+      </w:r>
+      <w:r>
+        <w:rPr>
+          <w:b/>
+          <w:bCs/>
+          <w:sz w:val="28"/>
+          <w:szCs w:val="28"/>
+          <w:lang w:bidi="ar-SY"/>
+        </w:rPr>
+        <w:t>problem,</w:t>
+      </w:r>
+      <w:r>
+        <w:rPr>
+          <w:b/>
+          <w:bCs/>
+          <w:sz w:val="28"/>
+          <w:szCs w:val="28"/>
+          <w:lang w:bidi="ar-SY"/>
+        </w:rPr>
+        <w:t xml:space="preserve"> we need a dataset contain</w:t>
+      </w:r>
+      <w:r>
+        <w:rPr>
+          <w:b/>
+          <w:bCs/>
+          <w:sz w:val="28"/>
+          <w:szCs w:val="28"/>
+          <w:lang w:bidi="ar-SY"/>
+        </w:rPr>
+        <w:t>s</w:t>
+      </w:r>
+      <w:r>
+        <w:rPr>
+          <w:b/>
+          <w:bCs/>
+          <w:sz w:val="28"/>
+          <w:szCs w:val="28"/>
+          <w:lang w:bidi="ar-SY"/>
+        </w:rPr>
+        <w:t xml:space="preserve"> information about accidents and the factors which may lead </w:t>
+      </w:r>
+      <w:r>
+        <w:rPr>
+          <w:b/>
+          <w:bCs/>
+          <w:sz w:val="28"/>
+          <w:szCs w:val="28"/>
+          <w:lang w:bidi="ar-SY"/>
+        </w:rPr>
+        <w:t>to them</w:t>
+      </w:r>
+      <w:r>
+        <w:rPr>
+          <w:b/>
+          <w:bCs/>
+          <w:sz w:val="28"/>
+          <w:szCs w:val="28"/>
+          <w:lang w:bidi="ar-SY"/>
+        </w:rPr>
+        <w:t xml:space="preserve"> such as </w:t>
+      </w:r>
+      <w:r>
+        <w:rPr>
+          <w:b/>
+          <w:bCs/>
+          <w:sz w:val="28"/>
+          <w:szCs w:val="28"/>
+          <w:lang w:bidi="ar-SY"/>
+        </w:rPr>
+        <w:t xml:space="preserve">the Traffic Records Group from </w:t>
+      </w:r>
+      <w:r>
+        <w:rPr>
+          <w:b/>
+          <w:bCs/>
+          <w:sz w:val="28"/>
+          <w:szCs w:val="28"/>
+          <w:lang w:bidi="ar-SY"/>
+        </w:rPr>
+        <w:t>Seattle.</w:t>
+      </w:r>
+    </w:p>
+    <w:p>
+      <w:pPr>
+        <w:rPr>
+          <w:b/>
+          <w:bCs/>
+          <w:sz w:val="28"/>
+          <w:szCs w:val="28"/>
           <w:rtl/>
           <w:lang w:bidi="ar-SY"/>
         </w:rPr>
       </w:pPr>
-      <w:r>
-        <w:rPr>
-          <w:b/>
-          <w:bCs/>
-          <w:sz w:val="28"/>
-          <w:szCs w:val="28"/>
-          <w:lang w:bidi="ar-SY"/>
-        </w:rPr>
-        <w:t xml:space="preserve">To resolve this </w:t>
-      </w:r>
-      <w:r>
-        <w:rPr>
-          <w:b/>
-          <w:bCs/>
-          <w:sz w:val="28"/>
-          <w:szCs w:val="28"/>
-          <w:lang w:bidi="ar-SY"/>
-        </w:rPr>
-        <w:t>problem,</w:t>
-      </w:r>
-      <w:r>
-        <w:rPr>
-          <w:b/>
-          <w:bCs/>
-          <w:sz w:val="28"/>
-          <w:szCs w:val="28"/>
-          <w:lang w:bidi="ar-SY"/>
-        </w:rPr>
-        <w:t xml:space="preserve"> we need a dataset contain information about accidents and the factors which may lead </w:t>
-      </w:r>
-      <w:r>
-        <w:rPr>
-          <w:b/>
-          <w:bCs/>
-          <w:sz w:val="28"/>
-          <w:szCs w:val="28"/>
-          <w:lang w:bidi="ar-SY"/>
-        </w:rPr>
-        <w:t>to them</w:t>
-      </w:r>
-      <w:r>
-        <w:rPr>
-          <w:b/>
-          <w:bCs/>
-          <w:sz w:val="28"/>
-          <w:szCs w:val="28"/>
-          <w:lang w:bidi="ar-SY"/>
-        </w:rPr>
-        <w:t xml:space="preserve"> such as </w:t>
-      </w:r>
-      <w:r>
-        <w:rPr>
-          <w:b/>
-          <w:bCs/>
-          <w:sz w:val="28"/>
-          <w:szCs w:val="28"/>
-          <w:lang w:bidi="ar-SY"/>
-        </w:rPr>
-        <w:t xml:space="preserve">the Traffic Records Group from </w:t>
-      </w:r>
-      <w:r>
-        <w:rPr>
-          <w:b/>
-          <w:bCs/>
-          <w:sz w:val="28"/>
-          <w:szCs w:val="28"/>
-          <w:lang w:bidi="ar-SY"/>
-        </w:rPr>
-        <w:t>Seattle:</w:t>
-      </w:r>
-    </w:p>
-    <w:p>
-      <w:pPr>
-        <w:rPr>
-          <w:b/>
-          <w:bCs/>
-          <w:sz w:val="28"/>
-          <w:szCs w:val="28"/>
-          <w:u w:val="single"/>
-        </w:rPr>
-      </w:pPr>
-      <w:r>
-        <w:rPr>
-          <w:b/>
-          <w:bCs/>
-          <w:sz w:val="28"/>
-          <w:szCs w:val="28"/>
-          <w:u w:val="single"/>
-        </w:rPr>
+    </w:p>
+    <w:p>
+      <w:pPr>
+        <w:rPr>
+          <w:b/>
+          <w:bCs/>
+          <w:sz w:val="28"/>
+          <w:szCs w:val="28"/>
+          <w:u w:val="single"/>
+        </w:rPr>
+      </w:pPr>
+      <w:r>
+        <w:rPr>
+          <w:b/>
+          <w:bCs/>
+          <w:sz w:val="28"/>
+          <w:szCs w:val="28"/>
+          <w:u w:val="single"/>
+        </w:rPr>
+        <w:lastRenderedPageBreak/>
         <w:t>2.2 Data cleaning</w:t>
       </w:r>
       <w:r>
@@ -616,7 +698,6 @@
           <w:sz w:val="28"/>
           <w:szCs w:val="28"/>
         </w:rPr>
-        <w:lastRenderedPageBreak/>
         <w:t xml:space="preserve">There were lots of missing values (&lt;5% except </w:t>
       </w:r>
       <w:r>
@@ -821,6 +902,17 @@
           <w:sz w:val="28"/>
           <w:szCs w:val="28"/>
         </w:rPr>
+        <w:t xml:space="preserve">The missing values in </w:t>
+      </w:r>
+      <w:bookmarkStart w:id="0" w:name="_GoBack"/>
+      <w:bookmarkEnd w:id="0"/>
+      <w:r>
+        <w:rPr>
+          <w:b/>
+          <w:bCs/>
+          <w:sz w:val="28"/>
+          <w:szCs w:val="28"/>
+        </w:rPr>
         <w:t>other features</w:t>
       </w:r>
       <w:r>
@@ -1021,6 +1113,7 @@
           <w:bCs/>
           <w:sz w:val="28"/>
           <w:szCs w:val="28"/>
+          <w:u w:val="single"/>
           <w:lang w:bidi="ar-SY"/>
         </w:rPr>
         <w:t>2.3 Feature selection</w:t>
@@ -1089,6 +1182,16 @@
           <w:szCs w:val="28"/>
           <w:lang w:bidi="ar-SY"/>
         </w:rPr>
+        <w:t xml:space="preserve">Location, </w:t>
+      </w:r>
+      <w:r>
+        <w:rPr>
+          <w:b/>
+          <w:bCs/>
+          <w:sz w:val="28"/>
+          <w:szCs w:val="28"/>
+          <w:lang w:bidi="ar-SY"/>
+        </w:rPr>
         <w:t>address type,</w:t>
       </w:r>
       <w:r>
@@ -1269,7 +1372,47 @@
           <w:szCs w:val="28"/>
           <w:lang w:bidi="ar-SY"/>
         </w:rPr>
-        <w:t>intersection)</w:t>
+        <w:t>intersection</w:t>
+      </w:r>
+      <w:r>
+        <w:rPr>
+          <w:b/>
+          <w:bCs/>
+          <w:sz w:val="28"/>
+          <w:szCs w:val="28"/>
+          <w:lang w:bidi="ar-SY"/>
+        </w:rPr>
+        <w:t>,</w:t>
+      </w:r>
+      <w:r>
+        <w:rPr>
+          <w:b/>
+          <w:bCs/>
+          <w:sz w:val="28"/>
+          <w:szCs w:val="28"/>
+          <w:lang w:bidi="ar-SY"/>
+        </w:rPr>
+        <w:t xml:space="preserve"> </w:t>
+      </w:r>
+      <w:r>
+        <w:rPr>
+          <w:b/>
+          <w:bCs/>
+          <w:sz w:val="28"/>
+          <w:szCs w:val="28"/>
+          <w:lang w:bidi="ar-SY"/>
+        </w:rPr>
+        <w:t>type of collision; count of persons, pedestrians, vehicle, and bicycles involved</w:t>
+      </w:r>
+      <w:r>
+        <w:rPr>
+          <w:b/>
+          <w:bCs/>
+          <w:sz w:val="28"/>
+          <w:szCs w:val="28"/>
+          <w:lang w:bidi="ar-SY"/>
+        </w:rPr>
+        <w:t>)</w:t>
       </w:r>
       <w:r>
         <w:rPr>
@@ -1365,47 +1508,7 @@
           <w:szCs w:val="28"/>
           <w:lang w:bidi="ar-SY"/>
         </w:rPr>
-        <w:t xml:space="preserve">type of </w:t>
-      </w:r>
-      <w:r>
-        <w:rPr>
-          <w:b/>
-          <w:bCs/>
-          <w:sz w:val="28"/>
-          <w:szCs w:val="28"/>
-          <w:lang w:bidi="ar-SY"/>
-        </w:rPr>
-        <w:t>collision;</w:t>
-      </w:r>
-      <w:r>
-        <w:rPr>
-          <w:b/>
-          <w:bCs/>
-          <w:sz w:val="28"/>
-          <w:szCs w:val="28"/>
-          <w:lang w:bidi="ar-SY"/>
-        </w:rPr>
-        <w:t xml:space="preserve"> count of persons, pedestrians, vehicle, and </w:t>
-      </w:r>
-      <w:r>
-        <w:rPr>
-          <w:b/>
-          <w:bCs/>
-          <w:sz w:val="28"/>
-          <w:szCs w:val="28"/>
-          <w:lang w:bidi="ar-SY"/>
-        </w:rPr>
-        <w:t>bicycles involved</w:t>
-      </w:r>
-      <w:r>
-        <w:rPr>
-          <w:b/>
-          <w:bCs/>
-          <w:sz w:val="28"/>
-          <w:szCs w:val="28"/>
-          <w:lang w:bidi="ar-SY"/>
-        </w:rPr>
-        <w:t>; severity code</w:t>
+        <w:t>severity code</w:t>
       </w:r>
       <w:r>
         <w:rPr>
@@ -1658,6 +1761,7 @@
           <w:bCs/>
           <w:sz w:val="28"/>
           <w:szCs w:val="28"/>
+          <w:u w:val="single"/>
           <w:lang w:bidi="ar-SY"/>
         </w:rPr>
         <w:t>3. Exploratory Data Analysis</w:t>
@@ -1720,7 +1824,16 @@
           <w:szCs w:val="28"/>
           <w:u w:val="single"/>
         </w:rPr>
-        <w:lastRenderedPageBreak/>
+        <w:t xml:space="preserve">3.1 </w:t>
+      </w:r>
+      <w:r>
+        <w:rPr>
+          <w:b/>
+          <w:bCs/>
+          <w:sz w:val="28"/>
+          <w:szCs w:val="28"/>
+          <w:u w:val="single"/>
+        </w:rPr>
         <w:t>Relationship between</w:t>
       </w:r>
       <w:r>
@@ -1976,6 +2089,16 @@
           <w:szCs w:val="28"/>
           <w:u w:val="single"/>
         </w:rPr>
+        <w:t xml:space="preserve">3.2 </w:t>
+      </w:r>
+      <w:r>
+        <w:rPr>
+          <w:b/>
+          <w:bCs/>
+          <w:sz w:val="28"/>
+          <w:szCs w:val="28"/>
+          <w:u w:val="single"/>
+        </w:rPr>
         <w:t>Relationship between</w:t>
       </w:r>
       <w:r>
@@ -2109,6 +2232,7 @@
         <w:rPr>
           <w:noProof/>
         </w:rPr>
+        <w:lastRenderedPageBreak/>
         <w:drawing>
           <wp:inline distT="0" distB="0" distL="0" distR="0" wp14:anchorId="7C816BDE" wp14:editId="799F4BBC">
             <wp:extent cx="3533775" cy="2687925"/>
@@ -2176,6 +2300,16 @@
           <w:u w:val="single"/>
         </w:rPr>
       </w:pPr>
+      <w:r>
+        <w:rPr>
+          <w:b/>
+          <w:bCs/>
+          <w:sz w:val="28"/>
+          <w:szCs w:val="28"/>
+          <w:u w:val="single"/>
+        </w:rPr>
+        <w:t xml:space="preserve">3.3 </w:t>
+      </w:r>
       <w:r>
         <w:rPr>
           <w:b/>
@@ -2428,6 +2562,16 @@
           <w:szCs w:val="28"/>
           <w:u w:val="single"/>
         </w:rPr>
+        <w:t xml:space="preserve">3.4 </w:t>
+      </w:r>
+      <w:r>
+        <w:rPr>
+          <w:b/>
+          <w:bCs/>
+          <w:sz w:val="28"/>
+          <w:szCs w:val="28"/>
+          <w:u w:val="single"/>
+        </w:rPr>
         <w:t>Relationship between</w:t>
       </w:r>
       <w:r>
@@ -2560,6 +2704,7 @@
         <w:rPr>
           <w:noProof/>
         </w:rPr>
+        <w:lastRenderedPageBreak/>
         <w:drawing>
           <wp:inline distT="0" distB="0" distL="0" distR="0" wp14:anchorId="4382D1C7" wp14:editId="6EE663B6">
             <wp:extent cx="3362325" cy="3248025"/>
@@ -2607,39 +2752,16 @@
           <w:u w:val="single"/>
         </w:rPr>
       </w:pPr>
-    </w:p>
-    <w:p>
-      <w:pPr>
-        <w:rPr>
-          <w:b/>
-          <w:bCs/>
-          <w:sz w:val="28"/>
-          <w:szCs w:val="28"/>
-          <w:u w:val="single"/>
-        </w:rPr>
-      </w:pPr>
-    </w:p>
-    <w:p>
-      <w:pPr>
-        <w:rPr>
-          <w:b/>
-          <w:bCs/>
-          <w:sz w:val="28"/>
-          <w:szCs w:val="28"/>
-          <w:u w:val="single"/>
-        </w:rPr>
-      </w:pPr>
-    </w:p>
-    <w:p>
-      <w:pPr>
-        <w:rPr>
-          <w:b/>
-          <w:bCs/>
-          <w:sz w:val="28"/>
-          <w:szCs w:val="28"/>
-          <w:u w:val="single"/>
-        </w:rPr>
-      </w:pPr>
+      <w:r>
+        <w:rPr>
+          <w:b/>
+          <w:bCs/>
+          <w:sz w:val="28"/>
+          <w:szCs w:val="28"/>
+          <w:u w:val="single"/>
+        </w:rPr>
+        <w:t xml:space="preserve">3.5 </w:t>
+      </w:r>
       <w:r>
         <w:rPr>
           <w:b/>
@@ -2847,6 +2969,17 @@
           <w:szCs w:val="28"/>
           <w:u w:val="single"/>
         </w:rPr>
+        <w:lastRenderedPageBreak/>
+        <w:t xml:space="preserve">3.6 </w:t>
+      </w:r>
+      <w:r>
+        <w:rPr>
+          <w:b/>
+          <w:bCs/>
+          <w:sz w:val="28"/>
+          <w:szCs w:val="28"/>
+          <w:u w:val="single"/>
+        </w:rPr>
         <w:t>Relationship between</w:t>
       </w:r>
       <w:r>
@@ -2952,7 +3085,6 @@
         <w:rPr>
           <w:noProof/>
         </w:rPr>
-        <w:lastRenderedPageBreak/>
         <w:drawing>
           <wp:inline distT="0" distB="0" distL="0" distR="0" wp14:anchorId="3C9E55C8" wp14:editId="4A59618D">
             <wp:extent cx="3533775" cy="3267075"/>
@@ -3008,6 +3140,16 @@
           <w:szCs w:val="28"/>
           <w:u w:val="single"/>
         </w:rPr>
+        <w:t xml:space="preserve">3.7 </w:t>
+      </w:r>
+      <w:r>
+        <w:rPr>
+          <w:b/>
+          <w:bCs/>
+          <w:sz w:val="28"/>
+          <w:szCs w:val="28"/>
+          <w:u w:val="single"/>
+        </w:rPr>
         <w:t>Relationship between</w:t>
       </w:r>
       <w:r>
@@ -3160,6 +3302,16 @@
           <w:szCs w:val="28"/>
           <w:u w:val="single"/>
         </w:rPr>
+        <w:t xml:space="preserve">3.8 </w:t>
+      </w:r>
+      <w:r>
+        <w:rPr>
+          <w:b/>
+          <w:bCs/>
+          <w:sz w:val="28"/>
+          <w:szCs w:val="28"/>
+          <w:u w:val="single"/>
+        </w:rPr>
         <w:t>Relationship between</w:t>
       </w:r>
       <w:r>
@@ -3221,6 +3373,7 @@
           <w:sz w:val="28"/>
           <w:szCs w:val="28"/>
         </w:rPr>
+        <w:lastRenderedPageBreak/>
         <w:t>If parked car</w:t>
       </w:r>
       <w:r>
@@ -3266,7 +3419,6 @@
         <w:rPr>
           <w:noProof/>
         </w:rPr>
-        <w:lastRenderedPageBreak/>
         <w:drawing>
           <wp:inline distT="0" distB="0" distL="0" distR="0" wp14:anchorId="57FA62C9" wp14:editId="3BACA1D8">
             <wp:extent cx="3914775" cy="2200275"/>
@@ -3333,6 +3485,16 @@
           <w:szCs w:val="28"/>
           <w:u w:val="single"/>
         </w:rPr>
+        <w:t xml:space="preserve">3.9 </w:t>
+      </w:r>
+      <w:r>
+        <w:rPr>
+          <w:b/>
+          <w:bCs/>
+          <w:sz w:val="28"/>
+          <w:szCs w:val="28"/>
+          <w:u w:val="single"/>
+        </w:rPr>
         <w:t>Relationship between</w:t>
       </w:r>
       <w:r>
@@ -3507,6 +3669,16 @@
           <w:szCs w:val="28"/>
           <w:u w:val="single"/>
         </w:rPr>
+        <w:t xml:space="preserve">3.10 </w:t>
+      </w:r>
+      <w:r>
+        <w:rPr>
+          <w:b/>
+          <w:bCs/>
+          <w:sz w:val="28"/>
+          <w:szCs w:val="28"/>
+          <w:u w:val="single"/>
+        </w:rPr>
         <w:t>Relationship between</w:t>
       </w:r>
       <w:r>
@@ -3643,7 +3815,17 @@
           <w:sz w:val="28"/>
           <w:szCs w:val="28"/>
         </w:rPr>
-        <w:t xml:space="preserve"> We notice also some variability regarding months and years which is statistically significant.</w:t>
+        <w:t xml:space="preserve"> We notice also some variability regarding months and years which </w:t>
+      </w:r>
+      <w:r>
+        <w:rPr>
+          <w:b/>
+          <w:bCs/>
+          <w:sz w:val="28"/>
+          <w:szCs w:val="28"/>
+        </w:rPr>
+        <w:lastRenderedPageBreak/>
+        <w:t>is statistically significant.</w:t>
       </w:r>
       <w:r>
         <w:rPr>
@@ -3714,7 +3896,6 @@
               <w:rPr>
                 <w:noProof/>
               </w:rPr>
-              <w:lastRenderedPageBreak/>
               <w:drawing>
                 <wp:inline distT="0" distB="0" distL="0" distR="0" wp14:anchorId="6C2CB5F2" wp14:editId="0A4CF3F6">
                   <wp:extent cx="3083419" cy="1828628"/>
@@ -4056,6 +4237,16 @@
           <w:szCs w:val="28"/>
           <w:u w:val="single"/>
         </w:rPr>
+        <w:t xml:space="preserve">3.11 </w:t>
+      </w:r>
+      <w:r>
+        <w:rPr>
+          <w:b/>
+          <w:bCs/>
+          <w:sz w:val="28"/>
+          <w:szCs w:val="28"/>
+          <w:u w:val="single"/>
+        </w:rPr>
         <w:t>Relationship between</w:t>
       </w:r>
       <w:r>
@@ -4078,17 +4269,7 @@
           <w:szCs w:val="28"/>
           <w:u w:val="single"/>
         </w:rPr>
-        <w:t>severity and</w:t>
-      </w:r>
-      <w:r>
-        <w:rPr>
-          <w:b/>
-          <w:bCs/>
-          <w:sz w:val="28"/>
-          <w:szCs w:val="28"/>
-          <w:u w:val="single"/>
-        </w:rPr>
-        <w:t xml:space="preserve"> Person Count &amp; </w:t>
+        <w:t xml:space="preserve">severity and Person Count &amp; </w:t>
       </w:r>
       <w:r>
         <w:rPr>
@@ -4249,6 +4430,7 @@
         <w:rPr>
           <w:noProof/>
         </w:rPr>
+        <w:lastRenderedPageBreak/>
         <w:drawing>
           <wp:inline distT="0" distB="0" distL="0" distR="0" wp14:anchorId="213DF576" wp14:editId="60FE70FA">
             <wp:extent cx="3343275" cy="2505075"/>
@@ -4416,6 +4598,7 @@
         <w:rPr>
           <w:noProof/>
         </w:rPr>
+        <w:lastRenderedPageBreak/>
         <w:drawing>
           <wp:inline distT="0" distB="0" distL="0" distR="0" wp14:anchorId="6B09B792" wp14:editId="5F267ED8">
             <wp:extent cx="3276600" cy="2362200"/>
@@ -4495,7 +4678,16 @@
           <w:szCs w:val="28"/>
           <w:u w:val="single"/>
         </w:rPr>
-        <w:lastRenderedPageBreak/>
+        <w:t xml:space="preserve">3.12 </w:t>
+      </w:r>
+      <w:r>
+        <w:rPr>
+          <w:b/>
+          <w:bCs/>
+          <w:sz w:val="28"/>
+          <w:szCs w:val="28"/>
+          <w:u w:val="single"/>
+        </w:rPr>
         <w:t>Relationship</w:t>
       </w:r>
       <w:r>
@@ -4634,6 +4826,7 @@
         <w:rPr>
           <w:noProof/>
         </w:rPr>
+        <w:lastRenderedPageBreak/>
         <w:drawing>
           <wp:inline distT="0" distB="0" distL="0" distR="0" wp14:anchorId="61D1719B" wp14:editId="4A56198B">
             <wp:extent cx="3524250" cy="2314575"/>
@@ -4676,36 +4869,1617 @@
         </w:rPr>
         <w:t xml:space="preserve"> </w:t>
       </w:r>
-      <w:bookmarkStart w:id="0" w:name="_GoBack"/>
-      <w:bookmarkEnd w:id="0"/>
-    </w:p>
-    <w:p>
-      <w:pPr>
-        <w:rPr>
-          <w:b/>
-          <w:bCs/>
-          <w:sz w:val="28"/>
-          <w:szCs w:val="28"/>
-        </w:rPr>
-      </w:pPr>
-    </w:p>
-    <w:p>
-      <w:pPr>
-        <w:rPr>
-          <w:b/>
-          <w:bCs/>
-          <w:sz w:val="28"/>
-          <w:szCs w:val="28"/>
-        </w:rPr>
-      </w:pPr>
-      <w:r>
-        <w:rPr>
-          <w:b/>
-          <w:bCs/>
-          <w:sz w:val="28"/>
-          <w:szCs w:val="28"/>
-        </w:rPr>
-        <w:t>4. Predictive Modeling</w:t>
+    </w:p>
+    <w:p>
+      <w:pPr>
+        <w:rPr>
+          <w:b/>
+          <w:bCs/>
+          <w:sz w:val="28"/>
+          <w:szCs w:val="28"/>
+        </w:rPr>
+      </w:pPr>
+    </w:p>
+    <w:p>
+      <w:pPr>
+        <w:rPr>
+          <w:b/>
+          <w:bCs/>
+          <w:sz w:val="28"/>
+          <w:szCs w:val="28"/>
+          <w:u w:val="single"/>
+        </w:rPr>
+      </w:pPr>
+      <w:r>
+        <w:rPr>
+          <w:b/>
+          <w:bCs/>
+          <w:sz w:val="28"/>
+          <w:szCs w:val="28"/>
+          <w:u w:val="single"/>
+        </w:rPr>
+        <w:t>4. Predictive Modeling:</w:t>
+      </w:r>
+    </w:p>
+    <w:p>
+      <w:pPr>
+        <w:rPr>
+          <w:b/>
+          <w:bCs/>
+          <w:sz w:val="28"/>
+          <w:szCs w:val="28"/>
+        </w:rPr>
+      </w:pPr>
+      <w:r>
+        <w:rPr>
+          <w:b/>
+          <w:bCs/>
+          <w:sz w:val="28"/>
+          <w:szCs w:val="28"/>
+        </w:rPr>
+        <w:t xml:space="preserve">There are two types of models, regression and classification, that can be used to predict severity. Here, we will use classification model because we have 2 discrete values for severity. Logistic regression, </w:t>
+      </w:r>
+      <w:r>
+        <w:rPr>
+          <w:b/>
+          <w:bCs/>
+          <w:sz w:val="28"/>
+          <w:szCs w:val="28"/>
+        </w:rPr>
+        <w:t>K-nearest neighbor, Decision tree</w:t>
+      </w:r>
+      <w:r>
+        <w:rPr>
+          <w:b/>
+          <w:bCs/>
+          <w:sz w:val="28"/>
+          <w:szCs w:val="28"/>
+        </w:rPr>
+        <w:t>, random forest, gradient boost models and a voting model were tuned and built</w:t>
+      </w:r>
+      <w:r>
+        <w:rPr>
+          <w:b/>
+          <w:bCs/>
+          <w:sz w:val="28"/>
+          <w:szCs w:val="28"/>
+        </w:rPr>
+        <w:t>.</w:t>
+      </w:r>
+    </w:p>
+    <w:p>
+      <w:pPr>
+        <w:rPr>
+          <w:b/>
+          <w:bCs/>
+          <w:sz w:val="28"/>
+          <w:szCs w:val="28"/>
+        </w:rPr>
+      </w:pPr>
+      <w:r>
+        <w:rPr>
+          <w:b/>
+          <w:bCs/>
+          <w:sz w:val="28"/>
+          <w:szCs w:val="28"/>
+        </w:rPr>
+        <w:t>Dataset is split</w:t>
+      </w:r>
+      <w:r>
+        <w:rPr>
+          <w:b/>
+          <w:bCs/>
+          <w:sz w:val="28"/>
+          <w:szCs w:val="28"/>
+        </w:rPr>
+        <w:t xml:space="preserve"> to train (67%) and test set (33%). And various models are trained with good result as in </w:t>
+      </w:r>
+      <w:r>
+        <w:rPr>
+          <w:b/>
+          <w:bCs/>
+          <w:sz w:val="28"/>
+          <w:szCs w:val="28"/>
+        </w:rPr>
+        <w:t>table (</w:t>
+      </w:r>
+      <w:r>
+        <w:rPr>
+          <w:b/>
+          <w:bCs/>
+          <w:sz w:val="28"/>
+          <w:szCs w:val="28"/>
+        </w:rPr>
+        <w:t>)</w:t>
+      </w:r>
+      <w:r>
+        <w:rPr>
+          <w:b/>
+          <w:bCs/>
+          <w:sz w:val="28"/>
+          <w:szCs w:val="28"/>
+        </w:rPr>
+        <w:t xml:space="preserve">. </w:t>
+      </w:r>
+      <w:r>
+        <w:rPr>
+          <w:b/>
+          <w:bCs/>
+          <w:sz w:val="28"/>
+          <w:szCs w:val="28"/>
+        </w:rPr>
+        <w:t>gradient boost</w:t>
+      </w:r>
+      <w:r>
+        <w:rPr>
+          <w:b/>
+          <w:bCs/>
+          <w:sz w:val="28"/>
+          <w:szCs w:val="28"/>
+        </w:rPr>
+        <w:t xml:space="preserve"> classifier achieved best result </w:t>
+      </w:r>
+      <w:r>
+        <w:rPr>
+          <w:b/>
+          <w:bCs/>
+          <w:sz w:val="28"/>
+          <w:szCs w:val="28"/>
+        </w:rPr>
+        <w:t xml:space="preserve">(highest accuracy &amp; lowest </w:t>
+      </w:r>
+      <w:proofErr w:type="spellStart"/>
+      <w:r>
+        <w:rPr>
+          <w:b/>
+          <w:bCs/>
+          <w:sz w:val="28"/>
+          <w:szCs w:val="28"/>
+        </w:rPr>
+        <w:t>log_loss</w:t>
+      </w:r>
+      <w:proofErr w:type="spellEnd"/>
+      <w:r>
+        <w:rPr>
+          <w:b/>
+          <w:bCs/>
+          <w:sz w:val="28"/>
+          <w:szCs w:val="28"/>
+        </w:rPr>
+        <w:t xml:space="preserve">) </w:t>
+      </w:r>
+      <w:r>
+        <w:rPr>
+          <w:b/>
+          <w:bCs/>
+          <w:sz w:val="28"/>
+          <w:szCs w:val="28"/>
+        </w:rPr>
+        <w:t xml:space="preserve">with the lowest false negative value. This is important because it is more vital to detect more sever </w:t>
+      </w:r>
+      <w:r>
+        <w:rPr>
+          <w:b/>
+          <w:bCs/>
+          <w:sz w:val="28"/>
+          <w:szCs w:val="28"/>
+        </w:rPr>
+        <w:t>class</w:t>
+      </w:r>
+      <w:r>
+        <w:rPr>
+          <w:b/>
+          <w:bCs/>
+          <w:sz w:val="28"/>
+          <w:szCs w:val="28"/>
+        </w:rPr>
+        <w:t xml:space="preserve"> than lower one.</w:t>
+      </w:r>
+    </w:p>
+    <w:p>
+      <w:pPr>
+        <w:rPr>
+          <w:b/>
+          <w:bCs/>
+          <w:sz w:val="28"/>
+          <w:szCs w:val="28"/>
+        </w:rPr>
+      </w:pPr>
+    </w:p>
+    <w:tbl>
+      <w:tblPr>
+        <w:tblStyle w:val="a5"/>
+        <w:tblW w:w="0" w:type="auto"/>
+        <w:jc w:val="center"/>
+        <w:tblLook w:val="04A0" w:firstRow="1" w:lastRow="0" w:firstColumn="1" w:lastColumn="0" w:noHBand="0" w:noVBand="1"/>
+      </w:tblPr>
+      <w:tblGrid>
+        <w:gridCol w:w="1258"/>
+        <w:gridCol w:w="1391"/>
+        <w:gridCol w:w="1077"/>
+        <w:gridCol w:w="1078"/>
+        <w:gridCol w:w="1078"/>
+        <w:gridCol w:w="1078"/>
+        <w:gridCol w:w="1078"/>
+      </w:tblGrid>
+      <w:tr>
+        <w:trPr>
+          <w:jc w:val="center"/>
+        </w:trPr>
+        <w:tc>
+          <w:tcPr>
+            <w:tcW w:w="1184" w:type="dxa"/>
+            <w:shd w:val="clear" w:color="auto" w:fill="E7E6E6" w:themeFill="background2"/>
+          </w:tcPr>
+          <w:p>
+            <w:pPr>
+              <w:jc w:val="center"/>
+              <w:rPr>
+                <w:b/>
+                <w:bCs/>
+                <w:sz w:val="28"/>
+                <w:szCs w:val="28"/>
+              </w:rPr>
+            </w:pPr>
+          </w:p>
+        </w:tc>
+        <w:tc>
+          <w:tcPr>
+            <w:tcW w:w="1391" w:type="dxa"/>
+            <w:shd w:val="clear" w:color="auto" w:fill="E7E6E6" w:themeFill="background2"/>
+          </w:tcPr>
+          <w:p>
+            <w:pPr>
+              <w:jc w:val="center"/>
+              <w:rPr>
+                <w:b/>
+                <w:bCs/>
+                <w:sz w:val="28"/>
+                <w:szCs w:val="28"/>
+              </w:rPr>
+            </w:pPr>
+            <w:r>
+              <w:rPr>
+                <w:b/>
+                <w:bCs/>
+                <w:sz w:val="28"/>
+                <w:szCs w:val="28"/>
+              </w:rPr>
+              <w:t>LR</w:t>
+            </w:r>
+          </w:p>
+        </w:tc>
+        <w:tc>
+          <w:tcPr>
+            <w:tcW w:w="1077" w:type="dxa"/>
+            <w:shd w:val="clear" w:color="auto" w:fill="E7E6E6" w:themeFill="background2"/>
+          </w:tcPr>
+          <w:p>
+            <w:pPr>
+              <w:jc w:val="center"/>
+              <w:rPr>
+                <w:b/>
+                <w:bCs/>
+                <w:sz w:val="28"/>
+                <w:szCs w:val="28"/>
+              </w:rPr>
+            </w:pPr>
+            <w:r>
+              <w:rPr>
+                <w:b/>
+                <w:bCs/>
+                <w:sz w:val="28"/>
+                <w:szCs w:val="28"/>
+              </w:rPr>
+              <w:t>KNN</w:t>
+            </w:r>
+          </w:p>
+        </w:tc>
+        <w:tc>
+          <w:tcPr>
+            <w:tcW w:w="1078" w:type="dxa"/>
+            <w:shd w:val="clear" w:color="auto" w:fill="E7E6E6" w:themeFill="background2"/>
+          </w:tcPr>
+          <w:p>
+            <w:pPr>
+              <w:jc w:val="center"/>
+              <w:rPr>
+                <w:b/>
+                <w:bCs/>
+                <w:sz w:val="28"/>
+                <w:szCs w:val="28"/>
+              </w:rPr>
+            </w:pPr>
+            <w:r>
+              <w:rPr>
+                <w:b/>
+                <w:bCs/>
+                <w:sz w:val="28"/>
+                <w:szCs w:val="28"/>
+              </w:rPr>
+              <w:t>DT</w:t>
+            </w:r>
+          </w:p>
+        </w:tc>
+        <w:tc>
+          <w:tcPr>
+            <w:tcW w:w="1078" w:type="dxa"/>
+            <w:shd w:val="clear" w:color="auto" w:fill="E7E6E6" w:themeFill="background2"/>
+          </w:tcPr>
+          <w:p>
+            <w:pPr>
+              <w:jc w:val="center"/>
+              <w:rPr>
+                <w:b/>
+                <w:bCs/>
+                <w:sz w:val="28"/>
+                <w:szCs w:val="28"/>
+              </w:rPr>
+            </w:pPr>
+            <w:r>
+              <w:rPr>
+                <w:b/>
+                <w:bCs/>
+                <w:sz w:val="28"/>
+                <w:szCs w:val="28"/>
+              </w:rPr>
+              <w:t>RF</w:t>
+            </w:r>
+          </w:p>
+        </w:tc>
+        <w:tc>
+          <w:tcPr>
+            <w:tcW w:w="1078" w:type="dxa"/>
+            <w:shd w:val="clear" w:color="auto" w:fill="E7E6E6" w:themeFill="background2"/>
+          </w:tcPr>
+          <w:p>
+            <w:pPr>
+              <w:jc w:val="center"/>
+              <w:rPr>
+                <w:b/>
+                <w:bCs/>
+                <w:sz w:val="28"/>
+                <w:szCs w:val="28"/>
+              </w:rPr>
+            </w:pPr>
+            <w:r>
+              <w:rPr>
+                <w:b/>
+                <w:bCs/>
+                <w:sz w:val="28"/>
+                <w:szCs w:val="28"/>
+              </w:rPr>
+              <w:t>GB</w:t>
+            </w:r>
+          </w:p>
+        </w:tc>
+        <w:tc>
+          <w:tcPr>
+            <w:tcW w:w="1078" w:type="dxa"/>
+            <w:shd w:val="clear" w:color="auto" w:fill="E7E6E6" w:themeFill="background2"/>
+          </w:tcPr>
+          <w:p>
+            <w:pPr>
+              <w:jc w:val="center"/>
+              <w:rPr>
+                <w:b/>
+                <w:bCs/>
+                <w:sz w:val="28"/>
+                <w:szCs w:val="28"/>
+              </w:rPr>
+            </w:pPr>
+            <w:r>
+              <w:rPr>
+                <w:b/>
+                <w:bCs/>
+                <w:sz w:val="28"/>
+                <w:szCs w:val="28"/>
+              </w:rPr>
+              <w:t>Vote</w:t>
+            </w:r>
+          </w:p>
+        </w:tc>
+      </w:tr>
+      <w:tr>
+        <w:trPr>
+          <w:jc w:val="center"/>
+        </w:trPr>
+        <w:tc>
+          <w:tcPr>
+            <w:tcW w:w="1184" w:type="dxa"/>
+            <w:shd w:val="clear" w:color="auto" w:fill="E7E6E6" w:themeFill="background2"/>
+          </w:tcPr>
+          <w:p>
+            <w:pPr>
+              <w:jc w:val="center"/>
+              <w:rPr>
+                <w:b/>
+                <w:bCs/>
+                <w:sz w:val="28"/>
+                <w:szCs w:val="28"/>
+              </w:rPr>
+            </w:pPr>
+            <w:r>
+              <w:rPr>
+                <w:b/>
+                <w:bCs/>
+                <w:sz w:val="28"/>
+                <w:szCs w:val="28"/>
+              </w:rPr>
+              <w:t>Accuracy</w:t>
+            </w:r>
+          </w:p>
+        </w:tc>
+        <w:tc>
+          <w:tcPr>
+            <w:tcW w:w="1391" w:type="dxa"/>
+          </w:tcPr>
+          <w:p>
+            <w:pPr>
+              <w:jc w:val="center"/>
+              <w:rPr>
+                <w:b/>
+                <w:bCs/>
+                <w:sz w:val="28"/>
+                <w:szCs w:val="28"/>
+              </w:rPr>
+            </w:pPr>
+            <w:r>
+              <w:rPr>
+                <w:b/>
+                <w:bCs/>
+                <w:sz w:val="28"/>
+                <w:szCs w:val="28"/>
+              </w:rPr>
+              <w:t>0.7846</w:t>
+            </w:r>
+          </w:p>
+        </w:tc>
+        <w:tc>
+          <w:tcPr>
+            <w:tcW w:w="1077" w:type="dxa"/>
+          </w:tcPr>
+          <w:p>
+            <w:pPr>
+              <w:jc w:val="center"/>
+              <w:rPr>
+                <w:b/>
+                <w:bCs/>
+                <w:sz w:val="28"/>
+                <w:szCs w:val="28"/>
+              </w:rPr>
+            </w:pPr>
+            <w:r>
+              <w:rPr>
+                <w:b/>
+                <w:bCs/>
+                <w:sz w:val="28"/>
+                <w:szCs w:val="28"/>
+              </w:rPr>
+              <w:t>0.9860</w:t>
+            </w:r>
+          </w:p>
+        </w:tc>
+        <w:tc>
+          <w:tcPr>
+            <w:tcW w:w="1078" w:type="dxa"/>
+          </w:tcPr>
+          <w:p>
+            <w:pPr>
+              <w:jc w:val="center"/>
+              <w:rPr>
+                <w:b/>
+                <w:bCs/>
+                <w:sz w:val="28"/>
+                <w:szCs w:val="28"/>
+              </w:rPr>
+            </w:pPr>
+            <w:r>
+              <w:rPr>
+                <w:b/>
+                <w:bCs/>
+                <w:sz w:val="28"/>
+                <w:szCs w:val="28"/>
+              </w:rPr>
+              <w:t>0.9831</w:t>
+            </w:r>
+          </w:p>
+        </w:tc>
+        <w:tc>
+          <w:tcPr>
+            <w:tcW w:w="1078" w:type="dxa"/>
+          </w:tcPr>
+          <w:p>
+            <w:pPr>
+              <w:jc w:val="center"/>
+              <w:rPr>
+                <w:b/>
+                <w:bCs/>
+                <w:sz w:val="28"/>
+                <w:szCs w:val="28"/>
+              </w:rPr>
+            </w:pPr>
+            <w:r>
+              <w:rPr>
+                <w:b/>
+                <w:bCs/>
+                <w:sz w:val="28"/>
+                <w:szCs w:val="28"/>
+              </w:rPr>
+              <w:t>0.9831</w:t>
+            </w:r>
+          </w:p>
+        </w:tc>
+        <w:tc>
+          <w:tcPr>
+            <w:tcW w:w="1078" w:type="dxa"/>
+          </w:tcPr>
+          <w:p>
+            <w:pPr>
+              <w:jc w:val="center"/>
+              <w:rPr>
+                <w:b/>
+                <w:bCs/>
+                <w:color w:val="FF0000"/>
+                <w:sz w:val="28"/>
+                <w:szCs w:val="28"/>
+              </w:rPr>
+            </w:pPr>
+            <w:r>
+              <w:rPr>
+                <w:b/>
+                <w:bCs/>
+                <w:color w:val="FF0000"/>
+                <w:sz w:val="28"/>
+                <w:szCs w:val="28"/>
+              </w:rPr>
+              <w:t>0.9895</w:t>
+            </w:r>
+          </w:p>
+        </w:tc>
+        <w:tc>
+          <w:tcPr>
+            <w:tcW w:w="1078" w:type="dxa"/>
+          </w:tcPr>
+          <w:p>
+            <w:pPr>
+              <w:jc w:val="center"/>
+              <w:rPr>
+                <w:b/>
+                <w:bCs/>
+                <w:sz w:val="28"/>
+                <w:szCs w:val="28"/>
+              </w:rPr>
+            </w:pPr>
+            <w:r>
+              <w:rPr>
+                <w:b/>
+                <w:bCs/>
+                <w:sz w:val="28"/>
+                <w:szCs w:val="28"/>
+              </w:rPr>
+              <w:t>0.9890</w:t>
+            </w:r>
+          </w:p>
+        </w:tc>
+      </w:tr>
+      <w:tr>
+        <w:trPr>
+          <w:jc w:val="center"/>
+        </w:trPr>
+        <w:tc>
+          <w:tcPr>
+            <w:tcW w:w="1184" w:type="dxa"/>
+            <w:shd w:val="clear" w:color="auto" w:fill="E7E6E6" w:themeFill="background2"/>
+          </w:tcPr>
+          <w:p>
+            <w:pPr>
+              <w:jc w:val="center"/>
+              <w:rPr>
+                <w:b/>
+                <w:bCs/>
+                <w:sz w:val="28"/>
+                <w:szCs w:val="28"/>
+              </w:rPr>
+            </w:pPr>
+            <w:proofErr w:type="spellStart"/>
+            <w:r>
+              <w:rPr>
+                <w:b/>
+                <w:bCs/>
+                <w:sz w:val="28"/>
+                <w:szCs w:val="28"/>
+              </w:rPr>
+              <w:t>Log_loss</w:t>
+            </w:r>
+            <w:proofErr w:type="spellEnd"/>
+          </w:p>
+        </w:tc>
+        <w:tc>
+          <w:tcPr>
+            <w:tcW w:w="1391" w:type="dxa"/>
+          </w:tcPr>
+          <w:p>
+            <w:pPr>
+              <w:jc w:val="center"/>
+              <w:rPr>
+                <w:b/>
+                <w:bCs/>
+                <w:sz w:val="28"/>
+                <w:szCs w:val="28"/>
+              </w:rPr>
+            </w:pPr>
+            <w:r>
+              <w:rPr>
+                <w:b/>
+                <w:bCs/>
+                <w:sz w:val="28"/>
+                <w:szCs w:val="28"/>
+              </w:rPr>
+              <w:t>0.4826</w:t>
+            </w:r>
+          </w:p>
+        </w:tc>
+        <w:tc>
+          <w:tcPr>
+            <w:tcW w:w="1077" w:type="dxa"/>
+          </w:tcPr>
+          <w:p>
+            <w:pPr>
+              <w:jc w:val="center"/>
+              <w:rPr>
+                <w:b/>
+                <w:bCs/>
+                <w:sz w:val="28"/>
+                <w:szCs w:val="28"/>
+              </w:rPr>
+            </w:pPr>
+            <w:r>
+              <w:rPr>
+                <w:b/>
+                <w:bCs/>
+                <w:sz w:val="28"/>
+                <w:szCs w:val="28"/>
+              </w:rPr>
+              <w:t>0.0905</w:t>
+            </w:r>
+          </w:p>
+        </w:tc>
+        <w:tc>
+          <w:tcPr>
+            <w:tcW w:w="1078" w:type="dxa"/>
+          </w:tcPr>
+          <w:p>
+            <w:pPr>
+              <w:jc w:val="center"/>
+              <w:rPr>
+                <w:b/>
+                <w:bCs/>
+                <w:sz w:val="28"/>
+                <w:szCs w:val="28"/>
+              </w:rPr>
+            </w:pPr>
+            <w:r>
+              <w:rPr>
+                <w:b/>
+                <w:bCs/>
+                <w:sz w:val="28"/>
+                <w:szCs w:val="28"/>
+              </w:rPr>
+              <w:t>0.5704</w:t>
+            </w:r>
+          </w:p>
+        </w:tc>
+        <w:tc>
+          <w:tcPr>
+            <w:tcW w:w="1078" w:type="dxa"/>
+          </w:tcPr>
+          <w:p>
+            <w:pPr>
+              <w:jc w:val="center"/>
+              <w:rPr>
+                <w:b/>
+                <w:bCs/>
+                <w:sz w:val="28"/>
+                <w:szCs w:val="28"/>
+              </w:rPr>
+            </w:pPr>
+            <w:r>
+              <w:rPr>
+                <w:b/>
+                <w:bCs/>
+                <w:sz w:val="28"/>
+                <w:szCs w:val="28"/>
+              </w:rPr>
+              <w:t>0.0579</w:t>
+            </w:r>
+          </w:p>
+        </w:tc>
+        <w:tc>
+          <w:tcPr>
+            <w:tcW w:w="1078" w:type="dxa"/>
+          </w:tcPr>
+          <w:p>
+            <w:pPr>
+              <w:jc w:val="center"/>
+              <w:rPr>
+                <w:b/>
+                <w:bCs/>
+                <w:color w:val="FF0000"/>
+                <w:sz w:val="28"/>
+                <w:szCs w:val="28"/>
+              </w:rPr>
+            </w:pPr>
+            <w:r>
+              <w:rPr>
+                <w:b/>
+                <w:bCs/>
+                <w:color w:val="FF0000"/>
+                <w:sz w:val="28"/>
+                <w:szCs w:val="28"/>
+              </w:rPr>
+              <w:t>0.0350</w:t>
+            </w:r>
+          </w:p>
+        </w:tc>
+        <w:tc>
+          <w:tcPr>
+            <w:tcW w:w="1078" w:type="dxa"/>
+          </w:tcPr>
+          <w:p>
+            <w:pPr>
+              <w:jc w:val="center"/>
+              <w:rPr>
+                <w:b/>
+                <w:bCs/>
+                <w:sz w:val="28"/>
+                <w:szCs w:val="28"/>
+              </w:rPr>
+            </w:pPr>
+            <w:r>
+              <w:rPr>
+                <w:b/>
+                <w:bCs/>
+                <w:sz w:val="28"/>
+                <w:szCs w:val="28"/>
+              </w:rPr>
+              <w:t>0.0432</w:t>
+            </w:r>
+          </w:p>
+        </w:tc>
+      </w:tr>
+      <w:tr>
+        <w:trPr>
+          <w:jc w:val="center"/>
+        </w:trPr>
+        <w:tc>
+          <w:tcPr>
+            <w:tcW w:w="1184" w:type="dxa"/>
+            <w:shd w:val="clear" w:color="auto" w:fill="E7E6E6" w:themeFill="background2"/>
+          </w:tcPr>
+          <w:p>
+            <w:pPr>
+              <w:jc w:val="center"/>
+              <w:rPr>
+                <w:b/>
+                <w:bCs/>
+                <w:sz w:val="28"/>
+                <w:szCs w:val="28"/>
+              </w:rPr>
+            </w:pPr>
+            <w:proofErr w:type="spellStart"/>
+            <w:r>
+              <w:rPr>
+                <w:b/>
+                <w:bCs/>
+                <w:sz w:val="28"/>
+                <w:szCs w:val="28"/>
+              </w:rPr>
+              <w:t>Tp</w:t>
+            </w:r>
+            <w:proofErr w:type="spellEnd"/>
+          </w:p>
+        </w:tc>
+        <w:tc>
+          <w:tcPr>
+            <w:tcW w:w="1391" w:type="dxa"/>
+          </w:tcPr>
+          <w:p>
+            <w:pPr>
+              <w:jc w:val="center"/>
+              <w:rPr>
+                <w:b/>
+                <w:bCs/>
+                <w:sz w:val="28"/>
+                <w:szCs w:val="28"/>
+              </w:rPr>
+            </w:pPr>
+            <w:r>
+              <w:rPr>
+                <w:b/>
+                <w:bCs/>
+                <w:sz w:val="28"/>
+                <w:szCs w:val="28"/>
+              </w:rPr>
+              <w:t>6785</w:t>
+            </w:r>
+          </w:p>
+        </w:tc>
+        <w:tc>
+          <w:tcPr>
+            <w:tcW w:w="1077" w:type="dxa"/>
+          </w:tcPr>
+          <w:p>
+            <w:pPr>
+              <w:jc w:val="center"/>
+              <w:rPr>
+                <w:b/>
+                <w:bCs/>
+                <w:sz w:val="28"/>
+                <w:szCs w:val="28"/>
+              </w:rPr>
+            </w:pPr>
+            <w:r>
+              <w:rPr>
+                <w:b/>
+                <w:bCs/>
+                <w:sz w:val="28"/>
+                <w:szCs w:val="28"/>
+              </w:rPr>
+              <w:t>18924</w:t>
+            </w:r>
+          </w:p>
+        </w:tc>
+        <w:tc>
+          <w:tcPr>
+            <w:tcW w:w="1078" w:type="dxa"/>
+          </w:tcPr>
+          <w:p>
+            <w:pPr>
+              <w:jc w:val="center"/>
+              <w:rPr>
+                <w:b/>
+                <w:bCs/>
+                <w:sz w:val="28"/>
+                <w:szCs w:val="28"/>
+              </w:rPr>
+            </w:pPr>
+            <w:r>
+              <w:rPr>
+                <w:b/>
+                <w:bCs/>
+                <w:sz w:val="28"/>
+                <w:szCs w:val="28"/>
+              </w:rPr>
+              <w:t>18644</w:t>
+            </w:r>
+          </w:p>
+        </w:tc>
+        <w:tc>
+          <w:tcPr>
+            <w:tcW w:w="1078" w:type="dxa"/>
+          </w:tcPr>
+          <w:p>
+            <w:pPr>
+              <w:jc w:val="center"/>
+              <w:rPr>
+                <w:b/>
+                <w:bCs/>
+                <w:sz w:val="28"/>
+                <w:szCs w:val="28"/>
+              </w:rPr>
+            </w:pPr>
+            <w:r>
+              <w:rPr>
+                <w:b/>
+                <w:bCs/>
+                <w:sz w:val="28"/>
+                <w:szCs w:val="28"/>
+              </w:rPr>
+              <w:t>18644</w:t>
+            </w:r>
+          </w:p>
+        </w:tc>
+        <w:tc>
+          <w:tcPr>
+            <w:tcW w:w="1078" w:type="dxa"/>
+          </w:tcPr>
+          <w:p>
+            <w:pPr>
+              <w:jc w:val="center"/>
+              <w:rPr>
+                <w:b/>
+                <w:bCs/>
+                <w:color w:val="FF0000"/>
+                <w:sz w:val="28"/>
+                <w:szCs w:val="28"/>
+              </w:rPr>
+            </w:pPr>
+            <w:r>
+              <w:rPr>
+                <w:b/>
+                <w:bCs/>
+                <w:color w:val="FF0000"/>
+                <w:sz w:val="28"/>
+                <w:szCs w:val="28"/>
+              </w:rPr>
+              <w:t>18977</w:t>
+            </w:r>
+          </w:p>
+        </w:tc>
+        <w:tc>
+          <w:tcPr>
+            <w:tcW w:w="1078" w:type="dxa"/>
+          </w:tcPr>
+          <w:p>
+            <w:pPr>
+              <w:jc w:val="center"/>
+              <w:rPr>
+                <w:b/>
+                <w:bCs/>
+                <w:sz w:val="28"/>
+                <w:szCs w:val="28"/>
+              </w:rPr>
+            </w:pPr>
+            <w:r>
+              <w:rPr>
+                <w:b/>
+                <w:bCs/>
+                <w:sz w:val="28"/>
+                <w:szCs w:val="28"/>
+              </w:rPr>
+              <w:t>18891</w:t>
+            </w:r>
+          </w:p>
+        </w:tc>
+      </w:tr>
+      <w:tr>
+        <w:trPr>
+          <w:jc w:val="center"/>
+        </w:trPr>
+        <w:tc>
+          <w:tcPr>
+            <w:tcW w:w="1184" w:type="dxa"/>
+            <w:shd w:val="clear" w:color="auto" w:fill="E7E6E6" w:themeFill="background2"/>
+          </w:tcPr>
+          <w:p>
+            <w:pPr>
+              <w:jc w:val="center"/>
+              <w:rPr>
+                <w:b/>
+                <w:bCs/>
+                <w:sz w:val="28"/>
+                <w:szCs w:val="28"/>
+              </w:rPr>
+            </w:pPr>
+            <w:proofErr w:type="spellStart"/>
+            <w:r>
+              <w:rPr>
+                <w:b/>
+                <w:bCs/>
+                <w:sz w:val="28"/>
+                <w:szCs w:val="28"/>
+              </w:rPr>
+              <w:t>Tn</w:t>
+            </w:r>
+            <w:proofErr w:type="spellEnd"/>
+          </w:p>
+        </w:tc>
+        <w:tc>
+          <w:tcPr>
+            <w:tcW w:w="1391" w:type="dxa"/>
+          </w:tcPr>
+          <w:p>
+            <w:pPr>
+              <w:jc w:val="center"/>
+              <w:rPr>
+                <w:b/>
+                <w:bCs/>
+                <w:sz w:val="28"/>
+                <w:szCs w:val="28"/>
+              </w:rPr>
+            </w:pPr>
+            <w:r>
+              <w:rPr>
+                <w:b/>
+                <w:bCs/>
+                <w:sz w:val="28"/>
+                <w:szCs w:val="28"/>
+              </w:rPr>
+              <w:t>43623</w:t>
+            </w:r>
+          </w:p>
+        </w:tc>
+        <w:tc>
+          <w:tcPr>
+            <w:tcW w:w="1077" w:type="dxa"/>
+          </w:tcPr>
+          <w:p>
+            <w:pPr>
+              <w:jc w:val="center"/>
+              <w:rPr>
+                <w:b/>
+                <w:bCs/>
+                <w:sz w:val="28"/>
+                <w:szCs w:val="28"/>
+              </w:rPr>
+            </w:pPr>
+            <w:r>
+              <w:rPr>
+                <w:b/>
+                <w:bCs/>
+                <w:sz w:val="28"/>
+                <w:szCs w:val="28"/>
+              </w:rPr>
+              <w:t>44421</w:t>
+            </w:r>
+          </w:p>
+        </w:tc>
+        <w:tc>
+          <w:tcPr>
+            <w:tcW w:w="1078" w:type="dxa"/>
+          </w:tcPr>
+          <w:p>
+            <w:pPr>
+              <w:jc w:val="center"/>
+              <w:rPr>
+                <w:b/>
+                <w:bCs/>
+                <w:sz w:val="28"/>
+                <w:szCs w:val="28"/>
+              </w:rPr>
+            </w:pPr>
+            <w:r>
+              <w:rPr>
+                <w:b/>
+                <w:bCs/>
+                <w:sz w:val="28"/>
+                <w:szCs w:val="28"/>
+              </w:rPr>
+              <w:t>44519</w:t>
+            </w:r>
+          </w:p>
+        </w:tc>
+        <w:tc>
+          <w:tcPr>
+            <w:tcW w:w="1078" w:type="dxa"/>
+          </w:tcPr>
+          <w:p>
+            <w:pPr>
+              <w:jc w:val="center"/>
+              <w:rPr>
+                <w:b/>
+                <w:bCs/>
+                <w:sz w:val="28"/>
+                <w:szCs w:val="28"/>
+              </w:rPr>
+            </w:pPr>
+            <w:r>
+              <w:rPr>
+                <w:b/>
+                <w:bCs/>
+                <w:sz w:val="28"/>
+                <w:szCs w:val="28"/>
+              </w:rPr>
+              <w:t>44519</w:t>
+            </w:r>
+          </w:p>
+        </w:tc>
+        <w:tc>
+          <w:tcPr>
+            <w:tcW w:w="1078" w:type="dxa"/>
+          </w:tcPr>
+          <w:p>
+            <w:pPr>
+              <w:jc w:val="center"/>
+              <w:rPr>
+                <w:b/>
+                <w:bCs/>
+                <w:color w:val="FF0000"/>
+                <w:sz w:val="28"/>
+                <w:szCs w:val="28"/>
+              </w:rPr>
+            </w:pPr>
+            <w:r>
+              <w:rPr>
+                <w:b/>
+                <w:bCs/>
+                <w:color w:val="FF0000"/>
+                <w:sz w:val="28"/>
+                <w:szCs w:val="28"/>
+              </w:rPr>
+              <w:t>44597</w:t>
+            </w:r>
+          </w:p>
+        </w:tc>
+        <w:tc>
+          <w:tcPr>
+            <w:tcW w:w="1078" w:type="dxa"/>
+          </w:tcPr>
+          <w:p>
+            <w:pPr>
+              <w:jc w:val="center"/>
+              <w:rPr>
+                <w:b/>
+                <w:bCs/>
+                <w:sz w:val="28"/>
+                <w:szCs w:val="28"/>
+              </w:rPr>
+            </w:pPr>
+            <w:r>
+              <w:rPr>
+                <w:b/>
+                <w:bCs/>
+                <w:sz w:val="28"/>
+                <w:szCs w:val="28"/>
+              </w:rPr>
+              <w:t>44646</w:t>
+            </w:r>
+          </w:p>
+        </w:tc>
+      </w:tr>
+      <w:tr>
+        <w:trPr>
+          <w:jc w:val="center"/>
+        </w:trPr>
+        <w:tc>
+          <w:tcPr>
+            <w:tcW w:w="1184" w:type="dxa"/>
+            <w:shd w:val="clear" w:color="auto" w:fill="E7E6E6" w:themeFill="background2"/>
+          </w:tcPr>
+          <w:p>
+            <w:pPr>
+              <w:jc w:val="center"/>
+              <w:rPr>
+                <w:b/>
+                <w:bCs/>
+                <w:sz w:val="28"/>
+                <w:szCs w:val="28"/>
+              </w:rPr>
+            </w:pPr>
+            <w:proofErr w:type="spellStart"/>
+            <w:r>
+              <w:rPr>
+                <w:b/>
+                <w:bCs/>
+                <w:sz w:val="28"/>
+                <w:szCs w:val="28"/>
+              </w:rPr>
+              <w:t>Fp</w:t>
+            </w:r>
+            <w:proofErr w:type="spellEnd"/>
+          </w:p>
+        </w:tc>
+        <w:tc>
+          <w:tcPr>
+            <w:tcW w:w="1391" w:type="dxa"/>
+          </w:tcPr>
+          <w:p>
+            <w:pPr>
+              <w:jc w:val="center"/>
+              <w:rPr>
+                <w:b/>
+                <w:bCs/>
+                <w:sz w:val="28"/>
+                <w:szCs w:val="28"/>
+              </w:rPr>
+            </w:pPr>
+            <w:r>
+              <w:rPr>
+                <w:b/>
+                <w:bCs/>
+                <w:sz w:val="28"/>
+                <w:szCs w:val="28"/>
+              </w:rPr>
+              <w:t>1395</w:t>
+            </w:r>
+          </w:p>
+        </w:tc>
+        <w:tc>
+          <w:tcPr>
+            <w:tcW w:w="1077" w:type="dxa"/>
+          </w:tcPr>
+          <w:p>
+            <w:pPr>
+              <w:jc w:val="center"/>
+              <w:rPr>
+                <w:b/>
+                <w:bCs/>
+                <w:sz w:val="28"/>
+                <w:szCs w:val="28"/>
+              </w:rPr>
+            </w:pPr>
+            <w:r>
+              <w:rPr>
+                <w:b/>
+                <w:bCs/>
+                <w:sz w:val="28"/>
+                <w:szCs w:val="28"/>
+              </w:rPr>
+              <w:t>597</w:t>
+            </w:r>
+          </w:p>
+        </w:tc>
+        <w:tc>
+          <w:tcPr>
+            <w:tcW w:w="1078" w:type="dxa"/>
+          </w:tcPr>
+          <w:p>
+            <w:pPr>
+              <w:jc w:val="center"/>
+              <w:rPr>
+                <w:b/>
+                <w:bCs/>
+                <w:sz w:val="28"/>
+                <w:szCs w:val="28"/>
+              </w:rPr>
+            </w:pPr>
+            <w:r>
+              <w:rPr>
+                <w:b/>
+                <w:bCs/>
+                <w:sz w:val="28"/>
+                <w:szCs w:val="28"/>
+              </w:rPr>
+              <w:t>499</w:t>
+            </w:r>
+          </w:p>
+        </w:tc>
+        <w:tc>
+          <w:tcPr>
+            <w:tcW w:w="1078" w:type="dxa"/>
+          </w:tcPr>
+          <w:p>
+            <w:pPr>
+              <w:jc w:val="center"/>
+              <w:rPr>
+                <w:b/>
+                <w:bCs/>
+                <w:sz w:val="28"/>
+                <w:szCs w:val="28"/>
+              </w:rPr>
+            </w:pPr>
+            <w:r>
+              <w:rPr>
+                <w:b/>
+                <w:bCs/>
+                <w:sz w:val="28"/>
+                <w:szCs w:val="28"/>
+              </w:rPr>
+              <w:t>499</w:t>
+            </w:r>
+          </w:p>
+        </w:tc>
+        <w:tc>
+          <w:tcPr>
+            <w:tcW w:w="1078" w:type="dxa"/>
+          </w:tcPr>
+          <w:p>
+            <w:pPr>
+              <w:jc w:val="center"/>
+              <w:rPr>
+                <w:b/>
+                <w:bCs/>
+                <w:color w:val="FF0000"/>
+                <w:sz w:val="28"/>
+                <w:szCs w:val="28"/>
+              </w:rPr>
+            </w:pPr>
+            <w:r>
+              <w:rPr>
+                <w:b/>
+                <w:bCs/>
+                <w:color w:val="FF0000"/>
+                <w:sz w:val="28"/>
+                <w:szCs w:val="28"/>
+              </w:rPr>
+              <w:t>421</w:t>
+            </w:r>
+          </w:p>
+        </w:tc>
+        <w:tc>
+          <w:tcPr>
+            <w:tcW w:w="1078" w:type="dxa"/>
+          </w:tcPr>
+          <w:p>
+            <w:pPr>
+              <w:jc w:val="center"/>
+              <w:rPr>
+                <w:b/>
+                <w:bCs/>
+                <w:sz w:val="28"/>
+                <w:szCs w:val="28"/>
+              </w:rPr>
+            </w:pPr>
+            <w:r>
+              <w:rPr>
+                <w:b/>
+                <w:bCs/>
+                <w:sz w:val="28"/>
+                <w:szCs w:val="28"/>
+              </w:rPr>
+              <w:t>372</w:t>
+            </w:r>
+          </w:p>
+        </w:tc>
+      </w:tr>
+      <w:tr>
+        <w:trPr>
+          <w:jc w:val="center"/>
+        </w:trPr>
+        <w:tc>
+          <w:tcPr>
+            <w:tcW w:w="1184" w:type="dxa"/>
+            <w:shd w:val="clear" w:color="auto" w:fill="E7E6E6" w:themeFill="background2"/>
+          </w:tcPr>
+          <w:p>
+            <w:pPr>
+              <w:jc w:val="center"/>
+              <w:rPr>
+                <w:b/>
+                <w:bCs/>
+                <w:sz w:val="28"/>
+                <w:szCs w:val="28"/>
+              </w:rPr>
+            </w:pPr>
+            <w:proofErr w:type="spellStart"/>
+            <w:r>
+              <w:rPr>
+                <w:b/>
+                <w:bCs/>
+                <w:sz w:val="28"/>
+                <w:szCs w:val="28"/>
+              </w:rPr>
+              <w:t>Fn</w:t>
+            </w:r>
+            <w:proofErr w:type="spellEnd"/>
+          </w:p>
+        </w:tc>
+        <w:tc>
+          <w:tcPr>
+            <w:tcW w:w="1391" w:type="dxa"/>
+          </w:tcPr>
+          <w:p>
+            <w:pPr>
+              <w:jc w:val="center"/>
+              <w:rPr>
+                <w:b/>
+                <w:bCs/>
+                <w:sz w:val="28"/>
+                <w:szCs w:val="28"/>
+              </w:rPr>
+            </w:pPr>
+            <w:r>
+              <w:rPr>
+                <w:b/>
+                <w:bCs/>
+                <w:sz w:val="28"/>
+                <w:szCs w:val="28"/>
+              </w:rPr>
+              <w:t>12440</w:t>
+            </w:r>
+          </w:p>
+        </w:tc>
+        <w:tc>
+          <w:tcPr>
+            <w:tcW w:w="1077" w:type="dxa"/>
+          </w:tcPr>
+          <w:p>
+            <w:pPr>
+              <w:jc w:val="center"/>
+              <w:rPr>
+                <w:b/>
+                <w:bCs/>
+                <w:sz w:val="28"/>
+                <w:szCs w:val="28"/>
+              </w:rPr>
+            </w:pPr>
+            <w:r>
+              <w:rPr>
+                <w:b/>
+                <w:bCs/>
+                <w:sz w:val="28"/>
+                <w:szCs w:val="28"/>
+              </w:rPr>
+              <w:t>301</w:t>
+            </w:r>
+          </w:p>
+        </w:tc>
+        <w:tc>
+          <w:tcPr>
+            <w:tcW w:w="1078" w:type="dxa"/>
+          </w:tcPr>
+          <w:p>
+            <w:pPr>
+              <w:jc w:val="center"/>
+              <w:rPr>
+                <w:b/>
+                <w:bCs/>
+                <w:sz w:val="28"/>
+                <w:szCs w:val="28"/>
+              </w:rPr>
+            </w:pPr>
+            <w:r>
+              <w:rPr>
+                <w:b/>
+                <w:bCs/>
+                <w:sz w:val="28"/>
+                <w:szCs w:val="28"/>
+              </w:rPr>
+              <w:t>581</w:t>
+            </w:r>
+          </w:p>
+        </w:tc>
+        <w:tc>
+          <w:tcPr>
+            <w:tcW w:w="1078" w:type="dxa"/>
+          </w:tcPr>
+          <w:p>
+            <w:pPr>
+              <w:jc w:val="center"/>
+              <w:rPr>
+                <w:b/>
+                <w:bCs/>
+                <w:sz w:val="28"/>
+                <w:szCs w:val="28"/>
+              </w:rPr>
+            </w:pPr>
+            <w:r>
+              <w:rPr>
+                <w:b/>
+                <w:bCs/>
+                <w:sz w:val="28"/>
+                <w:szCs w:val="28"/>
+              </w:rPr>
+              <w:t>581</w:t>
+            </w:r>
+          </w:p>
+        </w:tc>
+        <w:tc>
+          <w:tcPr>
+            <w:tcW w:w="1078" w:type="dxa"/>
+          </w:tcPr>
+          <w:p>
+            <w:pPr>
+              <w:jc w:val="center"/>
+              <w:rPr>
+                <w:b/>
+                <w:bCs/>
+                <w:color w:val="FF0000"/>
+                <w:sz w:val="28"/>
+                <w:szCs w:val="28"/>
+              </w:rPr>
+            </w:pPr>
+            <w:r>
+              <w:rPr>
+                <w:b/>
+                <w:bCs/>
+                <w:color w:val="FF0000"/>
+                <w:sz w:val="28"/>
+                <w:szCs w:val="28"/>
+              </w:rPr>
+              <w:t>248</w:t>
+            </w:r>
+          </w:p>
+        </w:tc>
+        <w:tc>
+          <w:tcPr>
+            <w:tcW w:w="1078" w:type="dxa"/>
+          </w:tcPr>
+          <w:p>
+            <w:pPr>
+              <w:jc w:val="center"/>
+              <w:rPr>
+                <w:b/>
+                <w:bCs/>
+                <w:sz w:val="28"/>
+                <w:szCs w:val="28"/>
+              </w:rPr>
+            </w:pPr>
+            <w:r>
+              <w:rPr>
+                <w:b/>
+                <w:bCs/>
+                <w:sz w:val="28"/>
+                <w:szCs w:val="28"/>
+              </w:rPr>
+              <w:t>334</w:t>
+            </w:r>
+          </w:p>
+        </w:tc>
+      </w:tr>
+    </w:tbl>
+    <w:p>
+      <w:pPr>
+        <w:rPr>
+          <w:b/>
+          <w:bCs/>
+          <w:sz w:val="28"/>
+          <w:szCs w:val="28"/>
+          <w:rtl/>
+        </w:rPr>
+      </w:pPr>
+    </w:p>
+    <w:p>
+      <w:pPr>
+        <w:jc w:val="center"/>
+        <w:rPr>
+          <w:b/>
+          <w:bCs/>
+          <w:sz w:val="28"/>
+          <w:szCs w:val="28"/>
+        </w:rPr>
+      </w:pPr>
+      <w:r>
+        <w:rPr>
+          <w:noProof/>
+        </w:rPr>
+        <w:lastRenderedPageBreak/>
+        <w:drawing>
+          <wp:inline distT="0" distB="0" distL="0" distR="0" wp14:anchorId="310E6253" wp14:editId="72E13717">
+            <wp:extent cx="4152900" cy="3946492"/>
+            <wp:effectExtent l="0" t="0" r="0" b="0"/>
+            <wp:docPr id="2" name="صورة 2"/>
+            <wp:cNvGraphicFramePr>
+              <a:graphicFrameLocks xmlns:a="http://schemas.openxmlformats.org/drawingml/2006/main" noChangeAspect="1"/>
+            </wp:cNvGraphicFramePr>
+            <a:graphic xmlns:a="http://schemas.openxmlformats.org/drawingml/2006/main">
+              <a:graphicData uri="http://schemas.openxmlformats.org/drawingml/2006/picture">
+                <pic:pic xmlns:pic="http://schemas.openxmlformats.org/drawingml/2006/picture">
+                  <pic:nvPicPr>
+                    <pic:cNvPr id="1" name=""/>
+                    <pic:cNvPicPr/>
+                  </pic:nvPicPr>
+                  <pic:blipFill>
+                    <a:blip r:embed="rId26"/>
+                    <a:stretch>
+                      <a:fillRect/>
+                    </a:stretch>
+                  </pic:blipFill>
+                  <pic:spPr>
+                    <a:xfrm>
+                      <a:off x="0" y="0"/>
+                      <a:ext cx="4186559" cy="3978478"/>
+                    </a:xfrm>
+                    <a:prstGeom prst="rect">
+                      <a:avLst/>
+                    </a:prstGeom>
+                  </pic:spPr>
+                </pic:pic>
+              </a:graphicData>
+            </a:graphic>
+          </wp:inline>
+        </w:drawing>
+      </w:r>
+    </w:p>
+    <w:p>
+      <w:pPr>
+        <w:rPr>
+          <w:b/>
+          <w:bCs/>
+          <w:sz w:val="28"/>
+          <w:szCs w:val="28"/>
+        </w:rPr>
+      </w:pPr>
+    </w:p>
+    <w:p>
+      <w:pPr>
+        <w:rPr>
+          <w:b/>
+          <w:bCs/>
+          <w:sz w:val="28"/>
+          <w:szCs w:val="28"/>
+        </w:rPr>
+      </w:pPr>
+      <w:r>
+        <w:rPr>
+          <w:b/>
+          <w:bCs/>
+          <w:sz w:val="28"/>
+          <w:szCs w:val="28"/>
+          <w:u w:val="single"/>
+        </w:rPr>
+        <w:t>5. Conclusion</w:t>
       </w:r>
       <w:r>
         <w:rPr>
@@ -4724,17 +6498,291 @@
           <w:bCs/>
           <w:sz w:val="28"/>
           <w:szCs w:val="28"/>
-        </w:rPr>
-      </w:pPr>
-      <w:r>
-        <w:t>There are two types of models, regression and classification, that can be used to predict severity. Here, we will use classification model because we have 2 discrete values for severity.</w:t>
-      </w:r>
-      <w:r>
-        <w:t xml:space="preserve"> </w:t>
-      </w:r>
-      <w:r>
-        <w:t>Logistic regression, SVM, random forest, gradient boost models and a voting model were tuned and built</w:t>
-      </w:r>
+          <w:lang w:bidi="ar-SY"/>
+        </w:rPr>
+      </w:pPr>
+      <w:r>
+        <w:rPr>
+          <w:b/>
+          <w:bCs/>
+          <w:sz w:val="28"/>
+          <w:szCs w:val="28"/>
+          <w:lang w:bidi="ar-SY"/>
+        </w:rPr>
+        <w:t xml:space="preserve">In </w:t>
+      </w:r>
+      <w:r>
+        <w:rPr>
+          <w:b/>
+          <w:bCs/>
+          <w:sz w:val="28"/>
+          <w:szCs w:val="28"/>
+          <w:lang w:bidi="ar-SY"/>
+        </w:rPr>
+        <w:t xml:space="preserve">this study, I analyzed the relationship between </w:t>
+      </w:r>
+      <w:r>
+        <w:rPr>
+          <w:b/>
+          <w:bCs/>
+          <w:sz w:val="28"/>
+          <w:szCs w:val="28"/>
+          <w:lang w:bidi="ar-SY"/>
+        </w:rPr>
+        <w:t xml:space="preserve">severity of accidents and </w:t>
+      </w:r>
+      <w:r>
+        <w:rPr>
+          <w:b/>
+          <w:bCs/>
+          <w:sz w:val="28"/>
+          <w:szCs w:val="28"/>
+          <w:lang w:bidi="ar-SY"/>
+        </w:rPr>
+        <w:t>Features</w:t>
+      </w:r>
+      <w:r>
+        <w:rPr>
+          <w:b/>
+          <w:bCs/>
+          <w:sz w:val="28"/>
+          <w:szCs w:val="28"/>
+          <w:lang w:bidi="ar-SY"/>
+        </w:rPr>
+        <w:t xml:space="preserve"> of the accident</w:t>
+      </w:r>
+      <w:r>
+        <w:rPr>
+          <w:b/>
+          <w:bCs/>
+          <w:sz w:val="28"/>
+          <w:szCs w:val="28"/>
+          <w:lang w:bidi="ar-SY"/>
+        </w:rPr>
+        <w:t xml:space="preserve">. I identified </w:t>
+      </w:r>
+      <w:r>
+        <w:rPr>
+          <w:b/>
+          <w:bCs/>
+          <w:sz w:val="28"/>
+          <w:szCs w:val="28"/>
+          <w:lang w:bidi="ar-SY"/>
+        </w:rPr>
+        <w:t>Location</w:t>
+      </w:r>
+      <w:r>
+        <w:rPr>
+          <w:b/>
+          <w:bCs/>
+          <w:sz w:val="28"/>
+          <w:szCs w:val="28"/>
+          <w:lang w:bidi="ar-SY"/>
+        </w:rPr>
+        <w:t>, Date</w:t>
+      </w:r>
+      <w:r>
+        <w:rPr>
+          <w:b/>
+          <w:bCs/>
+          <w:sz w:val="28"/>
+          <w:szCs w:val="28"/>
+          <w:lang w:bidi="ar-SY"/>
+        </w:rPr>
+        <w:t xml:space="preserve">, </w:t>
+      </w:r>
+      <w:r>
+        <w:rPr>
+          <w:b/>
+          <w:bCs/>
+          <w:sz w:val="28"/>
+          <w:szCs w:val="28"/>
+          <w:lang w:bidi="ar-SY"/>
+        </w:rPr>
+        <w:t>address type, junction type, inattention of driver, drugs or alcohol usage, weather condition, light condition, whether pedestrian right of way, speed, existing of parked car, where collusion occurred lane segment or crosswalk or intersection</w:t>
+      </w:r>
+      <w:r>
+        <w:rPr>
+          <w:b/>
+          <w:bCs/>
+          <w:sz w:val="28"/>
+          <w:szCs w:val="28"/>
+          <w:lang w:bidi="ar-SY"/>
+        </w:rPr>
+        <w:t xml:space="preserve">, </w:t>
+      </w:r>
+      <w:r>
+        <w:rPr>
+          <w:b/>
+          <w:bCs/>
+          <w:sz w:val="28"/>
+          <w:szCs w:val="28"/>
+          <w:lang w:bidi="ar-SY"/>
+        </w:rPr>
+        <w:t xml:space="preserve">type of </w:t>
+      </w:r>
+      <w:r>
+        <w:rPr>
+          <w:b/>
+          <w:bCs/>
+          <w:sz w:val="28"/>
+          <w:szCs w:val="28"/>
+          <w:lang w:bidi="ar-SY"/>
+        </w:rPr>
+        <w:t xml:space="preserve">collision, and </w:t>
+      </w:r>
+      <w:r>
+        <w:rPr>
+          <w:b/>
+          <w:bCs/>
+          <w:sz w:val="28"/>
+          <w:szCs w:val="28"/>
+          <w:lang w:bidi="ar-SY"/>
+        </w:rPr>
+        <w:t>count of persons, pedestrians, vehicle, and bicycles</w:t>
+      </w:r>
+      <w:r>
+        <w:rPr>
+          <w:b/>
+          <w:bCs/>
+          <w:sz w:val="28"/>
+          <w:szCs w:val="28"/>
+          <w:lang w:bidi="ar-SY"/>
+        </w:rPr>
+        <w:t>.</w:t>
+      </w:r>
+    </w:p>
+    <w:p>
+      <w:pPr>
+        <w:rPr>
+          <w:b/>
+          <w:bCs/>
+          <w:sz w:val="28"/>
+          <w:szCs w:val="28"/>
+          <w:lang w:bidi="ar-SY"/>
+        </w:rPr>
+      </w:pPr>
+      <w:r>
+        <w:rPr>
+          <w:b/>
+          <w:bCs/>
+          <w:sz w:val="28"/>
+          <w:szCs w:val="28"/>
+          <w:lang w:bidi="ar-SY"/>
+        </w:rPr>
+        <w:t xml:space="preserve">I built classification models </w:t>
+      </w:r>
+      <w:r>
+        <w:rPr>
+          <w:b/>
+          <w:bCs/>
+          <w:sz w:val="28"/>
+          <w:szCs w:val="28"/>
+          <w:lang w:bidi="ar-SY"/>
+        </w:rPr>
+        <w:t xml:space="preserve">very accurate model </w:t>
+      </w:r>
+      <w:r>
+        <w:rPr>
+          <w:b/>
+          <w:bCs/>
+          <w:sz w:val="28"/>
+          <w:szCs w:val="28"/>
+          <w:lang w:bidi="ar-SY"/>
+        </w:rPr>
+        <w:t xml:space="preserve">to predict </w:t>
+      </w:r>
+      <w:r>
+        <w:rPr>
+          <w:b/>
+          <w:bCs/>
+          <w:sz w:val="28"/>
+          <w:szCs w:val="28"/>
+          <w:lang w:bidi="ar-SY"/>
+        </w:rPr>
+        <w:t>accident severity</w:t>
+      </w:r>
+      <w:r>
+        <w:rPr>
+          <w:b/>
+          <w:bCs/>
+          <w:sz w:val="28"/>
+          <w:szCs w:val="28"/>
+          <w:lang w:bidi="ar-SY"/>
+        </w:rPr>
+        <w:t xml:space="preserve">. These models can be very useful </w:t>
+      </w:r>
+      <w:r>
+        <w:rPr>
+          <w:b/>
+          <w:bCs/>
+          <w:sz w:val="28"/>
+          <w:szCs w:val="28"/>
+          <w:lang w:bidi="ar-SY"/>
+        </w:rPr>
+        <w:t>for</w:t>
+      </w:r>
+      <w:r>
+        <w:rPr>
+          <w:b/>
+          <w:bCs/>
+          <w:sz w:val="28"/>
+          <w:szCs w:val="28"/>
+          <w:lang w:bidi="ar-SY"/>
+        </w:rPr>
+        <w:t xml:space="preserve"> helping </w:t>
+      </w:r>
+      <w:r>
+        <w:rPr>
+          <w:b/>
+          <w:bCs/>
+          <w:sz w:val="28"/>
+          <w:szCs w:val="28"/>
+        </w:rPr>
+        <w:t>Government</w:t>
+      </w:r>
+      <w:r>
+        <w:rPr>
+          <w:b/>
+          <w:bCs/>
+          <w:sz w:val="28"/>
+          <w:szCs w:val="28"/>
+          <w:lang w:bidi="ar-SY"/>
+        </w:rPr>
+        <w:t xml:space="preserve"> agencies, healthcare service provider, and Traveler</w:t>
+      </w:r>
+      <w:r>
+        <w:rPr>
+          <w:b/>
+          <w:bCs/>
+          <w:sz w:val="28"/>
+          <w:szCs w:val="28"/>
+          <w:lang w:bidi="ar-SY"/>
+        </w:rPr>
+        <w:t xml:space="preserve"> in many ways.</w:t>
+      </w:r>
+    </w:p>
+    <w:p>
+      <w:pPr>
+        <w:rPr>
+          <w:b/>
+          <w:bCs/>
+          <w:sz w:val="28"/>
+          <w:szCs w:val="28"/>
+          <w:lang w:bidi="ar-SY"/>
+        </w:rPr>
+      </w:pPr>
+    </w:p>
+    <w:p>
+      <w:pPr>
+        <w:rPr>
+          <w:b/>
+          <w:bCs/>
+          <w:sz w:val="28"/>
+          <w:szCs w:val="28"/>
+          <w:lang w:bidi="ar-SY"/>
+        </w:rPr>
+      </w:pPr>
     </w:p>
     <w:sectPr>
       <w:pgSz w:w="12240" w:h="15840"/>
@@ -5399,7 +7447,6 @@
   <w:style w:type="character" w:default="1" w:styleId="a0">
     <w:name w:val="Default Paragraph Font"/>
     <w:uiPriority w:val="1"/>
-    <w:semiHidden/>
     <w:unhideWhenUsed/>
   </w:style>
   <w:style w:type="table" w:default="1" w:styleId="a1">
@@ -5477,6 +7524,54 @@
         <w:insideV w:val="single" w:sz="4" w:space="0" w:color="auto"/>
       </w:tblBorders>
     </w:tblPr>
+  </w:style>
+  <w:style w:type="paragraph" w:styleId="HTML">
+    <w:name w:val="HTML Preformatted"/>
+    <w:basedOn w:val="a"/>
+    <w:link w:val="HTMLChar"/>
+    <w:uiPriority w:val="99"/>
+    <w:semiHidden/>
+    <w:unhideWhenUsed/>
+    <w:rsid w:val="00A079A0"/>
+    <w:pPr>
+      <w:tabs>
+        <w:tab w:val="left" w:pos="916"/>
+        <w:tab w:val="left" w:pos="1832"/>
+        <w:tab w:val="left" w:pos="2748"/>
+        <w:tab w:val="left" w:pos="3664"/>
+        <w:tab w:val="left" w:pos="4580"/>
+        <w:tab w:val="left" w:pos="5496"/>
+        <w:tab w:val="left" w:pos="6412"/>
+        <w:tab w:val="left" w:pos="7328"/>
+        <w:tab w:val="left" w:pos="8244"/>
+        <w:tab w:val="left" w:pos="9160"/>
+        <w:tab w:val="left" w:pos="10076"/>
+        <w:tab w:val="left" w:pos="10992"/>
+        <w:tab w:val="left" w:pos="11908"/>
+        <w:tab w:val="left" w:pos="12824"/>
+        <w:tab w:val="left" w:pos="13740"/>
+        <w:tab w:val="left" w:pos="14656"/>
+      </w:tabs>
+      <w:spacing w:after="0" w:line="240" w:lineRule="auto"/>
+    </w:pPr>
+    <w:rPr>
+      <w:rFonts w:ascii="Courier New" w:eastAsia="Times New Roman" w:hAnsi="Courier New" w:cs="Courier New"/>
+      <w:sz w:val="20"/>
+      <w:szCs w:val="20"/>
+    </w:rPr>
+  </w:style>
+  <w:style w:type="character" w:customStyle="1" w:styleId="HTMLChar">
+    <w:name w:val="بتنسيق HTML مسبق Char"/>
+    <w:basedOn w:val="a0"/>
+    <w:link w:val="HTML"/>
+    <w:uiPriority w:val="99"/>
+    <w:semiHidden/>
+    <w:rsid w:val="00A079A0"/>
+    <w:rPr>
+      <w:rFonts w:ascii="Courier New" w:eastAsia="Times New Roman" w:hAnsi="Courier New" w:cs="Courier New"/>
+      <w:sz w:val="20"/>
+      <w:szCs w:val="20"/>
+    </w:rPr>
   </w:style>
 </w:styles>
 </file>

</xml_diff>